<commit_message>
Aggiunto risultati test case
</commit_message>
<xml_diff>
--- a/Documentazione/Weishaupt_Pezzotti_doc_Sistema_didattico_per_Arduino.docx
+++ b/Documentazione/Weishaupt_Pezzotti_doc_Sistema_didattico_per_Arduino.docx
@@ -17,7 +17,7 @@
       <w:pPr>
         <w:pStyle w:val="Contents1"/>
         <w:tabs>
-          <w:tab w:val="clear" w:pos="708"/>
+          <w:tab w:val="clear" w:pos="709"/>
           <w:tab w:val="left" w:pos="351" w:leader="none"/>
           <w:tab w:val="right" w:pos="9628" w:leader="dot"/>
         </w:tabs>
@@ -35,7 +35,7 @@
       <w:pPr>
         <w:pStyle w:val="Contents1"/>
         <w:tabs>
-          <w:tab w:val="clear" w:pos="708"/>
+          <w:tab w:val="clear" w:pos="709"/>
           <w:tab w:val="left" w:pos="351" w:leader="none"/>
           <w:tab w:val="right" w:pos="9628" w:leader="dot"/>
         </w:tabs>
@@ -49,7 +49,7 @@
       <w:pPr>
         <w:pStyle w:val="Contents1"/>
         <w:tabs>
-          <w:tab w:val="clear" w:pos="708"/>
+          <w:tab w:val="clear" w:pos="709"/>
           <w:tab w:val="left" w:pos="351" w:leader="none"/>
           <w:tab w:val="right" w:pos="9628" w:leader="dot"/>
         </w:tabs>
@@ -78,7 +78,7 @@
       <w:pPr>
         <w:pStyle w:val="Contents1"/>
         <w:tabs>
-          <w:tab w:val="clear" w:pos="708"/>
+          <w:tab w:val="clear" w:pos="709"/>
           <w:tab w:val="left" w:pos="400" w:leader="none"/>
           <w:tab w:val="right" w:pos="9628" w:leader="dot"/>
         </w:tabs>
@@ -120,7 +120,7 @@
       <w:pPr>
         <w:pStyle w:val="Contents2"/>
         <w:tabs>
-          <w:tab w:val="clear" w:pos="708"/>
+          <w:tab w:val="clear" w:pos="709"/>
           <w:tab w:val="left" w:pos="800" w:leader="none"/>
           <w:tab w:val="right" w:pos="9628" w:leader="dot"/>
         </w:tabs>
@@ -155,7 +155,7 @@
       <w:pPr>
         <w:pStyle w:val="Contents2"/>
         <w:tabs>
-          <w:tab w:val="clear" w:pos="708"/>
+          <w:tab w:val="clear" w:pos="709"/>
           <w:tab w:val="left" w:pos="800" w:leader="none"/>
           <w:tab w:val="right" w:pos="9628" w:leader="dot"/>
         </w:tabs>
@@ -190,7 +190,7 @@
       <w:pPr>
         <w:pStyle w:val="Contents2"/>
         <w:tabs>
-          <w:tab w:val="clear" w:pos="708"/>
+          <w:tab w:val="clear" w:pos="709"/>
           <w:tab w:val="left" w:pos="800" w:leader="none"/>
           <w:tab w:val="right" w:pos="9628" w:leader="dot"/>
         </w:tabs>
@@ -225,7 +225,7 @@
       <w:pPr>
         <w:pStyle w:val="Contents2"/>
         <w:tabs>
-          <w:tab w:val="clear" w:pos="708"/>
+          <w:tab w:val="clear" w:pos="709"/>
           <w:tab w:val="right" w:pos="9628" w:leader="dot"/>
         </w:tabs>
         <w:rPr>
@@ -246,7 +246,7 @@
       <w:pPr>
         <w:pStyle w:val="Contents2"/>
         <w:tabs>
-          <w:tab w:val="clear" w:pos="708"/>
+          <w:tab w:val="clear" w:pos="709"/>
           <w:tab w:val="left" w:pos="800" w:leader="none"/>
           <w:tab w:val="right" w:pos="9628" w:leader="dot"/>
         </w:tabs>
@@ -281,7 +281,7 @@
       <w:pPr>
         <w:pStyle w:val="Contents2"/>
         <w:tabs>
-          <w:tab w:val="clear" w:pos="708"/>
+          <w:tab w:val="clear" w:pos="709"/>
           <w:tab w:val="left" w:pos="800" w:leader="none"/>
           <w:tab w:val="right" w:pos="9628" w:leader="dot"/>
         </w:tabs>
@@ -316,7 +316,7 @@
       <w:pPr>
         <w:pStyle w:val="Contents2"/>
         <w:tabs>
-          <w:tab w:val="clear" w:pos="708"/>
+          <w:tab w:val="clear" w:pos="709"/>
           <w:tab w:val="left" w:pos="800" w:leader="none"/>
           <w:tab w:val="right" w:pos="9628" w:leader="dot"/>
         </w:tabs>
@@ -351,7 +351,7 @@
       <w:pPr>
         <w:pStyle w:val="Contents2"/>
         <w:tabs>
-          <w:tab w:val="clear" w:pos="708"/>
+          <w:tab w:val="clear" w:pos="709"/>
           <w:tab w:val="left" w:pos="800" w:leader="none"/>
           <w:tab w:val="right" w:pos="9628" w:leader="dot"/>
         </w:tabs>
@@ -386,7 +386,7 @@
       <w:pPr>
         <w:pStyle w:val="Contents2"/>
         <w:tabs>
-          <w:tab w:val="clear" w:pos="708"/>
+          <w:tab w:val="clear" w:pos="709"/>
           <w:tab w:val="left" w:pos="800" w:leader="none"/>
           <w:tab w:val="right" w:pos="9628" w:leader="dot"/>
         </w:tabs>
@@ -421,7 +421,7 @@
       <w:pPr>
         <w:pStyle w:val="Contents3"/>
         <w:tabs>
-          <w:tab w:val="clear" w:pos="708"/>
+          <w:tab w:val="clear" w:pos="709"/>
           <w:tab w:val="left" w:pos="1200" w:leader="none"/>
           <w:tab w:val="right" w:pos="9628" w:leader="dot"/>
         </w:tabs>
@@ -456,7 +456,7 @@
       <w:pPr>
         <w:pStyle w:val="Contents3"/>
         <w:tabs>
-          <w:tab w:val="clear" w:pos="708"/>
+          <w:tab w:val="clear" w:pos="709"/>
           <w:tab w:val="left" w:pos="1200" w:leader="none"/>
           <w:tab w:val="right" w:pos="9628" w:leader="dot"/>
         </w:tabs>
@@ -491,7 +491,7 @@
       <w:pPr>
         <w:pStyle w:val="Contents3"/>
         <w:tabs>
-          <w:tab w:val="clear" w:pos="708"/>
+          <w:tab w:val="clear" w:pos="709"/>
           <w:tab w:val="left" w:pos="1200" w:leader="none"/>
           <w:tab w:val="right" w:pos="9628" w:leader="dot"/>
         </w:tabs>
@@ -526,7 +526,7 @@
       <w:pPr>
         <w:pStyle w:val="Contents1"/>
         <w:tabs>
-          <w:tab w:val="clear" w:pos="708"/>
+          <w:tab w:val="clear" w:pos="709"/>
           <w:tab w:val="left" w:pos="400" w:leader="none"/>
           <w:tab w:val="right" w:pos="9628" w:leader="dot"/>
         </w:tabs>
@@ -561,7 +561,7 @@
       <w:pPr>
         <w:pStyle w:val="Contents2"/>
         <w:tabs>
-          <w:tab w:val="clear" w:pos="708"/>
+          <w:tab w:val="clear" w:pos="709"/>
           <w:tab w:val="left" w:pos="800" w:leader="none"/>
           <w:tab w:val="right" w:pos="9628" w:leader="dot"/>
         </w:tabs>
@@ -596,7 +596,7 @@
       <w:pPr>
         <w:pStyle w:val="Contents2"/>
         <w:tabs>
-          <w:tab w:val="clear" w:pos="708"/>
+          <w:tab w:val="clear" w:pos="709"/>
           <w:tab w:val="left" w:pos="800" w:leader="none"/>
           <w:tab w:val="right" w:pos="9628" w:leader="dot"/>
         </w:tabs>
@@ -631,7 +631,7 @@
       <w:pPr>
         <w:pStyle w:val="Contents1"/>
         <w:tabs>
-          <w:tab w:val="clear" w:pos="708"/>
+          <w:tab w:val="clear" w:pos="709"/>
           <w:tab w:val="left" w:pos="400" w:leader="none"/>
           <w:tab w:val="right" w:pos="9628" w:leader="dot"/>
         </w:tabs>
@@ -666,7 +666,7 @@
       <w:pPr>
         <w:pStyle w:val="Contents1"/>
         <w:tabs>
-          <w:tab w:val="clear" w:pos="708"/>
+          <w:tab w:val="clear" w:pos="709"/>
           <w:tab w:val="left" w:pos="400" w:leader="none"/>
           <w:tab w:val="right" w:pos="9628" w:leader="dot"/>
         </w:tabs>
@@ -708,7 +708,7 @@
       <w:pPr>
         <w:pStyle w:val="Contents2"/>
         <w:tabs>
-          <w:tab w:val="clear" w:pos="708"/>
+          <w:tab w:val="clear" w:pos="709"/>
           <w:tab w:val="left" w:pos="800" w:leader="none"/>
           <w:tab w:val="right" w:pos="9628" w:leader="dot"/>
         </w:tabs>
@@ -743,7 +743,7 @@
       <w:pPr>
         <w:pStyle w:val="Contents2"/>
         <w:tabs>
-          <w:tab w:val="clear" w:pos="708"/>
+          <w:tab w:val="clear" w:pos="709"/>
           <w:tab w:val="left" w:pos="800" w:leader="none"/>
           <w:tab w:val="right" w:pos="9628" w:leader="dot"/>
         </w:tabs>
@@ -778,7 +778,7 @@
       <w:pPr>
         <w:pStyle w:val="Contents2"/>
         <w:tabs>
-          <w:tab w:val="clear" w:pos="708"/>
+          <w:tab w:val="clear" w:pos="709"/>
           <w:tab w:val="left" w:pos="800" w:leader="none"/>
           <w:tab w:val="right" w:pos="9628" w:leader="dot"/>
         </w:tabs>
@@ -813,7 +813,7 @@
       <w:pPr>
         <w:pStyle w:val="Contents1"/>
         <w:tabs>
-          <w:tab w:val="clear" w:pos="708"/>
+          <w:tab w:val="clear" w:pos="709"/>
           <w:tab w:val="left" w:pos="400" w:leader="none"/>
           <w:tab w:val="right" w:pos="9628" w:leader="dot"/>
         </w:tabs>
@@ -855,7 +855,7 @@
       <w:pPr>
         <w:pStyle w:val="Contents1"/>
         <w:tabs>
-          <w:tab w:val="clear" w:pos="708"/>
+          <w:tab w:val="clear" w:pos="709"/>
           <w:tab w:val="left" w:pos="400" w:leader="none"/>
           <w:tab w:val="right" w:pos="9628" w:leader="dot"/>
         </w:tabs>
@@ -897,7 +897,7 @@
       <w:pPr>
         <w:pStyle w:val="Contents2"/>
         <w:tabs>
-          <w:tab w:val="clear" w:pos="708"/>
+          <w:tab w:val="clear" w:pos="709"/>
           <w:tab w:val="left" w:pos="800" w:leader="none"/>
           <w:tab w:val="right" w:pos="9628" w:leader="dot"/>
         </w:tabs>
@@ -932,7 +932,7 @@
       <w:pPr>
         <w:pStyle w:val="Contents2"/>
         <w:tabs>
-          <w:tab w:val="clear" w:pos="708"/>
+          <w:tab w:val="clear" w:pos="709"/>
           <w:tab w:val="left" w:pos="800" w:leader="none"/>
           <w:tab w:val="right" w:pos="9628" w:leader="dot"/>
         </w:tabs>
@@ -967,7 +967,7 @@
       <w:pPr>
         <w:pStyle w:val="Contents1"/>
         <w:tabs>
-          <w:tab w:val="clear" w:pos="708"/>
+          <w:tab w:val="clear" w:pos="709"/>
           <w:tab w:val="left" w:pos="400" w:leader="none"/>
           <w:tab w:val="right" w:pos="9628" w:leader="dot"/>
         </w:tabs>
@@ -1009,7 +1009,7 @@
       <w:pPr>
         <w:pStyle w:val="Contents2"/>
         <w:tabs>
-          <w:tab w:val="clear" w:pos="708"/>
+          <w:tab w:val="clear" w:pos="709"/>
           <w:tab w:val="left" w:pos="800" w:leader="none"/>
           <w:tab w:val="right" w:pos="9628" w:leader="dot"/>
         </w:tabs>
@@ -1044,7 +1044,7 @@
       <w:pPr>
         <w:pStyle w:val="Contents2"/>
         <w:tabs>
-          <w:tab w:val="clear" w:pos="708"/>
+          <w:tab w:val="clear" w:pos="709"/>
           <w:tab w:val="left" w:pos="800" w:leader="none"/>
           <w:tab w:val="right" w:pos="9628" w:leader="dot"/>
         </w:tabs>
@@ -1079,7 +1079,7 @@
       <w:pPr>
         <w:pStyle w:val="Contents2"/>
         <w:tabs>
-          <w:tab w:val="clear" w:pos="708"/>
+          <w:tab w:val="clear" w:pos="709"/>
           <w:tab w:val="left" w:pos="800" w:leader="none"/>
           <w:tab w:val="right" w:pos="9628" w:leader="dot"/>
         </w:tabs>
@@ -1114,7 +1114,7 @@
       <w:pPr>
         <w:pStyle w:val="Contents1"/>
         <w:tabs>
-          <w:tab w:val="clear" w:pos="708"/>
+          <w:tab w:val="clear" w:pos="709"/>
           <w:tab w:val="left" w:pos="400" w:leader="none"/>
           <w:tab w:val="right" w:pos="9628" w:leader="dot"/>
         </w:tabs>
@@ -1195,7 +1195,7 @@
       <w:pPr>
         <w:pStyle w:val="Tableoffigures"/>
         <w:tabs>
-          <w:tab w:val="clear" w:pos="708"/>
+          <w:tab w:val="clear" w:pos="709"/>
           <w:tab w:val="right" w:pos="9628" w:leader="dot"/>
         </w:tabs>
         <w:rPr/>
@@ -1235,7 +1235,7 @@
       <w:pPr>
         <w:pStyle w:val="Tableoffigures"/>
         <w:tabs>
-          <w:tab w:val="clear" w:pos="708"/>
+          <w:tab w:val="clear" w:pos="709"/>
           <w:tab w:val="right" w:pos="9628" w:leader="dot"/>
         </w:tabs>
         <w:rPr/>
@@ -1260,7 +1260,7 @@
       <w:pPr>
         <w:pStyle w:val="Tableoffigures"/>
         <w:tabs>
-          <w:tab w:val="clear" w:pos="708"/>
+          <w:tab w:val="clear" w:pos="709"/>
           <w:tab w:val="right" w:pos="9628" w:leader="dot"/>
         </w:tabs>
         <w:rPr/>
@@ -3714,7 +3714,7 @@
                 <wp:positionV relativeFrom="paragraph">
                   <wp:posOffset>3281680</wp:posOffset>
                 </wp:positionV>
-                <wp:extent cx="6769100" cy="192405"/>
+                <wp:extent cx="6769735" cy="192405"/>
                 <wp:effectExtent l="0" t="0" r="0" b="0"/>
                 <wp:wrapSquare wrapText="bothSides"/>
                 <wp:docPr id="4" name="Casella di testo 1"/>
@@ -3725,7 +3725,7 @@
                       <wps:spPr>
                         <a:xfrm>
                           <a:off x="0" y="0"/>
-                          <a:ext cx="6768360" cy="191880"/>
+                          <a:ext cx="6769080" cy="191880"/>
                         </a:xfrm>
                         <a:prstGeom prst="rect">
                           <a:avLst/>
@@ -3800,7 +3800,7 @@
           </mc:Choice>
           <mc:Fallback>
             <w:pict>
-              <v:rect id="shape_0" ID="Casella di testo 1" fillcolor="white" stroked="f" style="position:absolute;margin-left:-25.05pt;margin-top:258.4pt;width:532.9pt;height:15.05pt" wp14:anchorId="284B4B2A">
+              <v:rect id="shape_0" ID="Casella di testo 1" fillcolor="white" stroked="f" style="position:absolute;margin-left:-25.05pt;margin-top:258.4pt;width:532.95pt;height:15.05pt" wp14:anchorId="284B4B2A">
                 <w10:wrap type="square"/>
                 <v:fill o:detectmouseclick="t" type="solid" color2="black"/>
                 <v:stroke color="#3465a4" joinstyle="round" endcap="flat"/>
@@ -3893,8 +3893,8 @@
         </w:numPr>
         <w:rPr/>
       </w:pPr>
-      <w:bookmarkStart w:id="13" w:name="_Toc413411419"/>
-      <w:bookmarkStart w:id="14" w:name="_Toc535581315"/>
+      <w:bookmarkStart w:id="13" w:name="_Toc535581315"/>
+      <w:bookmarkStart w:id="14" w:name="_Toc413411419"/>
       <w:r>
         <w:rPr/>
         <w:t>Software</w:t>
@@ -4069,7 +4069,7 @@
             <w:pPr>
               <w:pStyle w:val="Normal"/>
               <w:tabs>
-                <w:tab w:val="clear" w:pos="708"/>
+                <w:tab w:val="clear" w:pos="709"/>
                 <w:tab w:val="left" w:pos="1150" w:leader="none"/>
               </w:tabs>
               <w:rPr>
@@ -4548,8 +4548,8 @@
         </w:numPr>
         <w:rPr/>
       </w:pPr>
-      <w:bookmarkStart w:id="15" w:name="_Toc413411420"/>
-      <w:bookmarkStart w:id="16" w:name="_Toc535581316"/>
+      <w:bookmarkStart w:id="15" w:name="_Toc535581316"/>
+      <w:bookmarkStart w:id="16" w:name="_Toc413411420"/>
       <w:r>
         <w:rPr/>
         <w:t>Hardware</w:t>
@@ -5486,8 +5486,8 @@
         </w:numPr>
         <w:rPr/>
       </w:pPr>
-      <w:bookmarkStart w:id="18" w:name="_Toc429059808"/>
-      <w:bookmarkStart w:id="19" w:name="_Toc535581318"/>
+      <w:bookmarkStart w:id="18" w:name="_Toc535581318"/>
+      <w:bookmarkStart w:id="19" w:name="_Toc429059808"/>
       <w:r>
         <w:rPr/>
         <w:t>Progettazione</w:t>
@@ -5505,8 +5505,8 @@
         <w:spacing w:before="6113" w:after="240"/>
         <w:rPr/>
       </w:pPr>
-      <w:bookmarkStart w:id="22" w:name="_Toc429059809"/>
-      <w:bookmarkStart w:id="23" w:name="_Toc535581319"/>
+      <w:bookmarkStart w:id="22" w:name="_Toc535581319"/>
+      <w:bookmarkStart w:id="23" w:name="_Toc429059809"/>
       <w:bookmarkEnd w:id="22"/>
       <w:bookmarkEnd w:id="23"/>
       <w:r>
@@ -5521,7 +5521,7 @@
                 <wp:positionV relativeFrom="paragraph">
                   <wp:posOffset>2036445</wp:posOffset>
                 </wp:positionV>
-                <wp:extent cx="2276475" cy="192405"/>
+                <wp:extent cx="2277110" cy="192405"/>
                 <wp:effectExtent l="0" t="0" r="0" b="0"/>
                 <wp:wrapTopAndBottom/>
                 <wp:docPr id="6" name="Casella di testo 8"/>
@@ -5532,7 +5532,7 @@
                       <wps:spPr>
                         <a:xfrm>
                           <a:off x="0" y="0"/>
-                          <a:ext cx="2275920" cy="191880"/>
+                          <a:ext cx="2276640" cy="191880"/>
                         </a:xfrm>
                         <a:prstGeom prst="rect">
                           <a:avLst/>
@@ -5607,7 +5607,7 @@
           </mc:Choice>
           <mc:Fallback>
             <w:pict>
-              <v:rect id="shape_0" ID="Casella di testo 8" fillcolor="white" stroked="f" style="position:absolute;margin-left:9pt;margin-top:160.35pt;width:179.15pt;height:15.05pt;mso-position-horizontal:left;mso-position-horizontal-relative:margin" wp14:anchorId="32FFCAEE">
+              <v:rect id="shape_0" ID="Casella di testo 8" fillcolor="white" stroked="f" style="position:absolute;margin-left:9pt;margin-top:160.35pt;width:179.2pt;height:15.05pt;mso-position-horizontal:left;mso-position-horizontal-relative:margin" wp14:anchorId="32FFCAEE">
                 <w10:wrap type="square"/>
                 <v:fill o:detectmouseclick="t" type="solid" color2="black"/>
                 <v:stroke color="#3465a4" joinstyle="round" endcap="flat"/>
@@ -5673,11 +5673,11 @@
             <wp:effectExtent l="0" t="0" r="0" b="0"/>
             <wp:wrapTight wrapText="bothSides">
               <wp:wrapPolygon edited="0">
-                <wp:start x="-67" y="0"/>
-                <wp:lineTo x="-67" y="21288"/>
-                <wp:lineTo x="21490" y="21288"/>
-                <wp:lineTo x="21490" y="0"/>
-                <wp:lineTo x="-67" y="0"/>
+                <wp:start x="-95" y="0"/>
+                <wp:lineTo x="-95" y="21253"/>
+                <wp:lineTo x="21485" y="21253"/>
+                <wp:lineTo x="21485" y="0"/>
+                <wp:lineTo x="-95" y="0"/>
               </wp:wrapPolygon>
             </wp:wrapTight>
             <wp:docPr id="8" name="Immagine 6" descr=""/>
@@ -5786,7 +5786,7 @@
                 <wp:positionV relativeFrom="paragraph">
                   <wp:posOffset>2123440</wp:posOffset>
                 </wp:positionV>
-                <wp:extent cx="2948940" cy="192405"/>
+                <wp:extent cx="2949575" cy="192405"/>
                 <wp:effectExtent l="0" t="0" r="0" b="0"/>
                 <wp:wrapTight wrapText="bothSides">
                   <wp:wrapPolygon edited="0">
@@ -5804,7 +5804,7 @@
                       <wps:spPr>
                         <a:xfrm>
                           <a:off x="0" y="0"/>
-                          <a:ext cx="2948400" cy="191880"/>
+                          <a:ext cx="2949120" cy="191880"/>
                         </a:xfrm>
                         <a:prstGeom prst="rect">
                           <a:avLst/>
@@ -5879,7 +5879,7 @@
           </mc:Choice>
           <mc:Fallback>
             <w:pict>
-              <v:rect id="shape_0" ID="Casella di testo 5" fillcolor="white" stroked="f" style="position:absolute;margin-left:301.9pt;margin-top:167.2pt;width:232.1pt;height:15.05pt" wp14:anchorId="32238D27">
+              <v:rect id="shape_0" ID="Casella di testo 5" fillcolor="white" stroked="f" style="position:absolute;margin-left:301.9pt;margin-top:167.2pt;width:232.15pt;height:15.05pt" wp14:anchorId="32238D27">
                 <w10:wrap type="square"/>
                 <v:fill o:detectmouseclick="t" type="solid" color2="black"/>
                 <v:stroke color="#3465a4" joinstyle="round" endcap="flat"/>
@@ -5946,8 +5946,8 @@
         </w:numPr>
         <w:rPr/>
       </w:pPr>
-      <w:bookmarkStart w:id="26" w:name="_Toc429059812"/>
-      <w:bookmarkStart w:id="27" w:name="_Toc535581320"/>
+      <w:bookmarkStart w:id="26" w:name="_Toc535581320"/>
+      <w:bookmarkStart w:id="27" w:name="_Toc429059812"/>
       <w:r>
         <w:rPr/>
         <w:t>Design procedurale</w:t>
@@ -6847,8 +6847,8 @@
         </w:pBdr>
         <w:rPr/>
       </w:pPr>
-      <w:bookmarkStart w:id="29" w:name="_Toc461179222"/>
-      <w:bookmarkStart w:id="30" w:name="_Toc535581321"/>
+      <w:bookmarkStart w:id="29" w:name="_Toc535581321"/>
+      <w:bookmarkStart w:id="30" w:name="_Toc461179222"/>
       <w:r>
         <w:rPr/>
         <w:t>Implementazione</w:t>
@@ -6927,8 +6927,8 @@
           <w:lang w:val="it-IT"/>
         </w:rPr>
       </w:pPr>
-      <w:bookmarkStart w:id="31" w:name="_Toc461179223"/>
-      <w:bookmarkStart w:id="32" w:name="_Toc535581322"/>
+      <w:bookmarkStart w:id="31" w:name="_Toc535581322"/>
+      <w:bookmarkStart w:id="32" w:name="_Toc461179223"/>
       <w:r>
         <w:rPr>
           <w:lang w:val="it-IT"/>
@@ -6947,8 +6947,8 @@
         </w:numPr>
         <w:rPr/>
       </w:pPr>
-      <w:bookmarkStart w:id="33" w:name="_Toc461179224"/>
-      <w:bookmarkStart w:id="34" w:name="_Toc535581323"/>
+      <w:bookmarkStart w:id="33" w:name="_Toc535581323"/>
+      <w:bookmarkStart w:id="34" w:name="_Toc461179224"/>
       <w:r>
         <w:rPr/>
         <w:t>Protocollo di test</w:t>
@@ -8029,6 +8029,15 @@
     </w:p>
     <w:p>
       <w:pPr>
+        <w:pStyle w:val="Normal"/>
+        <w:rPr/>
+      </w:pPr>
+      <w:r>
+        <w:rPr/>
+      </w:r>
+    </w:p>
+    <w:p>
+      <w:pPr>
         <w:sectPr>
           <w:type w:val="continuous"/>
           <w:pgSz w:w="11906" w:h="16838"/>
@@ -9217,19 +9226,14 @@
           <w:p>
             <w:pPr>
               <w:pStyle w:val="BodyTextChar"/>
-              <w:rPr>
-                <w:b/>
+              <w:rPr/>
+            </w:pPr>
+            <w:r>
+              <w:rPr>
                 <w:b/>
                 <w:sz w:val="20"/>
                 <w:szCs w:val="20"/>
               </w:rPr>
-            </w:pPr>
-            <w:r>
-              <w:rPr>
-                <w:b/>
-                <w:sz w:val="20"/>
-                <w:szCs w:val="20"/>
-              </w:rPr>
               <w:t>Test Case:</w:t>
             </w:r>
           </w:p>
@@ -9237,9 +9241,7 @@
             <w:pPr>
               <w:pStyle w:val="TextBody"/>
               <w:spacing w:before="0" w:after="120"/>
-              <w:rPr>
-                <w:lang w:val="en-GB" w:eastAsia="en-US"/>
-              </w:rPr>
+              <w:rPr/>
             </w:pPr>
             <w:r>
               <w:rPr>
@@ -9385,12 +9387,7 @@
             <w:pPr>
               <w:pStyle w:val="BodyTextChar"/>
               <w:spacing w:lineRule="auto" w:line="259" w:before="0" w:after="120"/>
-              <w:rPr>
-                <w:b/>
-                <w:b/>
-                <w:sz w:val="20"/>
-                <w:szCs w:val="20"/>
-              </w:rPr>
+              <w:rPr/>
             </w:pPr>
             <w:r>
               <w:rPr>
@@ -9456,13 +9453,7 @@
             <w:pPr>
               <w:pStyle w:val="BodyTextChar"/>
               <w:spacing w:lineRule="auto" w:line="259" w:before="0" w:after="120"/>
-              <w:rPr>
-                <w:b/>
-                <w:b/>
-                <w:sz w:val="20"/>
-                <w:szCs w:val="20"/>
-                <w:lang w:val="it-IT"/>
-              </w:rPr>
+              <w:rPr/>
             </w:pPr>
             <w:r>
               <w:rPr>
@@ -9529,13 +9520,7 @@
             <w:pPr>
               <w:pStyle w:val="BodyTextChar"/>
               <w:spacing w:lineRule="auto" w:line="259" w:before="0" w:after="120"/>
-              <w:rPr>
-                <w:b/>
-                <w:b/>
-                <w:sz w:val="20"/>
-                <w:szCs w:val="20"/>
-                <w:lang w:val="it-IT"/>
-              </w:rPr>
+              <w:rPr/>
             </w:pPr>
             <w:r>
               <w:rPr>
@@ -9624,12 +9609,7 @@
             <w:pPr>
               <w:pStyle w:val="BodyTextChar"/>
               <w:spacing w:lineRule="auto" w:line="259" w:before="0" w:after="120"/>
-              <w:rPr>
-                <w:b/>
-                <w:b/>
-                <w:sz w:val="20"/>
-                <w:szCs w:val="20"/>
-              </w:rPr>
+              <w:rPr/>
             </w:pPr>
             <w:r>
               <w:rPr>
@@ -9677,19 +9657,6 @@
         </w:tc>
       </w:tr>
     </w:tbl>
-    <w:p>
-      <w:pPr>
-        <w:pStyle w:val="Normal"/>
-        <w:rPr>
-          <w:lang w:val="it-IT"/>
-        </w:rPr>
-      </w:pPr>
-      <w:r>
-        <w:rPr>
-          <w:lang w:val="it-IT"/>
-        </w:rPr>
-      </w:r>
-    </w:p>
     <w:p>
       <w:pPr>
         <w:pStyle w:val="Normal"/>
@@ -10232,8 +10199,8 @@
         </w:numPr>
         <w:rPr/>
       </w:pPr>
-      <w:bookmarkStart w:id="35" w:name="_Toc461179225"/>
-      <w:bookmarkStart w:id="36" w:name="_Toc535581324"/>
+      <w:bookmarkStart w:id="35" w:name="_Toc535581324"/>
+      <w:bookmarkStart w:id="36" w:name="_Toc461179225"/>
       <w:r>
         <w:rPr/>
         <w:t>Risultati test</w:t>
@@ -10561,13 +10528,7 @@
     <w:p>
       <w:pPr>
         <w:pStyle w:val="Normal"/>
-        <w:rPr>
-          <w:b w:val="false"/>
-          <w:b w:val="false"/>
-          <w:bCs w:val="false"/>
-          <w:sz w:val="21"/>
-          <w:szCs w:val="21"/>
-        </w:rPr>
+        <w:rPr/>
       </w:pPr>
       <w:r>
         <w:rPr>
@@ -10606,6 +10567,244 @@
     </w:p>
     <w:p>
       <w:pPr>
+        <w:pStyle w:val="Normal"/>
+        <w:rPr>
+          <w:b w:val="false"/>
+          <w:b w:val="false"/>
+          <w:bCs w:val="false"/>
+          <w:i w:val="false"/>
+          <w:i w:val="false"/>
+          <w:iCs w:val="false"/>
+          <w:sz w:val="21"/>
+          <w:szCs w:val="21"/>
+          <w:lang w:val="it-IT"/>
+        </w:rPr>
+      </w:pPr>
+      <w:r>
+        <w:rPr/>
+      </w:r>
+    </w:p>
+    <w:p>
+      <w:pPr>
+        <w:pStyle w:val="Normal"/>
+        <w:rPr>
+          <w:b/>
+          <w:b/>
+          <w:bCs/>
+          <w:sz w:val="24"/>
+          <w:szCs w:val="24"/>
+          <w:lang w:val="it-IT"/>
+        </w:rPr>
+      </w:pPr>
+      <w:r>
+        <w:rPr>
+          <w:b/>
+          <w:bCs/>
+          <w:sz w:val="24"/>
+          <w:szCs w:val="24"/>
+          <w:lang w:val="it-IT"/>
+        </w:rPr>
+        <w:t>Risultato TC-00</w:t>
+      </w:r>
+      <w:r>
+        <w:rPr>
+          <w:b/>
+          <w:bCs/>
+          <w:sz w:val="24"/>
+          <w:szCs w:val="24"/>
+          <w:lang w:val="it-IT"/>
+        </w:rPr>
+        <w:t>5</w:t>
+      </w:r>
+      <w:r>
+        <w:rPr>
+          <w:b/>
+          <w:bCs/>
+          <w:sz w:val="24"/>
+          <w:szCs w:val="24"/>
+          <w:lang w:val="it-IT"/>
+        </w:rPr>
+        <w:t>:</w:t>
+      </w:r>
+    </w:p>
+    <w:p>
+      <w:pPr>
+        <w:pStyle w:val="Normal"/>
+        <w:rPr>
+          <w:b w:val="false"/>
+          <w:b w:val="false"/>
+          <w:bCs w:val="false"/>
+          <w:sz w:val="21"/>
+          <w:szCs w:val="21"/>
+          <w:lang w:val="it-IT"/>
+        </w:rPr>
+      </w:pPr>
+      <w:r>
+        <w:rPr>
+          <w:b w:val="false"/>
+          <w:bCs w:val="false"/>
+          <w:sz w:val="21"/>
+          <w:szCs w:val="21"/>
+          <w:lang w:val="it-IT"/>
+        </w:rPr>
+        <w:t xml:space="preserve">Per verificare il giusto funzionamento abbiamo collegato al </w:t>
+      </w:r>
+      <w:r>
+        <w:rPr>
+          <w:b w:val="false"/>
+          <w:bCs w:val="false"/>
+          <w:i/>
+          <w:iCs/>
+          <w:sz w:val="21"/>
+          <w:szCs w:val="21"/>
+          <w:lang w:val="it-IT"/>
+        </w:rPr>
+        <w:t xml:space="preserve">Digispark </w:t>
+      </w:r>
+      <w:r>
+        <w:rPr>
+          <w:b w:val="false"/>
+          <w:bCs w:val="false"/>
+          <w:i w:val="false"/>
+          <w:iCs w:val="false"/>
+          <w:sz w:val="21"/>
+          <w:szCs w:val="21"/>
+          <w:lang w:val="it-IT"/>
+        </w:rPr>
+        <w:t>un bottone e abbiamo fatto un piccolo programma che se i bottone era premuto incrementava il valore di un variabile e poi andava a scriverla utilizzando la libreria per il led RGB sul led RGB. Siamo incappati in un errore, ovvero non il led RGB non accendeva il colore che ci saremmo aspettati, la soluzione è stata cambiare l’ordine dei pin perché era sbagliato.</w:t>
+      </w:r>
+    </w:p>
+    <w:p>
+      <w:pPr>
+        <w:pStyle w:val="Normal"/>
+        <w:rPr>
+          <w:i w:val="false"/>
+          <w:i w:val="false"/>
+          <w:iCs w:val="false"/>
+        </w:rPr>
+      </w:pPr>
+      <w:r>
+        <w:rPr>
+          <w:b w:val="false"/>
+          <w:bCs w:val="false"/>
+          <w:sz w:val="21"/>
+          <w:szCs w:val="21"/>
+          <w:lang w:val="it-IT"/>
+        </w:rPr>
+      </w:r>
+    </w:p>
+    <w:p>
+      <w:pPr>
+        <w:pStyle w:val="Normal"/>
+        <w:rPr>
+          <w:b/>
+          <w:b/>
+          <w:bCs/>
+          <w:sz w:val="24"/>
+          <w:szCs w:val="24"/>
+          <w:lang w:val="it-IT"/>
+        </w:rPr>
+      </w:pPr>
+      <w:r>
+        <w:rPr>
+          <w:b/>
+          <w:bCs/>
+          <w:sz w:val="24"/>
+          <w:szCs w:val="24"/>
+          <w:lang w:val="it-IT"/>
+        </w:rPr>
+        <w:t>Risultato TC-00</w:t>
+      </w:r>
+      <w:r>
+        <w:rPr>
+          <w:b/>
+          <w:bCs/>
+          <w:sz w:val="24"/>
+          <w:szCs w:val="24"/>
+          <w:lang w:val="it-IT"/>
+        </w:rPr>
+        <w:t>6</w:t>
+      </w:r>
+      <w:r>
+        <w:rPr>
+          <w:b/>
+          <w:bCs/>
+          <w:sz w:val="24"/>
+          <w:szCs w:val="24"/>
+          <w:lang w:val="it-IT"/>
+        </w:rPr>
+        <w:t>:</w:t>
+      </w:r>
+    </w:p>
+    <w:p>
+      <w:pPr>
+        <w:pStyle w:val="Normal"/>
+        <w:rPr>
+          <w:b w:val="false"/>
+          <w:b w:val="false"/>
+          <w:bCs w:val="false"/>
+          <w:sz w:val="21"/>
+          <w:szCs w:val="21"/>
+          <w:lang w:val="it-IT"/>
+        </w:rPr>
+      </w:pPr>
+      <w:r>
+        <w:rPr>
+          <w:b w:val="false"/>
+          <w:bCs w:val="false"/>
+          <w:sz w:val="21"/>
+          <w:szCs w:val="21"/>
+          <w:lang w:val="it-IT"/>
+        </w:rPr>
+        <w:t>Per verificare il giusto funzionamento abbiamo svolto gli stessi passaggi del test precedente, perché, a differenza di arduino, questa scheda non ha la possibilità di utilizzare il monitor seriale, quindi l’unico modo per verificare che un dato sia corretto è testarlo con componenti fisici reali (attuatori).</w:t>
+      </w:r>
+      <w:r>
+        <w:br w:type="page"/>
+      </w:r>
+    </w:p>
+    <w:p>
+      <w:pPr>
+        <w:pStyle w:val="Normal"/>
+        <w:rPr>
+          <w:i w:val="false"/>
+          <w:i w:val="false"/>
+          <w:iCs w:val="false"/>
+        </w:rPr>
+      </w:pPr>
+      <w:r>
+        <w:rPr>
+          <w:b w:val="false"/>
+          <w:bCs w:val="false"/>
+          <w:sz w:val="21"/>
+          <w:szCs w:val="21"/>
+          <w:lang w:val="it-IT"/>
+        </w:rPr>
+      </w:r>
+    </w:p>
+    <w:p>
+      <w:pPr>
+        <w:pStyle w:val="Normal"/>
+        <w:rPr>
+          <w:b w:val="false"/>
+          <w:b w:val="false"/>
+          <w:bCs w:val="false"/>
+          <w:sz w:val="21"/>
+          <w:szCs w:val="21"/>
+          <w:lang w:val="it-IT"/>
+        </w:rPr>
+      </w:pPr>
+      <w:r>
+        <w:rPr>
+          <w:b w:val="false"/>
+          <w:bCs w:val="false"/>
+          <w:sz w:val="21"/>
+          <w:szCs w:val="21"/>
+          <w:lang w:val="it-IT"/>
+        </w:rPr>
+      </w:r>
+    </w:p>
+    <w:p>
+      <w:pPr>
         <w:pStyle w:val="Heading2"/>
         <w:numPr>
           <w:ilvl w:val="1"/>
@@ -10613,8 +10812,8 @@
         </w:numPr>
         <w:rPr/>
       </w:pPr>
-      <w:bookmarkStart w:id="38" w:name="_Toc461179226"/>
-      <w:bookmarkStart w:id="39" w:name="_Toc535581325"/>
+      <w:bookmarkStart w:id="38" w:name="_Toc535581325"/>
+      <w:bookmarkStart w:id="39" w:name="_Toc461179226"/>
       <w:r>
         <w:rPr/>
         <w:t>Mancanze/limitazioni conosciute</w:t>
@@ -10647,8 +10846,8 @@
           <w:lang w:val="it-IT"/>
         </w:rPr>
       </w:pPr>
-      <w:bookmarkStart w:id="40" w:name="_Toc461179227"/>
-      <w:bookmarkStart w:id="41" w:name="_Toc535581326"/>
+      <w:bookmarkStart w:id="40" w:name="_Toc535581326"/>
+      <w:bookmarkStart w:id="41" w:name="_Toc461179227"/>
       <w:r>
         <w:rPr>
           <w:lang w:val="it-IT"/>
@@ -10683,8 +10882,8 @@
           <w:lang w:val="it-IT"/>
         </w:rPr>
       </w:pPr>
-      <w:bookmarkStart w:id="42" w:name="_Toc461179228"/>
-      <w:bookmarkStart w:id="43" w:name="_Toc535581327"/>
+      <w:bookmarkStart w:id="42" w:name="_Toc535581327"/>
+      <w:bookmarkStart w:id="43" w:name="_Toc461179228"/>
       <w:r>
         <w:rPr>
           <w:lang w:val="it-IT"/>
@@ -10717,8 +10916,8 @@
         </w:numPr>
         <w:rPr/>
       </w:pPr>
-      <w:bookmarkStart w:id="44" w:name="_Toc461179229"/>
-      <w:bookmarkStart w:id="45" w:name="_Toc535581328"/>
+      <w:bookmarkStart w:id="44" w:name="_Toc535581328"/>
+      <w:bookmarkStart w:id="45" w:name="_Toc461179229"/>
       <w:r>
         <w:rPr/>
         <w:t>Sviluppi futuri</w:t>
@@ -10749,8 +10948,8 @@
         </w:numPr>
         <w:rPr/>
       </w:pPr>
-      <w:bookmarkStart w:id="46" w:name="_Toc461179230"/>
-      <w:bookmarkStart w:id="47" w:name="_Toc535581329"/>
+      <w:bookmarkStart w:id="46" w:name="_Toc535581329"/>
+      <w:bookmarkStart w:id="47" w:name="_Toc461179230"/>
       <w:r>
         <w:rPr/>
         <w:t>Considerazioni personali</w:t>
@@ -10783,8 +10982,8 @@
           <w:lang w:val="it-IT"/>
         </w:rPr>
       </w:pPr>
-      <w:bookmarkStart w:id="48" w:name="_Toc461179231"/>
-      <w:bookmarkStart w:id="49" w:name="_Toc535581330"/>
+      <w:bookmarkStart w:id="48" w:name="_Toc535581330"/>
+      <w:bookmarkStart w:id="49" w:name="_Toc461179231"/>
       <w:r>
         <w:rPr>
           <w:lang w:val="it-IT"/>
@@ -10803,8 +11002,8 @@
         </w:numPr>
         <w:rPr/>
       </w:pPr>
-      <w:bookmarkStart w:id="50" w:name="_Toc461179232"/>
-      <w:bookmarkStart w:id="51" w:name="_Toc535581331"/>
+      <w:bookmarkStart w:id="50" w:name="_Toc535581331"/>
+      <w:bookmarkStart w:id="51" w:name="_Toc461179232"/>
       <w:r>
         <w:rPr/>
         <w:t>Bibliografia per articoli di riviste:</w:t>
@@ -10911,8 +11110,8 @@
         </w:numPr>
         <w:rPr/>
       </w:pPr>
-      <w:bookmarkStart w:id="52" w:name="_Toc461179233"/>
-      <w:bookmarkStart w:id="53" w:name="_Toc535581332"/>
+      <w:bookmarkStart w:id="52" w:name="_Toc535581332"/>
+      <w:bookmarkStart w:id="53" w:name="_Toc461179233"/>
       <w:r>
         <w:rPr/>
         <w:t>Bibliografia per libri</w:t>
@@ -11037,8 +11236,8 @@
         </w:numPr>
         <w:rPr/>
       </w:pPr>
-      <w:bookmarkStart w:id="54" w:name="_Toc461179234"/>
-      <w:bookmarkStart w:id="55" w:name="_Toc535581333"/>
+      <w:bookmarkStart w:id="54" w:name="_Toc535581333"/>
+      <w:bookmarkStart w:id="55" w:name="_Toc461179234"/>
       <w:r>
         <w:rPr/>
         <w:t>Sitografia</w:t>
@@ -11175,8 +11374,8 @@
           <w:lang w:val="it-IT"/>
         </w:rPr>
       </w:pPr>
-      <w:bookmarkStart w:id="56" w:name="_Toc461179235"/>
-      <w:bookmarkStart w:id="57" w:name="_Toc535581334"/>
+      <w:bookmarkStart w:id="56" w:name="_Toc535581334"/>
+      <w:bookmarkStart w:id="57" w:name="_Toc461179235"/>
       <w:r>
         <w:rPr>
           <w:lang w:val="it-IT"/>
@@ -11863,9 +12062,9 @@
       <w:tblLook w:noVBand="0" w:val="0000" w:noHBand="0" w:lastColumn="0" w:firstColumn="0" w:lastRow="0" w:firstRow="0"/>
     </w:tblPr>
     <w:tblGrid>
-      <w:gridCol w:w="962"/>
+      <w:gridCol w:w="961"/>
       <w:gridCol w:w="7088"/>
-      <w:gridCol w:w="1589"/>
+      <w:gridCol w:w="1590"/>
     </w:tblGrid>
     <w:tr>
       <w:trPr>
@@ -11873,7 +12072,7 @@
       </w:trPr>
       <w:tc>
         <w:tcPr>
-          <w:tcW w:w="962" w:type="dxa"/>
+          <w:tcW w:w="961" w:type="dxa"/>
           <w:vMerge w:val="restart"/>
           <w:tcBorders>
             <w:top w:val="single" w:sz="4" w:space="0" w:color="000000"/>
@@ -11978,7 +12177,7 @@
       </w:tc>
       <w:tc>
         <w:tcPr>
-          <w:tcW w:w="1589" w:type="dxa"/>
+          <w:tcW w:w="1590" w:type="dxa"/>
           <w:vMerge w:val="restart"/>
           <w:tcBorders>
             <w:top w:val="single" w:sz="4" w:space="0" w:color="000000"/>
@@ -12063,7 +12262,7 @@
             <w:rPr>
               <w:rFonts w:cs="Arial"/>
             </w:rPr>
-            <w:t>15</w:t>
+            <w:t>16</w:t>
           </w:r>
           <w:r>
             <w:rPr>
@@ -12080,7 +12279,7 @@
       </w:trPr>
       <w:tc>
         <w:tcPr>
-          <w:tcW w:w="962" w:type="dxa"/>
+          <w:tcW w:w="961" w:type="dxa"/>
           <w:vMerge w:val="continue"/>
           <w:tcBorders>
             <w:top w:val="single" w:sz="4" w:space="0" w:color="000000"/>
@@ -12148,7 +12347,7 @@
       </w:tc>
       <w:tc>
         <w:tcPr>
-          <w:tcW w:w="1589" w:type="dxa"/>
+          <w:tcW w:w="1590" w:type="dxa"/>
           <w:vMerge w:val="continue"/>
           <w:tcBorders>
             <w:top w:val="single" w:sz="4" w:space="0" w:color="000000"/>
@@ -15491,12 +15690,17 @@
   <w:docDefaults>
     <w:rPrDefault>
       <w:rPr>
-        <w:rFonts w:ascii="Times New Roman" w:hAnsi="Times New Roman" w:eastAsia="Times New Roman" w:cs="Times New Roman"/>
-        <w:lang w:val="it-IT" w:eastAsia="it-IT" w:bidi="ar-SA"/>
+        <w:rFonts w:ascii="Liberation Serif" w:hAnsi="Liberation Serif" w:eastAsia="Noto Serif CJK SC" w:cs="Lohit Devanagari"/>
+        <w:kern w:val="2"/>
+        <w:sz w:val="24"/>
+        <w:szCs w:val="24"/>
+        <w:lang w:val="en-US" w:eastAsia="zh-CN" w:bidi="hi-IN"/>
       </w:rPr>
     </w:rPrDefault>
     <w:pPrDefault>
-      <w:pPr/>
+      <w:pPr>
+        <w:widowControl/>
+      </w:pPr>
     </w:pPrDefault>
   </w:docDefaults>
   <w:latentStyles w:defLockedState="0" w:defUIPriority="99" w:defSemiHidden="0" w:defUnhideWhenUsed="0" w:defQFormat="0" w:count="375">
@@ -15878,6 +16082,9 @@
     <w:qFormat/>
     <w:pPr>
       <w:widowControl/>
+      <w:kinsoku w:val="true"/>
+      <w:overflowPunct w:val="true"/>
+      <w:autoSpaceDE w:val="true"/>
       <w:bidi w:val="0"/>
       <w:jc w:val="left"/>
     </w:pPr>
@@ -15990,7 +16197,7 @@
         <w:right w:val="single" w:sz="4" w:space="4" w:color="000000"/>
       </w:pBdr>
       <w:tabs>
-        <w:tab w:val="clear" w:pos="708"/>
+        <w:tab w:val="clear" w:pos="709"/>
         <w:tab w:val="right" w:pos="9638" w:leader="none"/>
       </w:tabs>
       <w:spacing w:lineRule="auto" w:line="480"/>
@@ -17526,6 +17733,919 @@
   </w:style>
   <w:style w:type="character" w:styleId="ListLabel190">
     <w:name w:val="ListLabel 190"/>
+    <w:qFormat/>
+    <w:rPr>
+      <w:rFonts w:cs="Wingdings"/>
+    </w:rPr>
+  </w:style>
+  <w:style w:type="character" w:styleId="ListLabel191">
+    <w:name w:val="ListLabel 191"/>
+    <w:qFormat/>
+    <w:rPr>
+      <w:rFonts w:cs="Symbol"/>
+    </w:rPr>
+  </w:style>
+  <w:style w:type="character" w:styleId="ListLabel192">
+    <w:name w:val="ListLabel 192"/>
+    <w:qFormat/>
+    <w:rPr>
+      <w:rFonts w:cs="Courier New"/>
+    </w:rPr>
+  </w:style>
+  <w:style w:type="character" w:styleId="ListLabel193">
+    <w:name w:val="ListLabel 193"/>
+    <w:qFormat/>
+    <w:rPr>
+      <w:rFonts w:cs="Wingdings"/>
+    </w:rPr>
+  </w:style>
+  <w:style w:type="character" w:styleId="ListLabel194">
+    <w:name w:val="ListLabel 194"/>
+    <w:qFormat/>
+    <w:rPr>
+      <w:rFonts w:cs="Symbol"/>
+    </w:rPr>
+  </w:style>
+  <w:style w:type="character" w:styleId="ListLabel195">
+    <w:name w:val="ListLabel 195"/>
+    <w:qFormat/>
+    <w:rPr>
+      <w:rFonts w:cs="Courier New"/>
+    </w:rPr>
+  </w:style>
+  <w:style w:type="character" w:styleId="ListLabel196">
+    <w:name w:val="ListLabel 196"/>
+    <w:qFormat/>
+    <w:rPr>
+      <w:rFonts w:cs="Wingdings"/>
+    </w:rPr>
+  </w:style>
+  <w:style w:type="character" w:styleId="ListLabel197">
+    <w:name w:val="ListLabel 197"/>
+    <w:qFormat/>
+    <w:rPr>
+      <w:rFonts w:cs="Symbol"/>
+    </w:rPr>
+  </w:style>
+  <w:style w:type="character" w:styleId="ListLabel198">
+    <w:name w:val="ListLabel 198"/>
+    <w:qFormat/>
+    <w:rPr>
+      <w:rFonts w:cs="Courier New"/>
+    </w:rPr>
+  </w:style>
+  <w:style w:type="character" w:styleId="ListLabel199">
+    <w:name w:val="ListLabel 199"/>
+    <w:qFormat/>
+    <w:rPr>
+      <w:rFonts w:cs="Wingdings"/>
+    </w:rPr>
+  </w:style>
+  <w:style w:type="character" w:styleId="ListLabel200">
+    <w:name w:val="ListLabel 200"/>
+    <w:qFormat/>
+    <w:rPr>
+      <w:rFonts w:cs="Symbol"/>
+    </w:rPr>
+  </w:style>
+  <w:style w:type="character" w:styleId="ListLabel201">
+    <w:name w:val="ListLabel 201"/>
+    <w:qFormat/>
+    <w:rPr>
+      <w:rFonts w:cs="Symbol"/>
+    </w:rPr>
+  </w:style>
+  <w:style w:type="character" w:styleId="ListLabel202">
+    <w:name w:val="ListLabel 202"/>
+    <w:qFormat/>
+    <w:rPr>
+      <w:rFonts w:cs="Symbol"/>
+      <w:sz w:val="20"/>
+    </w:rPr>
+  </w:style>
+  <w:style w:type="character" w:styleId="ListLabel203">
+    <w:name w:val="ListLabel 203"/>
+    <w:qFormat/>
+    <w:rPr>
+      <w:rFonts w:cs="Courier New"/>
+      <w:sz w:val="20"/>
+    </w:rPr>
+  </w:style>
+  <w:style w:type="character" w:styleId="ListLabel204">
+    <w:name w:val="ListLabel 204"/>
+    <w:qFormat/>
+    <w:rPr>
+      <w:rFonts w:cs="Wingdings"/>
+      <w:sz w:val="20"/>
+    </w:rPr>
+  </w:style>
+  <w:style w:type="character" w:styleId="ListLabel205">
+    <w:name w:val="ListLabel 205"/>
+    <w:qFormat/>
+    <w:rPr>
+      <w:rFonts w:cs="Wingdings"/>
+      <w:sz w:val="20"/>
+    </w:rPr>
+  </w:style>
+  <w:style w:type="character" w:styleId="ListLabel206">
+    <w:name w:val="ListLabel 206"/>
+    <w:qFormat/>
+    <w:rPr>
+      <w:rFonts w:cs="Wingdings"/>
+      <w:sz w:val="20"/>
+    </w:rPr>
+  </w:style>
+  <w:style w:type="character" w:styleId="ListLabel207">
+    <w:name w:val="ListLabel 207"/>
+    <w:qFormat/>
+    <w:rPr>
+      <w:rFonts w:cs="Wingdings"/>
+      <w:sz w:val="20"/>
+    </w:rPr>
+  </w:style>
+  <w:style w:type="character" w:styleId="ListLabel208">
+    <w:name w:val="ListLabel 208"/>
+    <w:qFormat/>
+    <w:rPr>
+      <w:rFonts w:cs="Wingdings"/>
+      <w:sz w:val="20"/>
+    </w:rPr>
+  </w:style>
+  <w:style w:type="character" w:styleId="ListLabel209">
+    <w:name w:val="ListLabel 209"/>
+    <w:qFormat/>
+    <w:rPr>
+      <w:rFonts w:cs="Wingdings"/>
+      <w:sz w:val="20"/>
+    </w:rPr>
+  </w:style>
+  <w:style w:type="character" w:styleId="ListLabel210">
+    <w:name w:val="ListLabel 210"/>
+    <w:qFormat/>
+    <w:rPr>
+      <w:rFonts w:cs="Wingdings"/>
+      <w:sz w:val="20"/>
+    </w:rPr>
+  </w:style>
+  <w:style w:type="character" w:styleId="ListLabel211">
+    <w:name w:val="ListLabel 211"/>
+    <w:qFormat/>
+    <w:rPr>
+      <w:rFonts w:eastAsia="Times New Roman" w:cs="Times New Roman"/>
+      <w:sz w:val="20"/>
+    </w:rPr>
+  </w:style>
+  <w:style w:type="character" w:styleId="ListLabel212">
+    <w:name w:val="ListLabel 212"/>
+    <w:qFormat/>
+    <w:rPr>
+      <w:rFonts w:cs="Wingdings"/>
+    </w:rPr>
+  </w:style>
+  <w:style w:type="character" w:styleId="ListLabel213">
+    <w:name w:val="ListLabel 213"/>
+    <w:qFormat/>
+    <w:rPr>
+      <w:rFonts w:cs="Courier New"/>
+    </w:rPr>
+  </w:style>
+  <w:style w:type="character" w:styleId="ListLabel214">
+    <w:name w:val="ListLabel 214"/>
+    <w:qFormat/>
+    <w:rPr>
+      <w:rFonts w:cs="Wingdings"/>
+    </w:rPr>
+  </w:style>
+  <w:style w:type="character" w:styleId="ListLabel215">
+    <w:name w:val="ListLabel 215"/>
+    <w:qFormat/>
+    <w:rPr>
+      <w:rFonts w:cs="Symbol"/>
+    </w:rPr>
+  </w:style>
+  <w:style w:type="character" w:styleId="ListLabel216">
+    <w:name w:val="ListLabel 216"/>
+    <w:qFormat/>
+    <w:rPr>
+      <w:rFonts w:cs="Courier New"/>
+    </w:rPr>
+  </w:style>
+  <w:style w:type="character" w:styleId="ListLabel217">
+    <w:name w:val="ListLabel 217"/>
+    <w:qFormat/>
+    <w:rPr>
+      <w:rFonts w:cs="Wingdings"/>
+    </w:rPr>
+  </w:style>
+  <w:style w:type="character" w:styleId="ListLabel218">
+    <w:name w:val="ListLabel 218"/>
+    <w:qFormat/>
+    <w:rPr>
+      <w:rFonts w:cs="Symbol"/>
+    </w:rPr>
+  </w:style>
+  <w:style w:type="character" w:styleId="ListLabel219">
+    <w:name w:val="ListLabel 219"/>
+    <w:qFormat/>
+    <w:rPr>
+      <w:rFonts w:cs="Courier New"/>
+    </w:rPr>
+  </w:style>
+  <w:style w:type="character" w:styleId="ListLabel220">
+    <w:name w:val="ListLabel 220"/>
+    <w:qFormat/>
+    <w:rPr>
+      <w:rFonts w:cs="Wingdings"/>
+    </w:rPr>
+  </w:style>
+  <w:style w:type="character" w:styleId="ListLabel221">
+    <w:name w:val="ListLabel 221"/>
+    <w:qFormat/>
+    <w:rPr>
+      <w:rFonts w:cs="Wingdings"/>
+    </w:rPr>
+  </w:style>
+  <w:style w:type="character" w:styleId="ListLabel222">
+    <w:name w:val="ListLabel 222"/>
+    <w:qFormat/>
+    <w:rPr>
+      <w:rFonts w:cs="Courier New"/>
+    </w:rPr>
+  </w:style>
+  <w:style w:type="character" w:styleId="ListLabel223">
+    <w:name w:val="ListLabel 223"/>
+    <w:qFormat/>
+    <w:rPr>
+      <w:rFonts w:cs="Wingdings"/>
+    </w:rPr>
+  </w:style>
+  <w:style w:type="character" w:styleId="ListLabel224">
+    <w:name w:val="ListLabel 224"/>
+    <w:qFormat/>
+    <w:rPr>
+      <w:rFonts w:cs="Symbol"/>
+    </w:rPr>
+  </w:style>
+  <w:style w:type="character" w:styleId="ListLabel225">
+    <w:name w:val="ListLabel 225"/>
+    <w:qFormat/>
+    <w:rPr>
+      <w:rFonts w:cs="Courier New"/>
+    </w:rPr>
+  </w:style>
+  <w:style w:type="character" w:styleId="ListLabel226">
+    <w:name w:val="ListLabel 226"/>
+    <w:qFormat/>
+    <w:rPr>
+      <w:rFonts w:cs="Wingdings"/>
+    </w:rPr>
+  </w:style>
+  <w:style w:type="character" w:styleId="ListLabel227">
+    <w:name w:val="ListLabel 227"/>
+    <w:qFormat/>
+    <w:rPr>
+      <w:rFonts w:cs="Symbol"/>
+    </w:rPr>
+  </w:style>
+  <w:style w:type="character" w:styleId="ListLabel228">
+    <w:name w:val="ListLabel 228"/>
+    <w:qFormat/>
+    <w:rPr>
+      <w:rFonts w:cs="Courier New"/>
+    </w:rPr>
+  </w:style>
+  <w:style w:type="character" w:styleId="ListLabel229">
+    <w:name w:val="ListLabel 229"/>
+    <w:qFormat/>
+    <w:rPr>
+      <w:rFonts w:cs="Wingdings"/>
+    </w:rPr>
+  </w:style>
+  <w:style w:type="character" w:styleId="ListLabel230">
+    <w:name w:val="ListLabel 230"/>
+    <w:qFormat/>
+    <w:rPr>
+      <w:rFonts w:cs="Wingdings"/>
+    </w:rPr>
+  </w:style>
+  <w:style w:type="character" w:styleId="ListLabel231">
+    <w:name w:val="ListLabel 231"/>
+    <w:qFormat/>
+    <w:rPr>
+      <w:rFonts w:cs="Courier New"/>
+    </w:rPr>
+  </w:style>
+  <w:style w:type="character" w:styleId="ListLabel232">
+    <w:name w:val="ListLabel 232"/>
+    <w:qFormat/>
+    <w:rPr>
+      <w:rFonts w:cs="Wingdings"/>
+    </w:rPr>
+  </w:style>
+  <w:style w:type="character" w:styleId="ListLabel233">
+    <w:name w:val="ListLabel 233"/>
+    <w:qFormat/>
+    <w:rPr>
+      <w:rFonts w:cs="Symbol"/>
+    </w:rPr>
+  </w:style>
+  <w:style w:type="character" w:styleId="ListLabel234">
+    <w:name w:val="ListLabel 234"/>
+    <w:qFormat/>
+    <w:rPr>
+      <w:rFonts w:cs="Courier New"/>
+    </w:rPr>
+  </w:style>
+  <w:style w:type="character" w:styleId="ListLabel235">
+    <w:name w:val="ListLabel 235"/>
+    <w:qFormat/>
+    <w:rPr>
+      <w:rFonts w:cs="Wingdings"/>
+    </w:rPr>
+  </w:style>
+  <w:style w:type="character" w:styleId="ListLabel236">
+    <w:name w:val="ListLabel 236"/>
+    <w:qFormat/>
+    <w:rPr>
+      <w:rFonts w:cs="Symbol"/>
+    </w:rPr>
+  </w:style>
+  <w:style w:type="character" w:styleId="ListLabel237">
+    <w:name w:val="ListLabel 237"/>
+    <w:qFormat/>
+    <w:rPr>
+      <w:rFonts w:cs="Courier New"/>
+    </w:rPr>
+  </w:style>
+  <w:style w:type="character" w:styleId="ListLabel238">
+    <w:name w:val="ListLabel 238"/>
+    <w:qFormat/>
+    <w:rPr>
+      <w:rFonts w:cs="Wingdings"/>
+    </w:rPr>
+  </w:style>
+  <w:style w:type="character" w:styleId="ListLabel239">
+    <w:name w:val="ListLabel 239"/>
+    <w:qFormat/>
+    <w:rPr>
+      <w:rFonts w:cs="Wingdings"/>
+    </w:rPr>
+  </w:style>
+  <w:style w:type="character" w:styleId="ListLabel240">
+    <w:name w:val="ListLabel 240"/>
+    <w:qFormat/>
+    <w:rPr>
+      <w:rFonts w:cs="Courier New"/>
+    </w:rPr>
+  </w:style>
+  <w:style w:type="character" w:styleId="ListLabel241">
+    <w:name w:val="ListLabel 241"/>
+    <w:qFormat/>
+    <w:rPr>
+      <w:rFonts w:cs="Wingdings"/>
+    </w:rPr>
+  </w:style>
+  <w:style w:type="character" w:styleId="ListLabel242">
+    <w:name w:val="ListLabel 242"/>
+    <w:qFormat/>
+    <w:rPr>
+      <w:rFonts w:cs="Symbol"/>
+    </w:rPr>
+  </w:style>
+  <w:style w:type="character" w:styleId="ListLabel243">
+    <w:name w:val="ListLabel 243"/>
+    <w:qFormat/>
+    <w:rPr>
+      <w:rFonts w:cs="Courier New"/>
+    </w:rPr>
+  </w:style>
+  <w:style w:type="character" w:styleId="ListLabel244">
+    <w:name w:val="ListLabel 244"/>
+    <w:qFormat/>
+    <w:rPr>
+      <w:rFonts w:cs="Wingdings"/>
+    </w:rPr>
+  </w:style>
+  <w:style w:type="character" w:styleId="ListLabel245">
+    <w:name w:val="ListLabel 245"/>
+    <w:qFormat/>
+    <w:rPr>
+      <w:rFonts w:cs="Symbol"/>
+    </w:rPr>
+  </w:style>
+  <w:style w:type="character" w:styleId="ListLabel246">
+    <w:name w:val="ListLabel 246"/>
+    <w:qFormat/>
+    <w:rPr>
+      <w:rFonts w:cs="Courier New"/>
+    </w:rPr>
+  </w:style>
+  <w:style w:type="character" w:styleId="ListLabel247">
+    <w:name w:val="ListLabel 247"/>
+    <w:qFormat/>
+    <w:rPr>
+      <w:rFonts w:cs="Wingdings"/>
+    </w:rPr>
+  </w:style>
+  <w:style w:type="character" w:styleId="ListLabel248">
+    <w:name w:val="ListLabel 248"/>
+    <w:qFormat/>
+    <w:rPr>
+      <w:rFonts w:cs="Wingdings"/>
+    </w:rPr>
+  </w:style>
+  <w:style w:type="character" w:styleId="ListLabel249">
+    <w:name w:val="ListLabel 249"/>
+    <w:qFormat/>
+    <w:rPr>
+      <w:rFonts w:cs="Courier New"/>
+    </w:rPr>
+  </w:style>
+  <w:style w:type="character" w:styleId="ListLabel250">
+    <w:name w:val="ListLabel 250"/>
+    <w:qFormat/>
+    <w:rPr>
+      <w:rFonts w:cs="Wingdings"/>
+    </w:rPr>
+  </w:style>
+  <w:style w:type="character" w:styleId="ListLabel251">
+    <w:name w:val="ListLabel 251"/>
+    <w:qFormat/>
+    <w:rPr>
+      <w:rFonts w:cs="Symbol"/>
+    </w:rPr>
+  </w:style>
+  <w:style w:type="character" w:styleId="ListLabel252">
+    <w:name w:val="ListLabel 252"/>
+    <w:qFormat/>
+    <w:rPr>
+      <w:rFonts w:cs="Courier New"/>
+    </w:rPr>
+  </w:style>
+  <w:style w:type="character" w:styleId="ListLabel253">
+    <w:name w:val="ListLabel 253"/>
+    <w:qFormat/>
+    <w:rPr>
+      <w:rFonts w:cs="Wingdings"/>
+    </w:rPr>
+  </w:style>
+  <w:style w:type="character" w:styleId="ListLabel254">
+    <w:name w:val="ListLabel 254"/>
+    <w:qFormat/>
+    <w:rPr>
+      <w:rFonts w:cs="Symbol"/>
+    </w:rPr>
+  </w:style>
+  <w:style w:type="character" w:styleId="ListLabel255">
+    <w:name w:val="ListLabel 255"/>
+    <w:qFormat/>
+    <w:rPr>
+      <w:rFonts w:cs="Courier New"/>
+    </w:rPr>
+  </w:style>
+  <w:style w:type="character" w:styleId="ListLabel256">
+    <w:name w:val="ListLabel 256"/>
+    <w:qFormat/>
+    <w:rPr>
+      <w:rFonts w:cs="Wingdings"/>
+    </w:rPr>
+  </w:style>
+  <w:style w:type="character" w:styleId="ListLabel257">
+    <w:name w:val="ListLabel 257"/>
+    <w:qFormat/>
+    <w:rPr>
+      <w:rFonts w:cs="Wingdings"/>
+    </w:rPr>
+  </w:style>
+  <w:style w:type="character" w:styleId="ListLabel258">
+    <w:name w:val="ListLabel 258"/>
+    <w:qFormat/>
+    <w:rPr>
+      <w:rFonts w:cs="Courier New"/>
+    </w:rPr>
+  </w:style>
+  <w:style w:type="character" w:styleId="ListLabel259">
+    <w:name w:val="ListLabel 259"/>
+    <w:qFormat/>
+    <w:rPr>
+      <w:rFonts w:cs="Wingdings"/>
+    </w:rPr>
+  </w:style>
+  <w:style w:type="character" w:styleId="ListLabel260">
+    <w:name w:val="ListLabel 260"/>
+    <w:qFormat/>
+    <w:rPr>
+      <w:rFonts w:cs="Symbol"/>
+    </w:rPr>
+  </w:style>
+  <w:style w:type="character" w:styleId="ListLabel261">
+    <w:name w:val="ListLabel 261"/>
+    <w:qFormat/>
+    <w:rPr>
+      <w:rFonts w:cs="Courier New"/>
+    </w:rPr>
+  </w:style>
+  <w:style w:type="character" w:styleId="ListLabel262">
+    <w:name w:val="ListLabel 262"/>
+    <w:qFormat/>
+    <w:rPr>
+      <w:rFonts w:cs="Wingdings"/>
+    </w:rPr>
+  </w:style>
+  <w:style w:type="character" w:styleId="ListLabel263">
+    <w:name w:val="ListLabel 263"/>
+    <w:qFormat/>
+    <w:rPr>
+      <w:rFonts w:cs="Symbol"/>
+    </w:rPr>
+  </w:style>
+  <w:style w:type="character" w:styleId="ListLabel264">
+    <w:name w:val="ListLabel 264"/>
+    <w:qFormat/>
+    <w:rPr>
+      <w:rFonts w:cs="Courier New"/>
+    </w:rPr>
+  </w:style>
+  <w:style w:type="character" w:styleId="ListLabel265">
+    <w:name w:val="ListLabel 265"/>
+    <w:qFormat/>
+    <w:rPr>
+      <w:rFonts w:cs="Wingdings"/>
+    </w:rPr>
+  </w:style>
+  <w:style w:type="character" w:styleId="ListLabel266">
+    <w:name w:val="ListLabel 266"/>
+    <w:qFormat/>
+    <w:rPr>
+      <w:rFonts w:cs="Wingdings"/>
+    </w:rPr>
+  </w:style>
+  <w:style w:type="character" w:styleId="ListLabel267">
+    <w:name w:val="ListLabel 267"/>
+    <w:qFormat/>
+    <w:rPr>
+      <w:rFonts w:cs="Courier New"/>
+    </w:rPr>
+  </w:style>
+  <w:style w:type="character" w:styleId="ListLabel268">
+    <w:name w:val="ListLabel 268"/>
+    <w:qFormat/>
+    <w:rPr>
+      <w:rFonts w:cs="Wingdings"/>
+    </w:rPr>
+  </w:style>
+  <w:style w:type="character" w:styleId="ListLabel269">
+    <w:name w:val="ListLabel 269"/>
+    <w:qFormat/>
+    <w:rPr>
+      <w:rFonts w:cs="Symbol"/>
+    </w:rPr>
+  </w:style>
+  <w:style w:type="character" w:styleId="ListLabel270">
+    <w:name w:val="ListLabel 270"/>
+    <w:qFormat/>
+    <w:rPr>
+      <w:rFonts w:cs="Courier New"/>
+    </w:rPr>
+  </w:style>
+  <w:style w:type="character" w:styleId="ListLabel271">
+    <w:name w:val="ListLabel 271"/>
+    <w:qFormat/>
+    <w:rPr>
+      <w:rFonts w:cs="Wingdings"/>
+    </w:rPr>
+  </w:style>
+  <w:style w:type="character" w:styleId="ListLabel272">
+    <w:name w:val="ListLabel 272"/>
+    <w:qFormat/>
+    <w:rPr>
+      <w:rFonts w:cs="Symbol"/>
+    </w:rPr>
+  </w:style>
+  <w:style w:type="character" w:styleId="ListLabel273">
+    <w:name w:val="ListLabel 273"/>
+    <w:qFormat/>
+    <w:rPr>
+      <w:rFonts w:cs="Courier New"/>
+    </w:rPr>
+  </w:style>
+  <w:style w:type="character" w:styleId="ListLabel274">
+    <w:name w:val="ListLabel 274"/>
+    <w:qFormat/>
+    <w:rPr>
+      <w:rFonts w:cs="Wingdings"/>
+    </w:rPr>
+  </w:style>
+  <w:style w:type="character" w:styleId="ListLabel275">
+    <w:name w:val="ListLabel 275"/>
+    <w:qFormat/>
+    <w:rPr>
+      <w:rFonts w:cs="Wingdings"/>
+    </w:rPr>
+  </w:style>
+  <w:style w:type="character" w:styleId="ListLabel276">
+    <w:name w:val="ListLabel 276"/>
+    <w:qFormat/>
+    <w:rPr>
+      <w:rFonts w:cs="Courier New"/>
+    </w:rPr>
+  </w:style>
+  <w:style w:type="character" w:styleId="ListLabel277">
+    <w:name w:val="ListLabel 277"/>
+    <w:qFormat/>
+    <w:rPr>
+      <w:rFonts w:cs="Wingdings"/>
+    </w:rPr>
+  </w:style>
+  <w:style w:type="character" w:styleId="ListLabel278">
+    <w:name w:val="ListLabel 278"/>
+    <w:qFormat/>
+    <w:rPr>
+      <w:rFonts w:cs="Symbol"/>
+    </w:rPr>
+  </w:style>
+  <w:style w:type="character" w:styleId="ListLabel279">
+    <w:name w:val="ListLabel 279"/>
+    <w:qFormat/>
+    <w:rPr>
+      <w:rFonts w:cs="Courier New"/>
+    </w:rPr>
+  </w:style>
+  <w:style w:type="character" w:styleId="ListLabel280">
+    <w:name w:val="ListLabel 280"/>
+    <w:qFormat/>
+    <w:rPr>
+      <w:rFonts w:cs="Wingdings"/>
+    </w:rPr>
+  </w:style>
+  <w:style w:type="character" w:styleId="ListLabel281">
+    <w:name w:val="ListLabel 281"/>
+    <w:qFormat/>
+    <w:rPr>
+      <w:rFonts w:cs="Symbol"/>
+    </w:rPr>
+  </w:style>
+  <w:style w:type="character" w:styleId="ListLabel282">
+    <w:name w:val="ListLabel 282"/>
+    <w:qFormat/>
+    <w:rPr>
+      <w:rFonts w:cs="Courier New"/>
+    </w:rPr>
+  </w:style>
+  <w:style w:type="character" w:styleId="ListLabel283">
+    <w:name w:val="ListLabel 283"/>
+    <w:qFormat/>
+    <w:rPr>
+      <w:rFonts w:cs="Wingdings"/>
+    </w:rPr>
+  </w:style>
+  <w:style w:type="character" w:styleId="ListLabel284">
+    <w:name w:val="ListLabel 284"/>
+    <w:qFormat/>
+    <w:rPr>
+      <w:rFonts w:cs="Wingdings"/>
+    </w:rPr>
+  </w:style>
+  <w:style w:type="character" w:styleId="ListLabel285">
+    <w:name w:val="ListLabel 285"/>
+    <w:qFormat/>
+    <w:rPr>
+      <w:rFonts w:cs="Courier New"/>
+    </w:rPr>
+  </w:style>
+  <w:style w:type="character" w:styleId="ListLabel286">
+    <w:name w:val="ListLabel 286"/>
+    <w:qFormat/>
+    <w:rPr>
+      <w:rFonts w:cs="Wingdings"/>
+    </w:rPr>
+  </w:style>
+  <w:style w:type="character" w:styleId="ListLabel287">
+    <w:name w:val="ListLabel 287"/>
+    <w:qFormat/>
+    <w:rPr>
+      <w:rFonts w:cs="Symbol"/>
+    </w:rPr>
+  </w:style>
+  <w:style w:type="character" w:styleId="ListLabel288">
+    <w:name w:val="ListLabel 288"/>
+    <w:qFormat/>
+    <w:rPr>
+      <w:rFonts w:cs="Courier New"/>
+    </w:rPr>
+  </w:style>
+  <w:style w:type="character" w:styleId="ListLabel289">
+    <w:name w:val="ListLabel 289"/>
+    <w:qFormat/>
+    <w:rPr>
+      <w:rFonts w:cs="Wingdings"/>
+    </w:rPr>
+  </w:style>
+  <w:style w:type="character" w:styleId="ListLabel290">
+    <w:name w:val="ListLabel 290"/>
+    <w:qFormat/>
+    <w:rPr>
+      <w:rFonts w:cs="Symbol"/>
+    </w:rPr>
+  </w:style>
+  <w:style w:type="character" w:styleId="ListLabel291">
+    <w:name w:val="ListLabel 291"/>
+    <w:qFormat/>
+    <w:rPr>
+      <w:rFonts w:cs="Courier New"/>
+    </w:rPr>
+  </w:style>
+  <w:style w:type="character" w:styleId="ListLabel292">
+    <w:name w:val="ListLabel 292"/>
+    <w:qFormat/>
+    <w:rPr>
+      <w:rFonts w:cs="Wingdings"/>
+    </w:rPr>
+  </w:style>
+  <w:style w:type="character" w:styleId="ListLabel293">
+    <w:name w:val="ListLabel 293"/>
+    <w:qFormat/>
+    <w:rPr>
+      <w:rFonts w:cs="Wingdings"/>
+    </w:rPr>
+  </w:style>
+  <w:style w:type="character" w:styleId="ListLabel294">
+    <w:name w:val="ListLabel 294"/>
+    <w:qFormat/>
+    <w:rPr>
+      <w:rFonts w:cs="Courier New"/>
+    </w:rPr>
+  </w:style>
+  <w:style w:type="character" w:styleId="ListLabel295">
+    <w:name w:val="ListLabel 295"/>
+    <w:qFormat/>
+    <w:rPr>
+      <w:rFonts w:cs="Wingdings"/>
+    </w:rPr>
+  </w:style>
+  <w:style w:type="character" w:styleId="ListLabel296">
+    <w:name w:val="ListLabel 296"/>
+    <w:qFormat/>
+    <w:rPr>
+      <w:rFonts w:cs="Symbol"/>
+    </w:rPr>
+  </w:style>
+  <w:style w:type="character" w:styleId="ListLabel297">
+    <w:name w:val="ListLabel 297"/>
+    <w:qFormat/>
+    <w:rPr>
+      <w:rFonts w:cs="Courier New"/>
+    </w:rPr>
+  </w:style>
+  <w:style w:type="character" w:styleId="ListLabel298">
+    <w:name w:val="ListLabel 298"/>
+    <w:qFormat/>
+    <w:rPr>
+      <w:rFonts w:cs="Wingdings"/>
+    </w:rPr>
+  </w:style>
+  <w:style w:type="character" w:styleId="ListLabel299">
+    <w:name w:val="ListLabel 299"/>
+    <w:qFormat/>
+    <w:rPr>
+      <w:rFonts w:cs="Symbol"/>
+    </w:rPr>
+  </w:style>
+  <w:style w:type="character" w:styleId="ListLabel300">
+    <w:name w:val="ListLabel 300"/>
+    <w:qFormat/>
+    <w:rPr>
+      <w:rFonts w:cs="Courier New"/>
+    </w:rPr>
+  </w:style>
+  <w:style w:type="character" w:styleId="ListLabel301">
+    <w:name w:val="ListLabel 301"/>
+    <w:qFormat/>
+    <w:rPr>
+      <w:rFonts w:cs="Wingdings"/>
+    </w:rPr>
+  </w:style>
+  <w:style w:type="character" w:styleId="ListLabel302">
+    <w:name w:val="ListLabel 302"/>
+    <w:qFormat/>
+    <w:rPr>
+      <w:rFonts w:cs="Wingdings"/>
+    </w:rPr>
+  </w:style>
+  <w:style w:type="character" w:styleId="ListLabel303">
+    <w:name w:val="ListLabel 303"/>
+    <w:qFormat/>
+    <w:rPr>
+      <w:rFonts w:cs="Courier New"/>
+    </w:rPr>
+  </w:style>
+  <w:style w:type="character" w:styleId="ListLabel304">
+    <w:name w:val="ListLabel 304"/>
+    <w:qFormat/>
+    <w:rPr>
+      <w:rFonts w:cs="Wingdings"/>
+    </w:rPr>
+  </w:style>
+  <w:style w:type="character" w:styleId="ListLabel305">
+    <w:name w:val="ListLabel 305"/>
+    <w:qFormat/>
+    <w:rPr>
+      <w:rFonts w:cs="Symbol"/>
+    </w:rPr>
+  </w:style>
+  <w:style w:type="character" w:styleId="ListLabel306">
+    <w:name w:val="ListLabel 306"/>
+    <w:qFormat/>
+    <w:rPr>
+      <w:rFonts w:cs="Courier New"/>
+    </w:rPr>
+  </w:style>
+  <w:style w:type="character" w:styleId="ListLabel307">
+    <w:name w:val="ListLabel 307"/>
+    <w:qFormat/>
+    <w:rPr>
+      <w:rFonts w:cs="Wingdings"/>
+    </w:rPr>
+  </w:style>
+  <w:style w:type="character" w:styleId="ListLabel308">
+    <w:name w:val="ListLabel 308"/>
+    <w:qFormat/>
+    <w:rPr>
+      <w:rFonts w:cs="Symbol"/>
+    </w:rPr>
+  </w:style>
+  <w:style w:type="character" w:styleId="ListLabel309">
+    <w:name w:val="ListLabel 309"/>
+    <w:qFormat/>
+    <w:rPr>
+      <w:rFonts w:cs="Courier New"/>
+    </w:rPr>
+  </w:style>
+  <w:style w:type="character" w:styleId="ListLabel310">
+    <w:name w:val="ListLabel 310"/>
+    <w:qFormat/>
+    <w:rPr>
+      <w:rFonts w:cs="Wingdings"/>
+    </w:rPr>
+  </w:style>
+  <w:style w:type="character" w:styleId="ListLabel311">
+    <w:name w:val="ListLabel 311"/>
+    <w:qFormat/>
+    <w:rPr>
+      <w:rFonts w:cs="Wingdings"/>
+    </w:rPr>
+  </w:style>
+  <w:style w:type="character" w:styleId="ListLabel312">
+    <w:name w:val="ListLabel 312"/>
+    <w:qFormat/>
+    <w:rPr>
+      <w:rFonts w:cs="Courier New"/>
+    </w:rPr>
+  </w:style>
+  <w:style w:type="character" w:styleId="ListLabel313">
+    <w:name w:val="ListLabel 313"/>
+    <w:qFormat/>
+    <w:rPr>
+      <w:rFonts w:cs="Wingdings"/>
+    </w:rPr>
+  </w:style>
+  <w:style w:type="character" w:styleId="ListLabel314">
+    <w:name w:val="ListLabel 314"/>
+    <w:qFormat/>
+    <w:rPr>
+      <w:rFonts w:cs="Symbol"/>
+    </w:rPr>
+  </w:style>
+  <w:style w:type="character" w:styleId="ListLabel315">
+    <w:name w:val="ListLabel 315"/>
+    <w:qFormat/>
+    <w:rPr>
+      <w:rFonts w:cs="Courier New"/>
+    </w:rPr>
+  </w:style>
+  <w:style w:type="character" w:styleId="ListLabel316">
+    <w:name w:val="ListLabel 316"/>
+    <w:qFormat/>
+    <w:rPr>
+      <w:rFonts w:cs="Wingdings"/>
+    </w:rPr>
+  </w:style>
+  <w:style w:type="character" w:styleId="ListLabel317">
+    <w:name w:val="ListLabel 317"/>
+    <w:qFormat/>
+    <w:rPr>
+      <w:rFonts w:cs="Symbol"/>
+    </w:rPr>
+  </w:style>
+  <w:style w:type="character" w:styleId="ListLabel318">
+    <w:name w:val="ListLabel 318"/>
+    <w:qFormat/>
+    <w:rPr>
+      <w:rFonts w:cs="Courier New"/>
+    </w:rPr>
+  </w:style>
+  <w:style w:type="character" w:styleId="ListLabel319">
+    <w:name w:val="ListLabel 319"/>
     <w:qFormat/>
     <w:rPr>
       <w:rFonts w:cs="Wingdings"/>
@@ -17599,7 +18719,7 @@
     <w:basedOn w:val="Normal"/>
     <w:pPr>
       <w:tabs>
-        <w:tab w:val="clear" w:pos="708"/>
+        <w:tab w:val="clear" w:pos="709"/>
         <w:tab w:val="center" w:pos="4819" w:leader="none"/>
         <w:tab w:val="right" w:pos="9638" w:leader="none"/>
       </w:tabs>
@@ -17615,7 +18735,7 @@
         <w:top w:val="single" w:sz="6" w:space="1" w:color="000000"/>
       </w:pBdr>
       <w:tabs>
-        <w:tab w:val="clear" w:pos="708"/>
+        <w:tab w:val="clear" w:pos="709"/>
         <w:tab w:val="center" w:pos="4819" w:leader="none"/>
         <w:tab w:val="right" w:pos="9638" w:leader="none"/>
       </w:tabs>
@@ -17750,7 +18870,7 @@
     <w:rsid w:val="00d03ea1"/>
     <w:pPr>
       <w:tabs>
-        <w:tab w:val="clear" w:pos="708"/>
+        <w:tab w:val="clear" w:pos="709"/>
         <w:tab w:val="center" w:pos="4819" w:leader="none"/>
       </w:tabs>
       <w:spacing w:before="4000" w:after="0"/>
@@ -17811,6 +18931,9 @@
     <w:rsid w:val="00100a3c"/>
     <w:pPr>
       <w:widowControl/>
+      <w:kinsoku w:val="true"/>
+      <w:overflowPunct w:val="true"/>
+      <w:autoSpaceDE w:val="true"/>
       <w:bidi w:val="0"/>
       <w:jc w:val="left"/>
     </w:pPr>
@@ -17845,6 +18968,9 @@
     <w:rsid w:val="00af1d23"/>
     <w:pPr>
       <w:widowControl/>
+      <w:kinsoku w:val="true"/>
+      <w:overflowPunct w:val="true"/>
+      <w:autoSpaceDE w:val="true"/>
       <w:bidi w:val="0"/>
       <w:jc w:val="left"/>
     </w:pPr>

</xml_diff>

<commit_message>
Added chapter 2.2, 3.1, 3.1.1 and 3.1.2.
</commit_message>
<xml_diff>
--- a/Documentazione/Weishaupt_Pezzotti_doc_Sistema_didattico_per_Arduino.docx
+++ b/Documentazione/Weishaupt_Pezzotti_doc_Sistema_didattico_per_Arduino.docx
@@ -7376,6 +7376,74 @@
       </w:pPr>
       <w:r>
         <w:rPr>
+          <w:noProof/>
+          <w:lang w:val="it-IT"/>
+        </w:rPr>
+        <w:drawing>
+          <wp:anchor distT="0" distB="0" distL="114300" distR="114300" simplePos="0" relativeHeight="251667456" behindDoc="0" locked="0" layoutInCell="1" allowOverlap="1">
+            <wp:simplePos x="0" y="0"/>
+            <wp:positionH relativeFrom="margin">
+              <wp:align>center</wp:align>
+            </wp:positionH>
+            <wp:positionV relativeFrom="paragraph">
+              <wp:posOffset>201930</wp:posOffset>
+            </wp:positionV>
+            <wp:extent cx="4614545" cy="1393825"/>
+            <wp:effectExtent l="0" t="0" r="0" b="0"/>
+            <wp:wrapTopAndBottom/>
+            <wp:docPr id="9" name="Immagine 9"/>
+            <wp:cNvGraphicFramePr>
+              <a:graphicFrameLocks xmlns:a="http://schemas.openxmlformats.org/drawingml/2006/main" noChangeAspect="1"/>
+            </wp:cNvGraphicFramePr>
+            <a:graphic xmlns:a="http://schemas.openxmlformats.org/drawingml/2006/main">
+              <a:graphicData uri="http://schemas.openxmlformats.org/drawingml/2006/picture">
+                <pic:pic xmlns:pic="http://schemas.openxmlformats.org/drawingml/2006/picture">
+                  <pic:nvPicPr>
+                    <pic:cNvPr id="0" name="Picture 1"/>
+                    <pic:cNvPicPr>
+                      <a:picLocks noChangeAspect="1" noChangeArrowheads="1"/>
+                    </pic:cNvPicPr>
+                  </pic:nvPicPr>
+                  <pic:blipFill>
+                    <a:blip r:embed="rId18" cstate="print">
+                      <a:extLst>
+                        <a:ext uri="{28A0092B-C50C-407E-A947-70E740481C1C}">
+                          <a14:useLocalDpi xmlns:a14="http://schemas.microsoft.com/office/drawing/2010/main" val="0"/>
+                        </a:ext>
+                      </a:extLst>
+                    </a:blip>
+                    <a:srcRect/>
+                    <a:stretch>
+                      <a:fillRect/>
+                    </a:stretch>
+                  </pic:blipFill>
+                  <pic:spPr bwMode="auto">
+                    <a:xfrm>
+                      <a:off x="0" y="0"/>
+                      <a:ext cx="4614545" cy="1393825"/>
+                    </a:xfrm>
+                    <a:prstGeom prst="rect">
+                      <a:avLst/>
+                    </a:prstGeom>
+                    <a:noFill/>
+                    <a:ln>
+                      <a:noFill/>
+                    </a:ln>
+                  </pic:spPr>
+                </pic:pic>
+              </a:graphicData>
+            </a:graphic>
+            <wp14:sizeRelH relativeFrom="margin">
+              <wp14:pctWidth>0</wp14:pctWidth>
+            </wp14:sizeRelH>
+            <wp14:sizeRelV relativeFrom="margin">
+              <wp14:pctHeight>0</wp14:pctHeight>
+            </wp14:sizeRelV>
+          </wp:anchor>
+        </w:drawing>
+      </w:r>
+      <w:r>
+        <w:rPr>
           <w:lang w:val="it-IT"/>
         </w:rPr>
         <w:t xml:space="preserve">Libreria </w:t>
@@ -7392,6 +7460,13 @@
         </w:rPr>
         <w:t>:</w:t>
       </w:r>
+    </w:p>
+    <w:p>
+      <w:pPr>
+        <w:rPr>
+          <w:lang w:val="it-IT"/>
+        </w:rPr>
+      </w:pPr>
     </w:p>
     <w:p>
       <w:pPr>
@@ -7675,12 +7750,88 @@
           <w:lang w:val="it-IT"/>
         </w:rPr>
       </w:pPr>
+    </w:p>
+    <w:p>
+      <w:pPr>
+        <w:rPr>
+          <w:lang w:val="it-IT"/>
+        </w:rPr>
+      </w:pPr>
+      <w:r>
+        <w:rPr>
+          <w:noProof/>
+          <w:lang w:val="it-IT"/>
+        </w:rPr>
+        <w:drawing>
+          <wp:anchor distT="0" distB="0" distL="114300" distR="114300" simplePos="0" relativeHeight="251668480" behindDoc="0" locked="0" layoutInCell="1" allowOverlap="1">
+            <wp:simplePos x="0" y="0"/>
+            <wp:positionH relativeFrom="column">
+              <wp:posOffset>732155</wp:posOffset>
+            </wp:positionH>
+            <wp:positionV relativeFrom="paragraph">
+              <wp:posOffset>233680</wp:posOffset>
+            </wp:positionV>
+            <wp:extent cx="4352925" cy="1543050"/>
+            <wp:effectExtent l="0" t="0" r="9525" b="0"/>
+            <wp:wrapTopAndBottom/>
+            <wp:docPr id="10" name="Immagine 10"/>
+            <wp:cNvGraphicFramePr>
+              <a:graphicFrameLocks xmlns:a="http://schemas.openxmlformats.org/drawingml/2006/main" noChangeAspect="1"/>
+            </wp:cNvGraphicFramePr>
+            <a:graphic xmlns:a="http://schemas.openxmlformats.org/drawingml/2006/main">
+              <a:graphicData uri="http://schemas.openxmlformats.org/drawingml/2006/picture">
+                <pic:pic xmlns:pic="http://schemas.openxmlformats.org/drawingml/2006/picture">
+                  <pic:nvPicPr>
+                    <pic:cNvPr id="0" name="Picture 2"/>
+                    <pic:cNvPicPr>
+                      <a:picLocks noChangeAspect="1" noChangeArrowheads="1"/>
+                    </pic:cNvPicPr>
+                  </pic:nvPicPr>
+                  <pic:blipFill>
+                    <a:blip r:embed="rId19">
+                      <a:extLst>
+                        <a:ext uri="{28A0092B-C50C-407E-A947-70E740481C1C}">
+                          <a14:useLocalDpi xmlns:a14="http://schemas.microsoft.com/office/drawing/2010/main" val="0"/>
+                        </a:ext>
+                      </a:extLst>
+                    </a:blip>
+                    <a:srcRect/>
+                    <a:stretch>
+                      <a:fillRect/>
+                    </a:stretch>
+                  </pic:blipFill>
+                  <pic:spPr bwMode="auto">
+                    <a:xfrm>
+                      <a:off x="0" y="0"/>
+                      <a:ext cx="4352925" cy="1543050"/>
+                    </a:xfrm>
+                    <a:prstGeom prst="rect">
+                      <a:avLst/>
+                    </a:prstGeom>
+                    <a:noFill/>
+                    <a:ln>
+                      <a:noFill/>
+                    </a:ln>
+                  </pic:spPr>
+                </pic:pic>
+              </a:graphicData>
+            </a:graphic>
+          </wp:anchor>
+        </w:drawing>
+      </w:r>
       <w:r>
         <w:rPr>
           <w:lang w:val="it-IT"/>
         </w:rPr>
         <w:t>Libreria per un Led:</w:t>
       </w:r>
+    </w:p>
+    <w:p>
+      <w:pPr>
+        <w:rPr>
+          <w:lang w:val="it-IT"/>
+        </w:rPr>
+      </w:pPr>
     </w:p>
     <w:p>
       <w:pPr>
@@ -7908,8 +8059,99 @@
         <w:rPr>
           <w:lang w:val="it-IT"/>
         </w:rPr>
+        <w:br w:type="page"/>
+      </w:r>
+    </w:p>
+    <w:p>
+      <w:pPr>
+        <w:rPr>
+          <w:noProof/>
+          <w:lang w:val="it-IT"/>
+        </w:rPr>
+      </w:pPr>
+      <w:r>
+        <w:rPr>
+          <w:noProof/>
+          <w:lang w:val="it-IT"/>
+        </w:rPr>
+        <w:lastRenderedPageBreak/>
+        <w:drawing>
+          <wp:anchor distT="0" distB="0" distL="114300" distR="114300" simplePos="0" relativeHeight="251669504" behindDoc="0" locked="0" layoutInCell="1" allowOverlap="1" wp14:anchorId="24A0BE2B">
+            <wp:simplePos x="0" y="0"/>
+            <wp:positionH relativeFrom="margin">
+              <wp:align>center</wp:align>
+            </wp:positionH>
+            <wp:positionV relativeFrom="paragraph">
+              <wp:posOffset>259080</wp:posOffset>
+            </wp:positionV>
+            <wp:extent cx="5281930" cy="1333500"/>
+            <wp:effectExtent l="0" t="0" r="0" b="0"/>
+            <wp:wrapTopAndBottom/>
+            <wp:docPr id="11" name="Immagine 11"/>
+            <wp:cNvGraphicFramePr>
+              <a:graphicFrameLocks xmlns:a="http://schemas.openxmlformats.org/drawingml/2006/main" noChangeAspect="1"/>
+            </wp:cNvGraphicFramePr>
+            <a:graphic xmlns:a="http://schemas.openxmlformats.org/drawingml/2006/main">
+              <a:graphicData uri="http://schemas.openxmlformats.org/drawingml/2006/picture">
+                <pic:pic xmlns:pic="http://schemas.openxmlformats.org/drawingml/2006/picture">
+                  <pic:nvPicPr>
+                    <pic:cNvPr id="0" name="Picture 3"/>
+                    <pic:cNvPicPr>
+                      <a:picLocks noChangeAspect="1" noChangeArrowheads="1"/>
+                    </pic:cNvPicPr>
+                  </pic:nvPicPr>
+                  <pic:blipFill>
+                    <a:blip r:embed="rId20">
+                      <a:extLst>
+                        <a:ext uri="{28A0092B-C50C-407E-A947-70E740481C1C}">
+                          <a14:useLocalDpi xmlns:a14="http://schemas.microsoft.com/office/drawing/2010/main" val="0"/>
+                        </a:ext>
+                      </a:extLst>
+                    </a:blip>
+                    <a:srcRect/>
+                    <a:stretch>
+                      <a:fillRect/>
+                    </a:stretch>
+                  </pic:blipFill>
+                  <pic:spPr bwMode="auto">
+                    <a:xfrm>
+                      <a:off x="0" y="0"/>
+                      <a:ext cx="5281930" cy="1333500"/>
+                    </a:xfrm>
+                    <a:prstGeom prst="rect">
+                      <a:avLst/>
+                    </a:prstGeom>
+                    <a:noFill/>
+                    <a:ln>
+                      <a:noFill/>
+                    </a:ln>
+                  </pic:spPr>
+                </pic:pic>
+              </a:graphicData>
+            </a:graphic>
+          </wp:anchor>
+        </w:drawing>
+      </w:r>
+      <w:r>
+        <w:rPr>
+          <w:lang w:val="it-IT"/>
+        </w:rPr>
         <w:t>Libreria per un Bottone:</w:t>
       </w:r>
+      <w:r>
+        <w:rPr>
+          <w:noProof/>
+          <w:lang w:val="it-IT"/>
+        </w:rPr>
+        <w:t xml:space="preserve"> </w:t>
+      </w:r>
+    </w:p>
+    <w:p>
+      <w:pPr>
+        <w:rPr>
+          <w:lang w:val="it-IT"/>
+        </w:rPr>
+      </w:pPr>
     </w:p>
     <w:p>
       <w:pPr>
@@ -8097,12 +8339,88 @@
           <w:lang w:val="it-IT"/>
         </w:rPr>
       </w:pPr>
+    </w:p>
+    <w:p>
+      <w:pPr>
+        <w:rPr>
+          <w:lang w:val="it-IT"/>
+        </w:rPr>
+      </w:pPr>
+      <w:r>
+        <w:rPr>
+          <w:noProof/>
+          <w:lang w:val="it-IT"/>
+        </w:rPr>
+        <w:drawing>
+          <wp:anchor distT="0" distB="0" distL="114300" distR="114300" simplePos="0" relativeHeight="251670528" behindDoc="0" locked="0" layoutInCell="1" allowOverlap="1">
+            <wp:simplePos x="0" y="0"/>
+            <wp:positionH relativeFrom="margin">
+              <wp:align>center</wp:align>
+            </wp:positionH>
+            <wp:positionV relativeFrom="paragraph">
+              <wp:posOffset>212725</wp:posOffset>
+            </wp:positionV>
+            <wp:extent cx="5281930" cy="1619250"/>
+            <wp:effectExtent l="0" t="0" r="0" b="0"/>
+            <wp:wrapTopAndBottom/>
+            <wp:docPr id="12" name="Immagine 12"/>
+            <wp:cNvGraphicFramePr>
+              <a:graphicFrameLocks xmlns:a="http://schemas.openxmlformats.org/drawingml/2006/main" noChangeAspect="1"/>
+            </wp:cNvGraphicFramePr>
+            <a:graphic xmlns:a="http://schemas.openxmlformats.org/drawingml/2006/main">
+              <a:graphicData uri="http://schemas.openxmlformats.org/drawingml/2006/picture">
+                <pic:pic xmlns:pic="http://schemas.openxmlformats.org/drawingml/2006/picture">
+                  <pic:nvPicPr>
+                    <pic:cNvPr id="0" name="Picture 4"/>
+                    <pic:cNvPicPr>
+                      <a:picLocks noChangeAspect="1" noChangeArrowheads="1"/>
+                    </pic:cNvPicPr>
+                  </pic:nvPicPr>
+                  <pic:blipFill>
+                    <a:blip r:embed="rId21">
+                      <a:extLst>
+                        <a:ext uri="{28A0092B-C50C-407E-A947-70E740481C1C}">
+                          <a14:useLocalDpi xmlns:a14="http://schemas.microsoft.com/office/drawing/2010/main" val="0"/>
+                        </a:ext>
+                      </a:extLst>
+                    </a:blip>
+                    <a:srcRect/>
+                    <a:stretch>
+                      <a:fillRect/>
+                    </a:stretch>
+                  </pic:blipFill>
+                  <pic:spPr bwMode="auto">
+                    <a:xfrm>
+                      <a:off x="0" y="0"/>
+                      <a:ext cx="5281930" cy="1619250"/>
+                    </a:xfrm>
+                    <a:prstGeom prst="rect">
+                      <a:avLst/>
+                    </a:prstGeom>
+                    <a:noFill/>
+                    <a:ln>
+                      <a:noFill/>
+                    </a:ln>
+                  </pic:spPr>
+                </pic:pic>
+              </a:graphicData>
+            </a:graphic>
+          </wp:anchor>
+        </w:drawing>
+      </w:r>
       <w:r>
         <w:rPr>
           <w:lang w:val="it-IT"/>
         </w:rPr>
         <w:t>Libreria per un Piezo Buzzer:</w:t>
       </w:r>
+    </w:p>
+    <w:p>
+      <w:pPr>
+        <w:rPr>
+          <w:lang w:val="it-IT"/>
+        </w:rPr>
+      </w:pPr>
     </w:p>
     <w:p>
       <w:pPr>
@@ -8330,7 +8648,96 @@
         <w:rPr>
           <w:lang w:val="it-IT"/>
         </w:rPr>
+        <w:br w:type="page"/>
+      </w:r>
+    </w:p>
+    <w:p>
+      <w:pPr>
+        <w:rPr>
+          <w:lang w:val="it-IT"/>
+        </w:rPr>
+      </w:pPr>
+    </w:p>
+    <w:p>
+      <w:pPr>
+        <w:rPr>
+          <w:lang w:val="it-IT"/>
+        </w:rPr>
+      </w:pPr>
+      <w:r>
+        <w:rPr>
+          <w:lang w:val="it-IT"/>
+        </w:rPr>
         <w:t>Libreria per un Potenziometro:</w:t>
+      </w:r>
+    </w:p>
+    <w:p>
+      <w:pPr>
+        <w:rPr>
+          <w:lang w:val="it-IT"/>
+        </w:rPr>
+      </w:pPr>
+      <w:r>
+        <w:rPr>
+          <w:noProof/>
+          <w:lang w:val="it-IT"/>
+        </w:rPr>
+        <w:drawing>
+          <wp:anchor distT="0" distB="0" distL="114300" distR="114300" simplePos="0" relativeHeight="251671552" behindDoc="0" locked="0" layoutInCell="1" allowOverlap="1">
+            <wp:simplePos x="0" y="0"/>
+            <wp:positionH relativeFrom="margin">
+              <wp:align>center</wp:align>
+            </wp:positionH>
+            <wp:positionV relativeFrom="paragraph">
+              <wp:posOffset>139737</wp:posOffset>
+            </wp:positionV>
+            <wp:extent cx="4815205" cy="1326515"/>
+            <wp:effectExtent l="0" t="0" r="4445" b="6985"/>
+            <wp:wrapTopAndBottom/>
+            <wp:docPr id="13" name="Immagine 13"/>
+            <wp:cNvGraphicFramePr>
+              <a:graphicFrameLocks xmlns:a="http://schemas.openxmlformats.org/drawingml/2006/main" noChangeAspect="1"/>
+            </wp:cNvGraphicFramePr>
+            <a:graphic xmlns:a="http://schemas.openxmlformats.org/drawingml/2006/main">
+              <a:graphicData uri="http://schemas.openxmlformats.org/drawingml/2006/picture">
+                <pic:pic xmlns:pic="http://schemas.openxmlformats.org/drawingml/2006/picture">
+                  <pic:nvPicPr>
+                    <pic:cNvPr id="0" name="Picture 5"/>
+                    <pic:cNvPicPr>
+                      <a:picLocks noChangeAspect="1" noChangeArrowheads="1"/>
+                    </pic:cNvPicPr>
+                  </pic:nvPicPr>
+                  <pic:blipFill>
+                    <a:blip r:embed="rId22">
+                      <a:extLst>
+                        <a:ext uri="{28A0092B-C50C-407E-A947-70E740481C1C}">
+                          <a14:useLocalDpi xmlns:a14="http://schemas.microsoft.com/office/drawing/2010/main" val="0"/>
+                        </a:ext>
+                      </a:extLst>
+                    </a:blip>
+                    <a:srcRect/>
+                    <a:stretch>
+                      <a:fillRect/>
+                    </a:stretch>
+                  </pic:blipFill>
+                  <pic:spPr bwMode="auto">
+                    <a:xfrm>
+                      <a:off x="0" y="0"/>
+                      <a:ext cx="4815205" cy="1326515"/>
+                    </a:xfrm>
+                    <a:prstGeom prst="rect">
+                      <a:avLst/>
+                    </a:prstGeom>
+                    <a:noFill/>
+                    <a:ln>
+                      <a:noFill/>
+                    </a:ln>
+                  </pic:spPr>
+                </pic:pic>
+              </a:graphicData>
+            </a:graphic>
+          </wp:anchor>
+        </w:drawing>
       </w:r>
     </w:p>
     <w:p>
@@ -8490,14 +8897,6 @@
         </w:rPr>
         <w:t>): Metodo che ritorna il valore del potenziometro</w:t>
       </w:r>
-      <w:bookmarkStart w:id="29" w:name="_GoBack"/>
-      <w:bookmarkEnd w:id="29"/>
-      <w:r>
-        <w:rPr>
-          <w:lang w:val="it-IT"/>
-        </w:rPr>
-        <w:br w:type="page"/>
-      </w:r>
     </w:p>
     <w:p>
       <w:pPr>
@@ -8506,75 +8905,522 @@
           <w:bottom w:val="single" w:sz="4" w:space="1" w:color="auto"/>
         </w:pBdr>
       </w:pPr>
-      <w:bookmarkStart w:id="30" w:name="_Toc461179222"/>
-      <w:bookmarkStart w:id="31" w:name="_Toc536022381"/>
+      <w:bookmarkStart w:id="29" w:name="_Toc461179222"/>
+      <w:bookmarkStart w:id="30" w:name="_Toc536022381"/>
+      <w:r>
+        <w:t>Implementazione</w:t>
+      </w:r>
+      <w:bookmarkEnd w:id="29"/>
+      <w:bookmarkEnd w:id="30"/>
+    </w:p>
+    <w:p>
+      <w:pPr>
+        <w:pStyle w:val="Titolo2"/>
+      </w:pPr>
+      <w:bookmarkStart w:id="31" w:name="_Toc461179223"/>
+      <w:bookmarkStart w:id="32" w:name="_Toc536022382"/>
+      <w:r>
+        <w:t>Libreria per un Led RGB</w:t>
+      </w:r>
+    </w:p>
+    <w:p>
+      <w:pPr>
+        <w:pStyle w:val="Titolo3"/>
+      </w:pPr>
+      <w:r>
+        <w:t>LightLed.h</w:t>
+      </w:r>
+    </w:p>
+    <w:p>
+      <w:pPr>
+        <w:rPr>
+          <w:lang w:val="it-IT"/>
+        </w:rPr>
+      </w:pPr>
+      <w:r>
+        <w:rPr>
+          <w:noProof/>
+          <w:lang w:val="it-IT"/>
+        </w:rPr>
+        <w:drawing>
+          <wp:anchor distT="0" distB="0" distL="114300" distR="114300" simplePos="0" relativeHeight="251672576" behindDoc="0" locked="0" layoutInCell="1" allowOverlap="1">
+            <wp:simplePos x="0" y="0"/>
+            <wp:positionH relativeFrom="margin">
+              <wp:align>left</wp:align>
+            </wp:positionH>
+            <wp:positionV relativeFrom="paragraph">
+              <wp:posOffset>367030</wp:posOffset>
+            </wp:positionV>
+            <wp:extent cx="3272155" cy="495300"/>
+            <wp:effectExtent l="0" t="0" r="4445" b="0"/>
+            <wp:wrapTopAndBottom/>
+            <wp:docPr id="14" name="Immagine 14"/>
+            <wp:cNvGraphicFramePr>
+              <a:graphicFrameLocks xmlns:a="http://schemas.openxmlformats.org/drawingml/2006/main" noChangeAspect="1"/>
+            </wp:cNvGraphicFramePr>
+            <a:graphic xmlns:a="http://schemas.openxmlformats.org/drawingml/2006/main">
+              <a:graphicData uri="http://schemas.openxmlformats.org/drawingml/2006/picture">
+                <pic:pic xmlns:pic="http://schemas.openxmlformats.org/drawingml/2006/picture">
+                  <pic:nvPicPr>
+                    <pic:cNvPr id="0" name="Picture 6"/>
+                    <pic:cNvPicPr>
+                      <a:picLocks noChangeAspect="1" noChangeArrowheads="1"/>
+                    </pic:cNvPicPr>
+                  </pic:nvPicPr>
+                  <pic:blipFill>
+                    <a:blip r:embed="rId23">
+                      <a:extLst>
+                        <a:ext uri="{28A0092B-C50C-407E-A947-70E740481C1C}">
+                          <a14:useLocalDpi xmlns:a14="http://schemas.microsoft.com/office/drawing/2010/main" val="0"/>
+                        </a:ext>
+                      </a:extLst>
+                    </a:blip>
+                    <a:srcRect/>
+                    <a:stretch>
+                      <a:fillRect/>
+                    </a:stretch>
+                  </pic:blipFill>
+                  <pic:spPr bwMode="auto">
+                    <a:xfrm>
+                      <a:off x="0" y="0"/>
+                      <a:ext cx="3272155" cy="495300"/>
+                    </a:xfrm>
+                    <a:prstGeom prst="rect">
+                      <a:avLst/>
+                    </a:prstGeom>
+                    <a:noFill/>
+                    <a:ln>
+                      <a:noFill/>
+                    </a:ln>
+                  </pic:spPr>
+                </pic:pic>
+              </a:graphicData>
+            </a:graphic>
+          </wp:anchor>
+        </w:drawing>
+      </w:r>
+      <w:r>
+        <w:rPr>
+          <w:lang w:val="it-IT"/>
+        </w:rPr>
+        <w:t xml:space="preserve">Questa parte di codice serve per impedire che venga importato lo stesso file </w:t>
+      </w:r>
+      <w:proofErr w:type="spellStart"/>
+      <w:r>
+        <w:rPr>
+          <w:lang w:val="it-IT"/>
+        </w:rPr>
+        <w:t>header</w:t>
+      </w:r>
+      <w:proofErr w:type="spellEnd"/>
+      <w:r>
+        <w:rPr>
+          <w:lang w:val="it-IT"/>
+        </w:rPr>
+        <w:t xml:space="preserve"> più di una volta altrimenti verrebbero generati degli errori a causa della presenza di più metodi definiti allo stesso modo.</w:t>
+      </w:r>
+    </w:p>
+    <w:p>
+      <w:pPr>
+        <w:rPr>
+          <w:lang w:val="it-IT"/>
+        </w:rPr>
+      </w:pPr>
+    </w:p>
+    <w:p>
+      <w:pPr>
+        <w:rPr>
+          <w:lang w:val="it-IT"/>
+        </w:rPr>
+      </w:pPr>
+      <w:r>
+        <w:rPr>
+          <w:noProof/>
+          <w:lang w:val="it-IT"/>
+        </w:rPr>
+        <w:drawing>
+          <wp:anchor distT="0" distB="0" distL="114300" distR="114300" simplePos="0" relativeHeight="251673600" behindDoc="0" locked="0" layoutInCell="1" allowOverlap="1">
+            <wp:simplePos x="0" y="0"/>
+            <wp:positionH relativeFrom="margin">
+              <wp:align>left</wp:align>
+            </wp:positionH>
+            <wp:positionV relativeFrom="paragraph">
+              <wp:posOffset>413954</wp:posOffset>
+            </wp:positionV>
+            <wp:extent cx="4243705" cy="2614930"/>
+            <wp:effectExtent l="0" t="0" r="4445" b="0"/>
+            <wp:wrapTopAndBottom/>
+            <wp:docPr id="15" name="Immagine 15"/>
+            <wp:cNvGraphicFramePr>
+              <a:graphicFrameLocks xmlns:a="http://schemas.openxmlformats.org/drawingml/2006/main" noChangeAspect="1"/>
+            </wp:cNvGraphicFramePr>
+            <a:graphic xmlns:a="http://schemas.openxmlformats.org/drawingml/2006/main">
+              <a:graphicData uri="http://schemas.openxmlformats.org/drawingml/2006/picture">
+                <pic:pic xmlns:pic="http://schemas.openxmlformats.org/drawingml/2006/picture">
+                  <pic:nvPicPr>
+                    <pic:cNvPr id="0" name="Picture 7"/>
+                    <pic:cNvPicPr>
+                      <a:picLocks noChangeAspect="1" noChangeArrowheads="1"/>
+                    </pic:cNvPicPr>
+                  </pic:nvPicPr>
+                  <pic:blipFill>
+                    <a:blip r:embed="rId24">
+                      <a:extLst>
+                        <a:ext uri="{28A0092B-C50C-407E-A947-70E740481C1C}">
+                          <a14:useLocalDpi xmlns:a14="http://schemas.microsoft.com/office/drawing/2010/main" val="0"/>
+                        </a:ext>
+                      </a:extLst>
+                    </a:blip>
+                    <a:srcRect/>
+                    <a:stretch>
+                      <a:fillRect/>
+                    </a:stretch>
+                  </pic:blipFill>
+                  <pic:spPr bwMode="auto">
+                    <a:xfrm>
+                      <a:off x="0" y="0"/>
+                      <a:ext cx="4243705" cy="2614930"/>
+                    </a:xfrm>
+                    <a:prstGeom prst="rect">
+                      <a:avLst/>
+                    </a:prstGeom>
+                    <a:noFill/>
+                    <a:ln>
+                      <a:noFill/>
+                    </a:ln>
+                  </pic:spPr>
+                </pic:pic>
+              </a:graphicData>
+            </a:graphic>
+          </wp:anchor>
+        </w:drawing>
+      </w:r>
+      <w:r>
+        <w:rPr>
+          <w:lang w:val="it-IT"/>
+        </w:rPr>
+        <w:t>Così si definiscono gli attributi e i metodi</w:t>
+      </w:r>
+      <w:r>
+        <w:rPr>
+          <w:lang w:val="it-IT"/>
+        </w:rPr>
+        <w:t xml:space="preserve"> che </w:t>
+      </w:r>
+      <w:r>
+        <w:rPr>
+          <w:lang w:val="it-IT"/>
+        </w:rPr>
+        <w:t>devono essere implementati dalle classi che utilizzano questa interfaccia.</w:t>
+      </w:r>
+    </w:p>
+    <w:p>
+      <w:pPr>
+        <w:pStyle w:val="Titolo3"/>
+      </w:pPr>
       <w:r>
         <w:lastRenderedPageBreak/>
-        <w:t>Implementazione</w:t>
-      </w:r>
-      <w:bookmarkEnd w:id="30"/>
+        <w:t>LightLed.cpp</w:t>
+      </w:r>
+    </w:p>
+    <w:p>
+      <w:pPr>
+        <w:rPr>
+          <w:lang w:val="it-IT"/>
+        </w:rPr>
+      </w:pPr>
+      <w:r>
+        <w:rPr>
+          <w:lang w:val="it-IT"/>
+        </w:rPr>
+        <w:t>Grazie a queste due righe di codice includo l’</w:t>
+      </w:r>
+      <w:proofErr w:type="spellStart"/>
+      <w:r>
+        <w:rPr>
+          <w:lang w:val="it-IT"/>
+        </w:rPr>
+        <w:t>header</w:t>
+      </w:r>
+      <w:proofErr w:type="spellEnd"/>
+      <w:r>
+        <w:rPr>
+          <w:lang w:val="it-IT"/>
+        </w:rPr>
+        <w:t xml:space="preserve"> che definisce gli attributi e i metodi da utilizzare e importo il file Arduino.h che definisce i metodi di base di Arduino.</w:t>
+      </w:r>
+    </w:p>
+    <w:p>
+      <w:pPr>
+        <w:rPr>
+          <w:lang w:val="it-IT"/>
+        </w:rPr>
+      </w:pPr>
+      <w:r>
+        <w:rPr>
+          <w:noProof/>
+          <w:lang w:val="it-IT"/>
+        </w:rPr>
+        <w:drawing>
+          <wp:anchor distT="0" distB="0" distL="114300" distR="114300" simplePos="0" relativeHeight="251674624" behindDoc="0" locked="0" layoutInCell="1" allowOverlap="1">
+            <wp:simplePos x="0" y="0"/>
+            <wp:positionH relativeFrom="margin">
+              <wp:align>left</wp:align>
+            </wp:positionH>
+            <wp:positionV relativeFrom="paragraph">
+              <wp:posOffset>140970</wp:posOffset>
+            </wp:positionV>
+            <wp:extent cx="2924175" cy="495300"/>
+            <wp:effectExtent l="0" t="0" r="9525" b="0"/>
+            <wp:wrapTopAndBottom/>
+            <wp:docPr id="16" name="Immagine 16"/>
+            <wp:cNvGraphicFramePr>
+              <a:graphicFrameLocks xmlns:a="http://schemas.openxmlformats.org/drawingml/2006/main" noChangeAspect="1"/>
+            </wp:cNvGraphicFramePr>
+            <a:graphic xmlns:a="http://schemas.openxmlformats.org/drawingml/2006/main">
+              <a:graphicData uri="http://schemas.openxmlformats.org/drawingml/2006/picture">
+                <pic:pic xmlns:pic="http://schemas.openxmlformats.org/drawingml/2006/picture">
+                  <pic:nvPicPr>
+                    <pic:cNvPr id="0" name="Picture 8"/>
+                    <pic:cNvPicPr>
+                      <a:picLocks noChangeAspect="1" noChangeArrowheads="1"/>
+                    </pic:cNvPicPr>
+                  </pic:nvPicPr>
+                  <pic:blipFill>
+                    <a:blip r:embed="rId25">
+                      <a:extLst>
+                        <a:ext uri="{28A0092B-C50C-407E-A947-70E740481C1C}">
+                          <a14:useLocalDpi xmlns:a14="http://schemas.microsoft.com/office/drawing/2010/main" val="0"/>
+                        </a:ext>
+                      </a:extLst>
+                    </a:blip>
+                    <a:srcRect/>
+                    <a:stretch>
+                      <a:fillRect/>
+                    </a:stretch>
+                  </pic:blipFill>
+                  <pic:spPr bwMode="auto">
+                    <a:xfrm>
+                      <a:off x="0" y="0"/>
+                      <a:ext cx="2924175" cy="495300"/>
+                    </a:xfrm>
+                    <a:prstGeom prst="rect">
+                      <a:avLst/>
+                    </a:prstGeom>
+                    <a:noFill/>
+                    <a:ln>
+                      <a:noFill/>
+                    </a:ln>
+                  </pic:spPr>
+                </pic:pic>
+              </a:graphicData>
+            </a:graphic>
+          </wp:anchor>
+        </w:drawing>
+      </w:r>
+    </w:p>
+    <w:p>
+      <w:pPr>
+        <w:rPr>
+          <w:lang w:val="it-IT"/>
+        </w:rPr>
+      </w:pPr>
+      <w:r>
+        <w:rPr>
+          <w:lang w:val="it-IT"/>
+        </w:rPr>
+        <w:t>Il costruttore ci permette di definire i tre pin passati come argomento in output e di assegnarne il loro valore agli attributi corrispondenti.</w:t>
+      </w:r>
+    </w:p>
+    <w:p>
+      <w:pPr>
+        <w:rPr>
+          <w:lang w:val="it-IT"/>
+        </w:rPr>
+      </w:pPr>
+      <w:r>
+        <w:rPr>
+          <w:noProof/>
+          <w:lang w:val="it-IT"/>
+        </w:rPr>
+        <w:drawing>
+          <wp:anchor distT="0" distB="0" distL="114300" distR="114300" simplePos="0" relativeHeight="251675648" behindDoc="0" locked="0" layoutInCell="1" allowOverlap="1">
+            <wp:simplePos x="0" y="0"/>
+            <wp:positionH relativeFrom="margin">
+              <wp:align>center</wp:align>
+            </wp:positionH>
+            <wp:positionV relativeFrom="paragraph">
+              <wp:posOffset>138099</wp:posOffset>
+            </wp:positionV>
+            <wp:extent cx="6115050" cy="2343150"/>
+            <wp:effectExtent l="0" t="0" r="0" b="0"/>
+            <wp:wrapTopAndBottom/>
+            <wp:docPr id="17" name="Immagine 17"/>
+            <wp:cNvGraphicFramePr>
+              <a:graphicFrameLocks xmlns:a="http://schemas.openxmlformats.org/drawingml/2006/main" noChangeAspect="1"/>
+            </wp:cNvGraphicFramePr>
+            <a:graphic xmlns:a="http://schemas.openxmlformats.org/drawingml/2006/main">
+              <a:graphicData uri="http://schemas.openxmlformats.org/drawingml/2006/picture">
+                <pic:pic xmlns:pic="http://schemas.openxmlformats.org/drawingml/2006/picture">
+                  <pic:nvPicPr>
+                    <pic:cNvPr id="0" name="Picture 9"/>
+                    <pic:cNvPicPr>
+                      <a:picLocks noChangeAspect="1" noChangeArrowheads="1"/>
+                    </pic:cNvPicPr>
+                  </pic:nvPicPr>
+                  <pic:blipFill>
+                    <a:blip r:embed="rId26">
+                      <a:extLst>
+                        <a:ext uri="{28A0092B-C50C-407E-A947-70E740481C1C}">
+                          <a14:useLocalDpi xmlns:a14="http://schemas.microsoft.com/office/drawing/2010/main" val="0"/>
+                        </a:ext>
+                      </a:extLst>
+                    </a:blip>
+                    <a:srcRect/>
+                    <a:stretch>
+                      <a:fillRect/>
+                    </a:stretch>
+                  </pic:blipFill>
+                  <pic:spPr bwMode="auto">
+                    <a:xfrm>
+                      <a:off x="0" y="0"/>
+                      <a:ext cx="6115050" cy="2343150"/>
+                    </a:xfrm>
+                    <a:prstGeom prst="rect">
+                      <a:avLst/>
+                    </a:prstGeom>
+                    <a:noFill/>
+                    <a:ln>
+                      <a:noFill/>
+                    </a:ln>
+                  </pic:spPr>
+                </pic:pic>
+              </a:graphicData>
+            </a:graphic>
+          </wp:anchor>
+        </w:drawing>
+      </w:r>
+    </w:p>
+    <w:p>
+      <w:pPr>
+        <w:rPr>
+          <w:lang w:val="it-IT"/>
+        </w:rPr>
+      </w:pPr>
+      <w:r>
+        <w:rPr>
+          <w:noProof/>
+          <w:lang w:val="it-IT"/>
+        </w:rPr>
+        <w:drawing>
+          <wp:anchor distT="0" distB="0" distL="114300" distR="114300" simplePos="0" relativeHeight="251676672" behindDoc="0" locked="0" layoutInCell="1" allowOverlap="1">
+            <wp:simplePos x="0" y="0"/>
+            <wp:positionH relativeFrom="margin">
+              <wp:align>left</wp:align>
+            </wp:positionH>
+            <wp:positionV relativeFrom="paragraph">
+              <wp:posOffset>424180</wp:posOffset>
+            </wp:positionV>
+            <wp:extent cx="4648200" cy="1247775"/>
+            <wp:effectExtent l="0" t="0" r="0" b="9525"/>
+            <wp:wrapTopAndBottom/>
+            <wp:docPr id="18" name="Immagine 18"/>
+            <wp:cNvGraphicFramePr>
+              <a:graphicFrameLocks xmlns:a="http://schemas.openxmlformats.org/drawingml/2006/main" noChangeAspect="1"/>
+            </wp:cNvGraphicFramePr>
+            <a:graphic xmlns:a="http://schemas.openxmlformats.org/drawingml/2006/main">
+              <a:graphicData uri="http://schemas.openxmlformats.org/drawingml/2006/picture">
+                <pic:pic xmlns:pic="http://schemas.openxmlformats.org/drawingml/2006/picture">
+                  <pic:nvPicPr>
+                    <pic:cNvPr id="0" name="Picture 10"/>
+                    <pic:cNvPicPr>
+                      <a:picLocks noChangeAspect="1" noChangeArrowheads="1"/>
+                    </pic:cNvPicPr>
+                  </pic:nvPicPr>
+                  <pic:blipFill>
+                    <a:blip r:embed="rId27">
+                      <a:extLst>
+                        <a:ext uri="{28A0092B-C50C-407E-A947-70E740481C1C}">
+                          <a14:useLocalDpi xmlns:a14="http://schemas.microsoft.com/office/drawing/2010/main" val="0"/>
+                        </a:ext>
+                      </a:extLst>
+                    </a:blip>
+                    <a:srcRect/>
+                    <a:stretch>
+                      <a:fillRect/>
+                    </a:stretch>
+                  </pic:blipFill>
+                  <pic:spPr bwMode="auto">
+                    <a:xfrm>
+                      <a:off x="0" y="0"/>
+                      <a:ext cx="4648200" cy="1247775"/>
+                    </a:xfrm>
+                    <a:prstGeom prst="rect">
+                      <a:avLst/>
+                    </a:prstGeom>
+                    <a:noFill/>
+                    <a:ln>
+                      <a:noFill/>
+                    </a:ln>
+                  </pic:spPr>
+                </pic:pic>
+              </a:graphicData>
+            </a:graphic>
+          </wp:anchor>
+        </w:drawing>
+      </w:r>
+      <w:r>
+        <w:rPr>
+          <w:lang w:val="it-IT"/>
+        </w:rPr>
+        <w:t xml:space="preserve">Il metodo lightLed riceve come parametri i valori da settare ai pin in output per accendere il Led RGB. Al metodo </w:t>
+      </w:r>
+      <w:proofErr w:type="spellStart"/>
+      <w:r>
+        <w:rPr>
+          <w:lang w:val="it-IT"/>
+        </w:rPr>
+        <w:t>AnalogWrite</w:t>
+      </w:r>
+      <w:proofErr w:type="spellEnd"/>
+      <w:r>
+        <w:rPr>
+          <w:lang w:val="it-IT"/>
+        </w:rPr>
+        <w:t xml:space="preserve"> bisogna passare il pin da accendere e il suo valore.</w:t>
+      </w:r>
+      <w:bookmarkStart w:id="33" w:name="_GoBack"/>
+      <w:bookmarkEnd w:id="33"/>
+    </w:p>
+    <w:p>
+      <w:pPr>
+        <w:rPr>
+          <w:lang w:val="it-IT"/>
+        </w:rPr>
+      </w:pPr>
+    </w:p>
+    <w:p>
+      <w:pPr>
+        <w:rPr>
+          <w:lang w:val="it-IT"/>
+        </w:rPr>
+      </w:pPr>
+    </w:p>
+    <w:p>
+      <w:pPr>
+        <w:pStyle w:val="Titolo1"/>
+        <w:rPr>
+          <w:lang w:val="it-IT"/>
+        </w:rPr>
+      </w:pPr>
+      <w:r>
+        <w:rPr>
+          <w:lang w:val="it-IT"/>
+        </w:rPr>
+        <w:t>Test</w:t>
+      </w:r>
       <w:bookmarkEnd w:id="31"/>
-    </w:p>
-    <w:p>
-      <w:r>
-        <w:t>In questo capitolo dovrà essere mostrato come è stato realizzato il lavoro. Questa parte può differenziarsi dalla progettazione in quanto il risultato ottenuto non per forza può essere come era stato progettato.</w:t>
-      </w:r>
-    </w:p>
-    <w:p>
-      <w:r>
-        <w:t xml:space="preserve">Sulla base di queste informazioni il lavoro svolto dovrà essere riproducibile. </w:t>
-      </w:r>
-    </w:p>
-    <w:p>
-      <w:r>
-        <w:t>In questa parte è richiesto l’inserimento di codice sorgente/</w:t>
-      </w:r>
-      <w:proofErr w:type="spellStart"/>
-      <w:r>
-        <w:t>print</w:t>
-      </w:r>
-      <w:proofErr w:type="spellEnd"/>
-      <w:r>
-        <w:t xml:space="preserve"> screen di maschere solamente per quei passaggi particolarmente significativi e/o critici.</w:t>
-      </w:r>
-    </w:p>
-    <w:p>
-      <w:proofErr w:type="gramStart"/>
-      <w:r>
-        <w:t>Inoltre</w:t>
-      </w:r>
-      <w:proofErr w:type="gramEnd"/>
-      <w:r>
-        <w:t xml:space="preserve"> dovranno essere descritte eventuali varianti di soluzione o scelte di prodotti con motivazione delle scelte.</w:t>
-      </w:r>
-    </w:p>
-    <w:p>
-      <w:r>
-        <w:t>Non deve apparire nessuna forma di guida d’uso di librerie o di componenti utilizzati. Eventualmente questa va allegata.</w:t>
-      </w:r>
-    </w:p>
-    <w:p>
-      <w:r>
-        <w:t>Per eventuali dettagli si possono inserire riferimenti ai diari.</w:t>
-      </w:r>
-    </w:p>
-    <w:p>
-      <w:pPr>
-        <w:pStyle w:val="Titolo1"/>
-        <w:rPr>
-          <w:lang w:val="it-IT"/>
-        </w:rPr>
-      </w:pPr>
-      <w:bookmarkStart w:id="32" w:name="_Toc461179223"/>
-      <w:bookmarkStart w:id="33" w:name="_Toc536022382"/>
-      <w:r>
-        <w:rPr>
-          <w:lang w:val="it-IT"/>
-        </w:rPr>
-        <w:t>Test</w:t>
-      </w:r>
       <w:bookmarkEnd w:id="32"/>
-      <w:bookmarkEnd w:id="33"/>
     </w:p>
     <w:p>
       <w:pPr>
@@ -8971,6 +9817,7 @@
               <w:rPr>
                 <w:lang w:val="it-IT" w:eastAsia="en-US"/>
               </w:rPr>
+              <w:lastRenderedPageBreak/>
               <w:t xml:space="preserve">Per verificare se tutti i pin funzionano </w:t>
             </w:r>
             <w:r>
@@ -9032,6 +9879,7 @@
                 <w:sz w:val="20"/>
                 <w:szCs w:val="20"/>
               </w:rPr>
+              <w:lastRenderedPageBreak/>
               <w:t>Risultati attesi:</w:t>
             </w:r>
           </w:p>
@@ -9097,19 +9945,6 @@
         </w:tc>
       </w:tr>
     </w:tbl>
-    <w:p>
-      <w:pPr>
-        <w:rPr>
-          <w:lang w:val="it-IT"/>
-        </w:rPr>
-        <w:sectPr>
-          <w:pgSz w:w="11906" w:h="16838"/>
-          <w:pgMar w:top="1417" w:right="1134" w:bottom="1134" w:left="1134" w:header="708" w:footer="708" w:gutter="0"/>
-          <w:cols w:space="708"/>
-          <w:docGrid w:linePitch="360"/>
-        </w:sectPr>
-      </w:pPr>
-    </w:p>
     <w:p>
       <w:pPr>
         <w:rPr>
@@ -9640,20 +10475,6 @@
         <w:rPr>
           <w:lang w:val="it-IT"/>
         </w:rPr>
-        <w:sectPr>
-          <w:type w:val="continuous"/>
-          <w:pgSz w:w="11906" w:h="16838"/>
-          <w:pgMar w:top="1417" w:right="1134" w:bottom="1134" w:left="1134" w:header="708" w:footer="708" w:gutter="0"/>
-          <w:cols w:space="708"/>
-          <w:docGrid w:linePitch="360"/>
-        </w:sectPr>
-      </w:pPr>
-    </w:p>
-    <w:p>
-      <w:pPr>
-        <w:rPr>
-          <w:lang w:val="it-IT"/>
-        </w:rPr>
       </w:pPr>
     </w:p>
     <w:tbl>
@@ -9810,12 +10631,21 @@
                 <w:szCs w:val="20"/>
               </w:rPr>
             </w:pPr>
+            <w:proofErr w:type="spellStart"/>
             <w:r>
               <w:rPr>
                 <w:sz w:val="20"/>
                 <w:szCs w:val="20"/>
               </w:rPr>
-              <w:t xml:space="preserve">Ambiente ide di </w:t>
+              <w:t>Ambiente</w:t>
+            </w:r>
+            <w:proofErr w:type="spellEnd"/>
+            <w:r>
+              <w:rPr>
+                <w:sz w:val="20"/>
+                <w:szCs w:val="20"/>
+              </w:rPr>
+              <w:t xml:space="preserve"> ide di </w:t>
             </w:r>
             <w:proofErr w:type="spellStart"/>
             <w:r>
@@ -10673,6 +11503,7 @@
                 <w:sz w:val="20"/>
                 <w:szCs w:val="20"/>
               </w:rPr>
+              <w:lastRenderedPageBreak/>
               <w:t>Risultati attesi:</w:t>
             </w:r>
           </w:p>
@@ -11179,26 +12010,6 @@
         </w:rPr>
       </w:pPr>
     </w:p>
-    <w:p>
-      <w:pPr>
-        <w:rPr>
-          <w:lang w:val="it-IT"/>
-        </w:rPr>
-      </w:pPr>
-      <w:r>
-        <w:rPr>
-          <w:lang w:val="it-IT"/>
-        </w:rPr>
-        <w:br w:type="page"/>
-      </w:r>
-    </w:p>
-    <w:p>
-      <w:pPr>
-        <w:rPr>
-          <w:lang w:val="it-IT"/>
-        </w:rPr>
-      </w:pPr>
-    </w:p>
     <w:tbl>
       <w:tblPr>
         <w:tblW w:w="9713" w:type="dxa"/>
@@ -11860,6 +12671,7 @@
       <w:bookmarkStart w:id="44" w:name="_Toc461179229"/>
       <w:bookmarkStart w:id="45" w:name="_Toc536022388"/>
       <w:r>
+        <w:lastRenderedPageBreak/>
         <w:t>Sviluppi futuri</w:t>
       </w:r>
       <w:bookmarkEnd w:id="44"/>
@@ -12043,7 +12855,6 @@
       <w:bookmarkStart w:id="52" w:name="_Toc461179233"/>
       <w:bookmarkStart w:id="53" w:name="_Toc536022392"/>
       <w:r>
-        <w:lastRenderedPageBreak/>
         <w:t>Bibliografia per libri</w:t>
       </w:r>
       <w:bookmarkEnd w:id="52"/>
@@ -19456,7 +20267,7 @@
 </file>
 
 <file path=customXml/itemProps1.xml><?xml version="1.0" encoding="utf-8"?>
-<ds:datastoreItem xmlns:ds="http://schemas.openxmlformats.org/officeDocument/2006/customXml" ds:itemID="{3B2F2885-1ED7-4344-8B41-AE4DE7278803}">
+<ds:datastoreItem xmlns:ds="http://schemas.openxmlformats.org/officeDocument/2006/customXml" ds:itemID="{624F4772-F352-40FE-9B47-DD7B548D82DF}">
   <ds:schemaRefs>
     <ds:schemaRef ds:uri="http://schemas.openxmlformats.org/officeDocument/2006/bibliography"/>
   </ds:schemaRefs>

</xml_diff>

<commit_message>
Solved problems with test case.
</commit_message>
<xml_diff>
--- a/Documentazione/Weishaupt_Pezzotti_doc_Sistema_didattico_per_Arduino.docx
+++ b/Documentazione/Weishaupt_Pezzotti_doc_Sistema_didattico_per_Arduino.docx
@@ -878,7 +878,7 @@
         <w:rPr>
           <w:noProof/>
         </w:rPr>
-        <w:t>2</w:t>
+        <w:t>1</w:t>
       </w:r>
       <w:r>
         <w:rPr>
@@ -962,7 +962,7 @@
           <w:noProof/>
           <w:lang w:val="de-CH"/>
         </w:rPr>
-        <w:t>2</w:t>
+        <w:t>1</w:t>
       </w:r>
       <w:r>
         <w:rPr>
@@ -1046,7 +1046,7 @@
           <w:noProof/>
           <w:lang w:val="de-CH"/>
         </w:rPr>
-        <w:t>2</w:t>
+        <w:t>1</w:t>
       </w:r>
       <w:r>
         <w:rPr>
@@ -1130,7 +1130,7 @@
           <w:noProof/>
           <w:lang w:val="de-CH"/>
         </w:rPr>
-        <w:t>2</w:t>
+        <w:t>1</w:t>
       </w:r>
       <w:r>
         <w:rPr>
@@ -1214,7 +1214,7 @@
           <w:noProof/>
           <w:lang w:val="de-CH"/>
         </w:rPr>
-        <w:t>3</w:t>
+        <w:t>2</w:t>
       </w:r>
       <w:r>
         <w:rPr>
@@ -1293,7 +1293,7 @@
         <w:rPr>
           <w:noProof/>
         </w:rPr>
-        <w:t>3</w:t>
+        <w:t>2</w:t>
       </w:r>
       <w:r>
         <w:rPr>
@@ -1372,7 +1372,7 @@
         <w:rPr>
           <w:noProof/>
         </w:rPr>
-        <w:t>3</w:t>
+        <w:t>2</w:t>
       </w:r>
       <w:r>
         <w:rPr>
@@ -1451,7 +1451,7 @@
         <w:rPr>
           <w:noProof/>
         </w:rPr>
-        <w:t>4</w:t>
+        <w:t>3</w:t>
       </w:r>
       <w:r>
         <w:rPr>
@@ -1530,7 +1530,7 @@
         <w:rPr>
           <w:noProof/>
         </w:rPr>
-        <w:t>6</w:t>
+        <w:t>5</w:t>
       </w:r>
       <w:r>
         <w:rPr>
@@ -1611,7 +1611,7 @@
         <w:rPr>
           <w:noProof/>
         </w:rPr>
-        <w:t>6</w:t>
+        <w:t>5</w:t>
       </w:r>
       <w:r>
         <w:rPr>
@@ -1769,7 +1769,7 @@
         <w:rPr>
           <w:noProof/>
         </w:rPr>
-        <w:t>2</w:t>
+        <w:t>8</w:t>
       </w:r>
       <w:r>
         <w:rPr>
@@ -1848,7 +1848,7 @@
         <w:rPr>
           <w:noProof/>
         </w:rPr>
-        <w:t>2</w:t>
+        <w:t>8</w:t>
       </w:r>
       <w:r>
         <w:rPr>
@@ -1929,7 +1929,7 @@
         <w:rPr>
           <w:noProof/>
         </w:rPr>
-        <w:t>2</w:t>
+        <w:t>8</w:t>
       </w:r>
       <w:r>
         <w:rPr>
@@ -2010,7 +2010,7 @@
         <w:rPr>
           <w:noProof/>
         </w:rPr>
-        <w:t>2</w:t>
+        <w:t>8</w:t>
       </w:r>
       <w:r>
         <w:rPr>
@@ -2089,7 +2089,7 @@
         <w:rPr>
           <w:noProof/>
         </w:rPr>
-        <w:t>2</w:t>
+        <w:t>9</w:t>
       </w:r>
       <w:r>
         <w:rPr>
@@ -2168,7 +2168,7 @@
         <w:rPr>
           <w:noProof/>
         </w:rPr>
-        <w:t>2</w:t>
+        <w:t>9</w:t>
       </w:r>
       <w:r>
         <w:rPr>
@@ -2249,7 +2249,7 @@
         <w:rPr>
           <w:noProof/>
         </w:rPr>
-        <w:t>2</w:t>
+        <w:t>9</w:t>
       </w:r>
       <w:r>
         <w:rPr>
@@ -2328,7 +2328,7 @@
         <w:rPr>
           <w:noProof/>
         </w:rPr>
-        <w:t>2</w:t>
+        <w:t>9</w:t>
       </w:r>
       <w:r>
         <w:rPr>
@@ -2407,7 +2407,7 @@
         <w:rPr>
           <w:noProof/>
         </w:rPr>
-        <w:t>3</w:t>
+        <w:t>9</w:t>
       </w:r>
       <w:r>
         <w:rPr>
@@ -2486,7 +2486,7 @@
         <w:rPr>
           <w:noProof/>
         </w:rPr>
-        <w:t>3</w:t>
+        <w:t>9</w:t>
       </w:r>
       <w:r>
         <w:rPr>
@@ -2567,7 +2567,7 @@
         <w:rPr>
           <w:noProof/>
         </w:rPr>
-        <w:t>3</w:t>
+        <w:t>9</w:t>
       </w:r>
       <w:r>
         <w:rPr>
@@ -2687,7 +2687,7 @@
             <w:noProof/>
             <w:webHidden/>
           </w:rPr>
-          <w:t>5</w:t>
+          <w:t>1</w:t>
         </w:r>
         <w:r>
           <w:rPr>
@@ -2755,7 +2755,7 @@
             <w:noProof/>
             <w:webHidden/>
           </w:rPr>
-          <w:t>6</w:t>
+          <w:t>2</w:t>
         </w:r>
         <w:r>
           <w:rPr>
@@ -2823,7 +2823,7 @@
             <w:noProof/>
             <w:webHidden/>
           </w:rPr>
-          <w:t>6</w:t>
+          <w:t>2</w:t>
         </w:r>
         <w:r>
           <w:rPr>
@@ -3868,49 +3868,44 @@
               </w:rPr>
             </w:pPr>
             <w:r>
-              <w:t xml:space="preserve">Per programmare si può utilizzare un qualsiasi editore di testo, per caricare il codice sulla scheda bisogna però utilizzare </w:t>
-            </w:r>
-            <w:proofErr w:type="gramStart"/>
-            <w:r>
-              <w:t>l’IDE(</w:t>
-            </w:r>
-            <w:proofErr w:type="spellStart"/>
-            <w:proofErr w:type="gramEnd"/>
+              <w:t>Per programmare si può utilizzare un qualsiasi editore di testo, per caricare il codice sulla scheda bisogna però utilizzare l’IDE</w:t>
+            </w:r>
+            <w:r>
+              <w:t xml:space="preserve"> </w:t>
+            </w:r>
+            <w:r>
+              <w:t>(</w:t>
+            </w:r>
             <w:r>
               <w:rPr>
                 <w:color w:val="000000"/>
               </w:rPr>
-              <w:t>Integrated</w:t>
-            </w:r>
-            <w:proofErr w:type="spellEnd"/>
+              <w:t xml:space="preserve">Integrated </w:t>
+            </w:r>
             <w:r>
               <w:rPr>
                 <w:color w:val="000000"/>
               </w:rPr>
-              <w:t xml:space="preserve"> </w:t>
-            </w:r>
-            <w:proofErr w:type="spellStart"/>
+              <w:t>D</w:t>
+            </w:r>
             <w:r>
               <w:rPr>
                 <w:color w:val="000000"/>
               </w:rPr>
-              <w:t>development</w:t>
-            </w:r>
-            <w:proofErr w:type="spellEnd"/>
+              <w:t xml:space="preserve">evelopment </w:t>
+            </w:r>
             <w:r>
               <w:rPr>
                 <w:color w:val="000000"/>
               </w:rPr>
-              <w:t xml:space="preserve"> </w:t>
-            </w:r>
-            <w:proofErr w:type="spellStart"/>
+              <w:t>E</w:t>
+            </w:r>
             <w:r>
               <w:rPr>
                 <w:color w:val="000000"/>
               </w:rPr>
-              <w:t>environment</w:t>
-            </w:r>
-            <w:proofErr w:type="spellEnd"/>
+              <w:t>nvironment</w:t>
+            </w:r>
             <w:r>
               <w:t>)</w:t>
             </w:r>
@@ -4266,23 +4261,31 @@
           </w:tcPr>
           <w:p>
             <w:r>
-              <w:t xml:space="preserve">Bottoni funzionanti collegati ad </w:t>
-            </w:r>
-            <w:proofErr w:type="gramStart"/>
-            <w:r>
-              <w:t>una breadboard</w:t>
-            </w:r>
-            <w:proofErr w:type="gramEnd"/>
-            <w:r>
-              <w:t xml:space="preserve"> o </w:t>
-            </w:r>
-            <w:proofErr w:type="spellStart"/>
-            <w:r>
-              <w:t>veroboard</w:t>
-            </w:r>
-            <w:proofErr w:type="spellEnd"/>
-            <w:r>
-              <w:t>.</w:t>
+              <w:t xml:space="preserve">Bottoni funzionanti collegati ad una </w:t>
+            </w:r>
+            <w:r>
+              <w:t>B</w:t>
+            </w:r>
+            <w:r>
+              <w:t>read</w:t>
+            </w:r>
+            <w:r>
+              <w:t>B</w:t>
+            </w:r>
+            <w:r>
+              <w:t xml:space="preserve">oard o </w:t>
+            </w:r>
+            <w:r>
+              <w:t>V</w:t>
+            </w:r>
+            <w:r>
+              <w:t>ero</w:t>
+            </w:r>
+            <w:r>
+              <w:t>B</w:t>
+            </w:r>
+            <w:r>
+              <w:t>oard.</w:t>
             </w:r>
           </w:p>
         </w:tc>
@@ -4834,23 +4837,25 @@
           </w:tcPr>
           <w:p>
             <w:r>
-              <w:t xml:space="preserve">Led funzionante collegato ad </w:t>
-            </w:r>
-            <w:proofErr w:type="gramStart"/>
-            <w:r>
-              <w:t>una breadboard</w:t>
-            </w:r>
-            <w:proofErr w:type="gramEnd"/>
+              <w:t xml:space="preserve">Led funzionante collegato ad una </w:t>
+            </w:r>
+            <w:r>
+              <w:t>BreadBoard</w:t>
+            </w:r>
             <w:r>
               <w:t xml:space="preserve"> o </w:t>
             </w:r>
-            <w:proofErr w:type="spellStart"/>
-            <w:r>
-              <w:t>veroboard</w:t>
-            </w:r>
-            <w:proofErr w:type="spellEnd"/>
-            <w:r>
-              <w:t>.</w:t>
+            <w:r>
+              <w:t>Ve</w:t>
+            </w:r>
+            <w:r>
+              <w:t>ro</w:t>
+            </w:r>
+            <w:r>
+              <w:t>B</w:t>
+            </w:r>
+            <w:r>
+              <w:t>oard.</w:t>
             </w:r>
           </w:p>
         </w:tc>
@@ -5075,7 +5080,7 @@
         </w:rPr>
         <w:lastRenderedPageBreak/>
         <w:drawing>
-          <wp:anchor distT="0" distB="0" distL="114300" distR="114300" simplePos="0" relativeHeight="251658240" behindDoc="0" locked="0" layoutInCell="1" allowOverlap="1">
+          <wp:anchor distT="0" distB="0" distL="114300" distR="114300" simplePos="0" relativeHeight="251658240" behindDoc="0" locked="0" layoutInCell="1" allowOverlap="1" wp14:anchorId="69E81D61" wp14:editId="08BBFB84">
             <wp:simplePos x="0" y="0"/>
             <wp:positionH relativeFrom="margin">
               <wp:align>center</wp:align>
@@ -5149,7 +5154,7 @@
         <mc:AlternateContent>
           <mc:Choice Requires="wps">
             <w:drawing>
-              <wp:anchor distT="0" distB="0" distL="114300" distR="114300" simplePos="0" relativeHeight="251662336" behindDoc="0" locked="0" layoutInCell="1" allowOverlap="1" wp14:anchorId="284B4B2A" wp14:editId="6B8F581B">
+              <wp:anchor distT="0" distB="0" distL="114300" distR="114300" simplePos="0" relativeHeight="251662336" behindDoc="0" locked="0" layoutInCell="1" allowOverlap="1" wp14:anchorId="2EACB24C" wp14:editId="3240E20E">
                 <wp:simplePos x="0" y="0"/>
                 <wp:positionH relativeFrom="column">
                   <wp:posOffset>-317912</wp:posOffset>
@@ -5236,7 +5241,7 @@
           </mc:Choice>
           <mc:Fallback>
             <w:pict>
-              <v:shapetype w14:anchorId="284B4B2A" id="_x0000_t202" coordsize="21600,21600" o:spt="202" path="m,l,21600r21600,l21600,xe">
+              <v:shapetype w14:anchorId="2EACB24C" id="_x0000_t202" coordsize="21600,21600" o:spt="202" path="m,l,21600r21600,l21600,xe">
                 <v:stroke joinstyle="miter"/>
                 <v:path gradientshapeok="t" o:connecttype="rect"/>
               </v:shapetype>
@@ -5368,28 +5373,24 @@
                 <w:lang w:val="de-CH"/>
               </w:rPr>
             </w:pPr>
-            <w:proofErr w:type="spellStart"/>
             <w:r>
               <w:rPr>
                 <w:lang w:val="de-CH"/>
               </w:rPr>
-              <w:t>Nome</w:t>
-            </w:r>
-            <w:proofErr w:type="spellEnd"/>
+              <w:t xml:space="preserve">Nome </w:t>
+            </w:r>
             <w:r>
               <w:rPr>
                 <w:lang w:val="de-CH"/>
               </w:rPr>
-              <w:t xml:space="preserve"> </w:t>
-            </w:r>
-            <w:proofErr w:type="spellStart"/>
+              <w:t>S</w:t>
+            </w:r>
             <w:r>
               <w:rPr>
                 <w:lang w:val="de-CH"/>
               </w:rPr>
-              <w:t>software</w:t>
-            </w:r>
-            <w:proofErr w:type="spellEnd"/>
+              <w:t>oftware</w:t>
+            </w:r>
           </w:p>
         </w:tc>
         <w:tc>
@@ -5403,14 +5404,12 @@
                 <w:lang w:val="de-CH"/>
               </w:rPr>
             </w:pPr>
-            <w:proofErr w:type="spellStart"/>
             <w:r>
               <w:rPr>
                 <w:lang w:val="de-CH"/>
               </w:rPr>
               <w:t>Versione</w:t>
             </w:r>
-            <w:proofErr w:type="spellEnd"/>
           </w:p>
         </w:tc>
       </w:tr>
@@ -5463,14 +5462,12 @@
                 <w:lang w:val="it-IT"/>
               </w:rPr>
             </w:pPr>
-            <w:proofErr w:type="spellStart"/>
             <w:r>
               <w:rPr>
                 <w:lang w:val="de-CH"/>
               </w:rPr>
               <w:t>Fritzing</w:t>
             </w:r>
-            <w:proofErr w:type="spellEnd"/>
           </w:p>
         </w:tc>
         <w:tc>
@@ -5544,14 +5541,12 @@
                 <w:lang w:val="it-IT"/>
               </w:rPr>
             </w:pPr>
-            <w:proofErr w:type="spellStart"/>
             <w:r>
               <w:rPr>
                 <w:lang w:val="de-CH"/>
               </w:rPr>
               <w:t>GanttProject</w:t>
             </w:r>
-            <w:proofErr w:type="spellEnd"/>
           </w:p>
         </w:tc>
         <w:tc>
@@ -5647,13 +5642,14 @@
             <w:tcW w:w="4814" w:type="dxa"/>
           </w:tcPr>
           <w:p>
-            <w:proofErr w:type="gramStart"/>
-            <w:r>
-              <w:t>OneDrive(</w:t>
-            </w:r>
-            <w:proofErr w:type="gramEnd"/>
-            <w:r>
-              <w:t>solo Paolo)</w:t>
+            <w:r>
+              <w:t>OneDrive</w:t>
+            </w:r>
+            <w:r>
+              <w:t xml:space="preserve"> </w:t>
+            </w:r>
+            <w:r>
+              <w:t>(solo Paolo)</w:t>
             </w:r>
           </w:p>
         </w:tc>
@@ -6469,29 +6465,7 @@
           <w:szCs w:val="27"/>
           <w:lang w:val="it-CH"/>
         </w:rPr>
-        <w:t xml:space="preserve">Supporto per Arduino IDE 1.0+ (OSX / </w:t>
-      </w:r>
-      <w:proofErr w:type="spellStart"/>
-      <w:r>
-        <w:rPr>
-          <w:rFonts w:ascii="Georgia" w:hAnsi="Georgia"/>
-          <w:color w:val="000000"/>
-          <w:sz w:val="20"/>
-          <w:szCs w:val="27"/>
-          <w:lang w:val="it-CH"/>
-        </w:rPr>
-        <w:t>Win</w:t>
-      </w:r>
-      <w:proofErr w:type="spellEnd"/>
-      <w:r>
-        <w:rPr>
-          <w:rFonts w:ascii="Georgia" w:hAnsi="Georgia"/>
-          <w:color w:val="000000"/>
-          <w:sz w:val="20"/>
-          <w:szCs w:val="27"/>
-          <w:lang w:val="it-CH"/>
-        </w:rPr>
-        <w:t xml:space="preserve"> / Linux)</w:t>
+        <w:t>Supporto per Arduino IDE 1.0+ (OSX / Win / Linux)</w:t>
       </w:r>
     </w:p>
     <w:p>
@@ -6534,7 +6508,6 @@
           <w:szCs w:val="27"/>
         </w:rPr>
       </w:pPr>
-      <w:proofErr w:type="spellStart"/>
       <w:r>
         <w:rPr>
           <w:rFonts w:ascii="Georgia" w:hAnsi="Georgia"/>
@@ -6542,37 +6515,7 @@
           <w:sz w:val="20"/>
           <w:szCs w:val="27"/>
         </w:rPr>
-        <w:t>Regolatore</w:t>
-      </w:r>
-      <w:proofErr w:type="spellEnd"/>
-      <w:r>
-        <w:rPr>
-          <w:rFonts w:ascii="Georgia" w:hAnsi="Georgia"/>
-          <w:color w:val="000000"/>
-          <w:sz w:val="20"/>
-          <w:szCs w:val="27"/>
-        </w:rPr>
-        <w:t xml:space="preserve"> </w:t>
-      </w:r>
-      <w:proofErr w:type="spellStart"/>
-      <w:r>
-        <w:rPr>
-          <w:rFonts w:ascii="Georgia" w:hAnsi="Georgia"/>
-          <w:color w:val="000000"/>
-          <w:sz w:val="20"/>
-          <w:szCs w:val="27"/>
-        </w:rPr>
-        <w:t>con</w:t>
-      </w:r>
-      <w:proofErr w:type="spellEnd"/>
-      <w:r>
-        <w:rPr>
-          <w:rFonts w:ascii="Georgia" w:hAnsi="Georgia"/>
-          <w:color w:val="000000"/>
-          <w:sz w:val="20"/>
-          <w:szCs w:val="27"/>
-        </w:rPr>
-        <w:t xml:space="preserve"> </w:t>
+        <w:t xml:space="preserve">Regolatore con </w:t>
       </w:r>
       <w:proofErr w:type="spellStart"/>
       <w:r>
@@ -6890,7 +6833,7 @@
         <mc:AlternateContent>
           <mc:Choice Requires="wps">
             <w:drawing>
-              <wp:anchor distT="0" distB="0" distL="114300" distR="114300" simplePos="0" relativeHeight="251666432" behindDoc="0" locked="0" layoutInCell="1" allowOverlap="1" wp14:anchorId="32FFCAEE" wp14:editId="1A18EE05">
+              <wp:anchor distT="0" distB="0" distL="114300" distR="114300" simplePos="0" relativeHeight="251666432" behindDoc="0" locked="0" layoutInCell="1" allowOverlap="1" wp14:anchorId="7E2D01C2" wp14:editId="1FA9650B">
                 <wp:simplePos x="0" y="0"/>
                 <wp:positionH relativeFrom="margin">
                   <wp:align>left</wp:align>
@@ -6976,7 +6919,7 @@
           </mc:Choice>
           <mc:Fallback>
             <w:pict>
-              <v:shape w14:anchorId="32FFCAEE" id="Casella di testo 8" o:spid="_x0000_s1027" type="#_x0000_t202" style="position:absolute;left:0;text-align:left;margin-left:0;margin-top:160.35pt;width:179.15pt;height:.05pt;z-index:251666432;visibility:visible;mso-wrap-style:square;mso-wrap-distance-left:9pt;mso-wrap-distance-top:0;mso-wrap-distance-right:9pt;mso-wrap-distance-bottom:0;mso-position-horizontal:left;mso-position-horizontal-relative:margin;mso-position-vertical:absolute;mso-position-vertical-relative:text;v-text-anchor:top" o:gfxdata="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" stroked="f">
+              <v:shape w14:anchorId="7E2D01C2" id="Casella di testo 8" o:spid="_x0000_s1027" type="#_x0000_t202" style="position:absolute;left:0;text-align:left;margin-left:0;margin-top:160.35pt;width:179.15pt;height:.05pt;z-index:251666432;visibility:visible;mso-wrap-style:square;mso-wrap-distance-left:9pt;mso-wrap-distance-top:0;mso-wrap-distance-right:9pt;mso-wrap-distance-bottom:0;mso-position-horizontal:left;mso-position-horizontal-relative:margin;mso-position-vertical:absolute;mso-position-vertical-relative:text;v-text-anchor:top" o:gfxdata="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" stroked="f">
                 <v:textbox style="mso-fit-shape-to-text:t" inset="0,0,0,0">
                   <w:txbxContent>
                     <w:p>
@@ -7029,7 +6972,7 @@
           <w:lang w:eastAsia="ja-JP"/>
         </w:rPr>
         <w:drawing>
-          <wp:anchor distT="0" distB="0" distL="114300" distR="114300" simplePos="0" relativeHeight="251660288" behindDoc="0" locked="0" layoutInCell="1" allowOverlap="1" wp14:anchorId="54150621">
+          <wp:anchor distT="0" distB="0" distL="114300" distR="114300" simplePos="0" relativeHeight="251660288" behindDoc="0" locked="0" layoutInCell="1" allowOverlap="1" wp14:anchorId="40960A53" wp14:editId="5716D5E3">
             <wp:simplePos x="0" y="0"/>
             <wp:positionH relativeFrom="margin">
               <wp:align>right</wp:align>
@@ -7098,7 +7041,7 @@
           <w:lang w:eastAsia="ja-JP"/>
         </w:rPr>
         <w:drawing>
-          <wp:anchor distT="0" distB="0" distL="114300" distR="114300" simplePos="0" relativeHeight="251659264" behindDoc="1" locked="0" layoutInCell="1" allowOverlap="1" wp14:anchorId="0218E6FF">
+          <wp:anchor distT="0" distB="0" distL="114300" distR="114300" simplePos="0" relativeHeight="251659264" behindDoc="1" locked="0" layoutInCell="1" allowOverlap="1" wp14:anchorId="22184719" wp14:editId="186C5790">
             <wp:simplePos x="0" y="0"/>
             <wp:positionH relativeFrom="margin">
               <wp:posOffset>-952</wp:posOffset>
@@ -7188,7 +7131,7 @@
         <mc:AlternateContent>
           <mc:Choice Requires="wps">
             <w:drawing>
-              <wp:anchor distT="0" distB="0" distL="114300" distR="114300" simplePos="0" relativeHeight="251664384" behindDoc="1" locked="0" layoutInCell="1" allowOverlap="1" wp14:anchorId="32238D27" wp14:editId="18EACCF7">
+              <wp:anchor distT="0" distB="0" distL="114300" distR="114300" simplePos="0" relativeHeight="251664384" behindDoc="1" locked="0" layoutInCell="1" allowOverlap="1" wp14:anchorId="0F67DBC0" wp14:editId="1E65FD37">
                 <wp:simplePos x="0" y="0"/>
                 <wp:positionH relativeFrom="column">
                   <wp:posOffset>3834385</wp:posOffset>
@@ -7281,7 +7224,7 @@
           </mc:Choice>
           <mc:Fallback>
             <w:pict>
-              <v:shape w14:anchorId="32238D27" id="Casella di testo 5" o:spid="_x0000_s1028" type="#_x0000_t202" style="position:absolute;margin-left:301.9pt;margin-top:167.2pt;width:232.1pt;height:.05pt;z-index:-251652096;visibility:visible;mso-wrap-style:square;mso-wrap-distance-left:9pt;mso-wrap-distance-top:0;mso-wrap-distance-right:9pt;mso-wrap-distance-bottom:0;mso-position-horizontal:absolute;mso-position-horizontal-relative:text;mso-position-vertical:absolute;mso-position-vertical-relative:text;v-text-anchor:top" o:gfxdata="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" stroked="f">
+              <v:shape w14:anchorId="0F67DBC0" id="Casella di testo 5" o:spid="_x0000_s1028" type="#_x0000_t202" style="position:absolute;margin-left:301.9pt;margin-top:167.2pt;width:232.1pt;height:.05pt;z-index:-251652096;visibility:visible;mso-wrap-style:square;mso-wrap-distance-left:9pt;mso-wrap-distance-top:0;mso-wrap-distance-right:9pt;mso-wrap-distance-bottom:0;mso-position-horizontal:absolute;mso-position-horizontal-relative:text;mso-position-vertical:absolute;mso-position-vertical-relative:text;v-text-anchor:top" o:gfxdata="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" stroked="f">
                 <v:textbox style="mso-fit-shape-to-text:t" inset="0,0,0,0">
                   <w:txbxContent>
                     <w:p>
@@ -7380,7 +7323,7 @@
           <w:lang w:val="it-IT"/>
         </w:rPr>
         <w:drawing>
-          <wp:anchor distT="0" distB="0" distL="114300" distR="114300" simplePos="0" relativeHeight="251667456" behindDoc="0" locked="0" layoutInCell="1" allowOverlap="1">
+          <wp:anchor distT="0" distB="0" distL="114300" distR="114300" simplePos="0" relativeHeight="251667456" behindDoc="0" locked="0" layoutInCell="1" allowOverlap="1" wp14:anchorId="3C056450" wp14:editId="35E61EEA">
             <wp:simplePos x="0" y="0"/>
             <wp:positionH relativeFrom="margin">
               <wp:align>center</wp:align>
@@ -7763,7 +7706,7 @@
           <w:lang w:val="it-IT"/>
         </w:rPr>
         <w:drawing>
-          <wp:anchor distT="0" distB="0" distL="114300" distR="114300" simplePos="0" relativeHeight="251668480" behindDoc="0" locked="0" layoutInCell="1" allowOverlap="1">
+          <wp:anchor distT="0" distB="0" distL="114300" distR="114300" simplePos="0" relativeHeight="251668480" behindDoc="0" locked="0" layoutInCell="1" allowOverlap="1" wp14:anchorId="55E369AB" wp14:editId="1059AB40">
             <wp:simplePos x="0" y="0"/>
             <wp:positionH relativeFrom="column">
               <wp:posOffset>732155</wp:posOffset>
@@ -8076,7 +8019,7 @@
         </w:rPr>
         <w:lastRenderedPageBreak/>
         <w:drawing>
-          <wp:anchor distT="0" distB="0" distL="114300" distR="114300" simplePos="0" relativeHeight="251669504" behindDoc="0" locked="0" layoutInCell="1" allowOverlap="1" wp14:anchorId="24A0BE2B">
+          <wp:anchor distT="0" distB="0" distL="114300" distR="114300" simplePos="0" relativeHeight="251669504" behindDoc="0" locked="0" layoutInCell="1" allowOverlap="1" wp14:anchorId="5062E8F9" wp14:editId="7D9083FA">
             <wp:simplePos x="0" y="0"/>
             <wp:positionH relativeFrom="margin">
               <wp:align>center</wp:align>
@@ -8352,7 +8295,7 @@
           <w:lang w:val="it-IT"/>
         </w:rPr>
         <w:drawing>
-          <wp:anchor distT="0" distB="0" distL="114300" distR="114300" simplePos="0" relativeHeight="251670528" behindDoc="0" locked="0" layoutInCell="1" allowOverlap="1">
+          <wp:anchor distT="0" distB="0" distL="114300" distR="114300" simplePos="0" relativeHeight="251670528" behindDoc="0" locked="0" layoutInCell="1" allowOverlap="1" wp14:anchorId="724E86AD" wp14:editId="499191C2">
             <wp:simplePos x="0" y="0"/>
             <wp:positionH relativeFrom="margin">
               <wp:align>center</wp:align>
@@ -8683,7 +8626,7 @@
           <w:lang w:val="it-IT"/>
         </w:rPr>
         <w:drawing>
-          <wp:anchor distT="0" distB="0" distL="114300" distR="114300" simplePos="0" relativeHeight="251671552" behindDoc="0" locked="0" layoutInCell="1" allowOverlap="1">
+          <wp:anchor distT="0" distB="0" distL="114300" distR="114300" simplePos="0" relativeHeight="251671552" behindDoc="0" locked="0" layoutInCell="1" allowOverlap="1" wp14:anchorId="7091A381" wp14:editId="1E3A7883">
             <wp:simplePos x="0" y="0"/>
             <wp:positionH relativeFrom="margin">
               <wp:align>center</wp:align>
@@ -8943,7 +8886,7 @@
           <w:lang w:val="it-IT"/>
         </w:rPr>
         <w:drawing>
-          <wp:anchor distT="0" distB="0" distL="114300" distR="114300" simplePos="0" relativeHeight="251672576" behindDoc="0" locked="0" layoutInCell="1" allowOverlap="1">
+          <wp:anchor distT="0" distB="0" distL="114300" distR="114300" simplePos="0" relativeHeight="251672576" behindDoc="0" locked="0" layoutInCell="1" allowOverlap="1" wp14:anchorId="2FFC247E" wp14:editId="7710BB27">
             <wp:simplePos x="0" y="0"/>
             <wp:positionH relativeFrom="margin">
               <wp:align>left</wp:align>
@@ -9039,7 +8982,7 @@
           <w:lang w:val="it-IT"/>
         </w:rPr>
         <w:drawing>
-          <wp:anchor distT="0" distB="0" distL="114300" distR="114300" simplePos="0" relativeHeight="251673600" behindDoc="0" locked="0" layoutInCell="1" allowOverlap="1">
+          <wp:anchor distT="0" distB="0" distL="114300" distR="114300" simplePos="0" relativeHeight="251673600" behindDoc="0" locked="0" layoutInCell="1" allowOverlap="1" wp14:anchorId="41BC4A2F" wp14:editId="6F76B707">
             <wp:simplePos x="0" y="0"/>
             <wp:positionH relativeFrom="margin">
               <wp:align>left</wp:align>
@@ -9162,7 +9105,7 @@
           <w:lang w:val="it-IT"/>
         </w:rPr>
         <w:drawing>
-          <wp:anchor distT="0" distB="0" distL="114300" distR="114300" simplePos="0" relativeHeight="251674624" behindDoc="0" locked="0" layoutInCell="1" allowOverlap="1">
+          <wp:anchor distT="0" distB="0" distL="114300" distR="114300" simplePos="0" relativeHeight="251674624" behindDoc="0" locked="0" layoutInCell="1" allowOverlap="1" wp14:anchorId="6B28709B" wp14:editId="0974D10A">
             <wp:simplePos x="0" y="0"/>
             <wp:positionH relativeFrom="margin">
               <wp:align>left</wp:align>
@@ -9244,7 +9187,7 @@
           <w:lang w:val="it-IT"/>
         </w:rPr>
         <w:drawing>
-          <wp:anchor distT="0" distB="0" distL="114300" distR="114300" simplePos="0" relativeHeight="251675648" behindDoc="0" locked="0" layoutInCell="1" allowOverlap="1">
+          <wp:anchor distT="0" distB="0" distL="114300" distR="114300" simplePos="0" relativeHeight="251675648" behindDoc="0" locked="0" layoutInCell="1" allowOverlap="1" wp14:anchorId="3BABCD53" wp14:editId="48F0C35E">
             <wp:simplePos x="0" y="0"/>
             <wp:positionH relativeFrom="margin">
               <wp:align>center</wp:align>
@@ -9313,7 +9256,7 @@
           <w:lang w:val="it-IT"/>
         </w:rPr>
         <w:drawing>
-          <wp:anchor distT="0" distB="0" distL="114300" distR="114300" simplePos="0" relativeHeight="251676672" behindDoc="0" locked="0" layoutInCell="1" allowOverlap="1">
+          <wp:anchor distT="0" distB="0" distL="114300" distR="114300" simplePos="0" relativeHeight="251676672" behindDoc="0" locked="0" layoutInCell="1" allowOverlap="1" wp14:anchorId="0B0F0B94" wp14:editId="5B3BE6FC">
             <wp:simplePos x="0" y="0"/>
             <wp:positionH relativeFrom="margin">
               <wp:align>left</wp:align>
@@ -9376,6 +9319,7 @@
         <w:t xml:space="preserve">Il metodo lightLed riceve come parametri i valori da settare ai pin in output per accendere il Led RGB. Al metodo </w:t>
       </w:r>
       <w:proofErr w:type="spellStart"/>
+      <w:proofErr w:type="gramStart"/>
       <w:r>
         <w:rPr>
           <w:lang w:val="it-IT"/>
@@ -9387,10 +9331,21 @@
         <w:rPr>
           <w:lang w:val="it-IT"/>
         </w:rPr>
+        <w:t>(</w:t>
+      </w:r>
+      <w:proofErr w:type="gramEnd"/>
+      <w:r>
+        <w:rPr>
+          <w:lang w:val="it-IT"/>
+        </w:rPr>
+        <w:t>)</w:t>
+      </w:r>
+      <w:r>
+        <w:rPr>
+          <w:lang w:val="it-IT"/>
+        </w:rPr>
         <w:t xml:space="preserve"> bisogna passare il pin da accendere e il suo valore.</w:t>
       </w:r>
-      <w:bookmarkStart w:id="33" w:name="_GoBack"/>
-      <w:bookmarkEnd w:id="33"/>
     </w:p>
     <w:p>
       <w:pPr>
@@ -9426,13 +9381,13 @@
       <w:pPr>
         <w:pStyle w:val="Titolo2"/>
       </w:pPr>
-      <w:bookmarkStart w:id="34" w:name="_Toc461179224"/>
-      <w:bookmarkStart w:id="35" w:name="_Toc536022383"/>
+      <w:bookmarkStart w:id="33" w:name="_Toc461179224"/>
+      <w:bookmarkStart w:id="34" w:name="_Toc536022383"/>
       <w:r>
         <w:t>Protocollo di test</w:t>
       </w:r>
+      <w:bookmarkEnd w:id="33"/>
       <w:bookmarkEnd w:id="34"/>
-      <w:bookmarkEnd w:id="35"/>
     </w:p>
     <w:tbl>
       <w:tblPr>
@@ -12457,53 +12412,694 @@
       <w:pPr>
         <w:pStyle w:val="Titolo2"/>
       </w:pPr>
-      <w:bookmarkStart w:id="36" w:name="_Toc461179225"/>
-      <w:bookmarkStart w:id="37" w:name="_Toc536022384"/>
+      <w:bookmarkStart w:id="35" w:name="_Toc461179225"/>
+      <w:bookmarkStart w:id="36" w:name="_Toc536022384"/>
       <w:r>
         <w:t>Risultati test</w:t>
       </w:r>
+      <w:bookmarkEnd w:id="35"/>
       <w:bookmarkEnd w:id="36"/>
+    </w:p>
+    <w:p>
+      <w:pPr>
+        <w:rPr>
+          <w:b/>
+          <w:bCs/>
+          <w:sz w:val="24"/>
+          <w:szCs w:val="24"/>
+        </w:rPr>
+      </w:pPr>
+      <w:bookmarkStart w:id="37" w:name="_Toc461179226"/>
+      <w:bookmarkStart w:id="38" w:name="_Toc536022385"/>
+      <w:r>
+        <w:rPr>
+          <w:b/>
+          <w:bCs/>
+          <w:sz w:val="24"/>
+          <w:szCs w:val="24"/>
+          <w:lang w:val="it-IT"/>
+        </w:rPr>
+        <w:t>Risultato TC-001:</w:t>
+      </w:r>
+    </w:p>
+    <w:p>
+      <w:pPr>
+        <w:rPr>
+          <w:sz w:val="21"/>
+          <w:szCs w:val="21"/>
+        </w:rPr>
+      </w:pPr>
+      <w:r>
+        <w:rPr>
+          <w:sz w:val="21"/>
+          <w:szCs w:val="21"/>
+          <w:lang w:val="it-IT"/>
+        </w:rPr>
+        <w:t xml:space="preserve">Nel nostro caso la scheda </w:t>
+      </w:r>
+      <w:r>
+        <w:rPr>
+          <w:i/>
+          <w:iCs/>
+          <w:sz w:val="21"/>
+          <w:szCs w:val="21"/>
+          <w:lang w:val="it-IT"/>
+        </w:rPr>
+        <w:t>Digispark</w:t>
+      </w:r>
+      <w:r>
+        <w:rPr>
+          <w:sz w:val="21"/>
+          <w:szCs w:val="21"/>
+          <w:lang w:val="it-IT"/>
+        </w:rPr>
+        <w:t xml:space="preserve"> ha funzionato al primo tentativo senza riscontrare errori.</w:t>
+      </w:r>
+    </w:p>
+    <w:p>
+      <w:pPr>
+        <w:rPr>
+          <w:lang w:val="it-IT"/>
+        </w:rPr>
+      </w:pPr>
+    </w:p>
+    <w:p>
+      <w:pPr>
+        <w:rPr>
+          <w:b/>
+          <w:bCs/>
+          <w:sz w:val="24"/>
+          <w:szCs w:val="24"/>
+        </w:rPr>
+      </w:pPr>
+      <w:r>
+        <w:rPr>
+          <w:b/>
+          <w:bCs/>
+          <w:sz w:val="24"/>
+          <w:szCs w:val="24"/>
+          <w:lang w:val="it-IT"/>
+        </w:rPr>
+        <w:t>Risultato TC-002:</w:t>
+      </w:r>
+    </w:p>
+    <w:p>
+      <w:pPr>
+        <w:rPr>
+          <w:sz w:val="21"/>
+          <w:szCs w:val="21"/>
+        </w:rPr>
+      </w:pPr>
+      <w:r>
+        <w:rPr>
+          <w:sz w:val="21"/>
+          <w:szCs w:val="21"/>
+          <w:lang w:val="it-IT"/>
+        </w:rPr>
+        <w:t xml:space="preserve">Il primo attuatore che abbiamo provato è stato un diodo led normalissimo rosso, e abbiamo </w:t>
+      </w:r>
+      <w:proofErr w:type="spellStart"/>
+      <w:r>
+        <w:rPr>
+          <w:sz w:val="21"/>
+          <w:szCs w:val="21"/>
+          <w:lang w:val="it-IT"/>
+        </w:rPr>
+        <w:t>rinscontrato</w:t>
+      </w:r>
+      <w:proofErr w:type="spellEnd"/>
+      <w:r>
+        <w:rPr>
+          <w:sz w:val="21"/>
+          <w:szCs w:val="21"/>
+          <w:lang w:val="it-IT"/>
+        </w:rPr>
+        <w:t xml:space="preserve"> un problema. Abbiamo verificato che la polarità fosse quella corretta e lo era, abbiamo verificato che la corrente fornita fosse abbastanza per il funzionamento del led e lo era. Quindi siamo giunti alla conclusione che il problema fosse l’attuatore, l’unica soluzione è stata quella di cambiare led. Con il secondo ha funzionato</w:t>
+      </w:r>
+    </w:p>
+    <w:p>
+      <w:pPr>
+        <w:rPr>
+          <w:sz w:val="21"/>
+          <w:szCs w:val="21"/>
+        </w:rPr>
+      </w:pPr>
+    </w:p>
+    <w:p>
+      <w:pPr>
+        <w:rPr>
+          <w:b/>
+          <w:bCs/>
+          <w:sz w:val="24"/>
+          <w:szCs w:val="24"/>
+        </w:rPr>
+      </w:pPr>
+      <w:bookmarkStart w:id="39" w:name="__DdeLink__1890_4175686180"/>
+      <w:r>
+        <w:rPr>
+          <w:b/>
+          <w:bCs/>
+          <w:sz w:val="24"/>
+          <w:szCs w:val="24"/>
+          <w:lang w:val="it-IT"/>
+        </w:rPr>
+        <w:t>Risultato TC-003:</w:t>
+      </w:r>
+      <w:bookmarkEnd w:id="39"/>
+    </w:p>
+    <w:p>
+      <w:pPr>
+        <w:rPr>
+          <w:sz w:val="21"/>
+          <w:szCs w:val="21"/>
+        </w:rPr>
+      </w:pPr>
+      <w:r>
+        <w:rPr>
+          <w:sz w:val="21"/>
+          <w:szCs w:val="21"/>
+          <w:lang w:val="it-IT"/>
+        </w:rPr>
+        <w:t xml:space="preserve">Abbiamo installato correttamente </w:t>
+      </w:r>
+      <w:proofErr w:type="spellStart"/>
+      <w:r>
+        <w:rPr>
+          <w:sz w:val="21"/>
+          <w:szCs w:val="21"/>
+          <w:lang w:val="it-IT"/>
+        </w:rPr>
+        <w:t>l’ide</w:t>
+      </w:r>
+      <w:proofErr w:type="spellEnd"/>
+      <w:r>
+        <w:rPr>
+          <w:sz w:val="21"/>
+          <w:szCs w:val="21"/>
+          <w:lang w:val="it-IT"/>
+        </w:rPr>
+        <w:t xml:space="preserve"> dal sito ufficiale di </w:t>
+      </w:r>
+      <w:proofErr w:type="spellStart"/>
+      <w:r>
+        <w:rPr>
+          <w:sz w:val="21"/>
+          <w:szCs w:val="21"/>
+          <w:lang w:val="it-IT"/>
+        </w:rPr>
+        <w:t>arduino</w:t>
+      </w:r>
+      <w:proofErr w:type="spellEnd"/>
+      <w:r>
+        <w:rPr>
+          <w:sz w:val="21"/>
+          <w:szCs w:val="21"/>
+          <w:lang w:val="it-IT"/>
+        </w:rPr>
+        <w:t xml:space="preserve"> e abbiamo seguito la guida fornitaci dal docente Adriano Barchi per la corretta installazione dei driver e delle librerie di Digispark. Sul computer HP Omen non ci sono stati errori di caricamento del codice quindi il codice di prova che ho caricato ha funzionato correttamente, su Huawei MateBook X Pro la scheda </w:t>
+      </w:r>
+      <w:r>
+        <w:rPr>
+          <w:i/>
+          <w:iCs/>
+          <w:sz w:val="21"/>
+          <w:szCs w:val="21"/>
+          <w:lang w:val="it-IT"/>
+        </w:rPr>
+        <w:t>Digispark</w:t>
+      </w:r>
+      <w:r>
+        <w:rPr>
+          <w:sz w:val="21"/>
+          <w:szCs w:val="21"/>
+          <w:lang w:val="it-IT"/>
+        </w:rPr>
+        <w:t xml:space="preserve"> non veniva riconosciuta pur essendoci i driver. La soluzione adottata è stata: prima di inserire il </w:t>
+      </w:r>
+      <w:r>
+        <w:rPr>
+          <w:i/>
+          <w:iCs/>
+          <w:sz w:val="21"/>
+          <w:szCs w:val="21"/>
+          <w:lang w:val="it-IT"/>
+        </w:rPr>
+        <w:t>Digispark</w:t>
+      </w:r>
+      <w:r>
+        <w:rPr>
+          <w:sz w:val="21"/>
+          <w:szCs w:val="21"/>
+          <w:lang w:val="it-IT"/>
+        </w:rPr>
+        <w:t xml:space="preserve"> nella porta </w:t>
+      </w:r>
+      <w:r>
+        <w:rPr>
+          <w:i/>
+          <w:iCs/>
+          <w:sz w:val="21"/>
+          <w:szCs w:val="21"/>
+          <w:lang w:val="it-IT"/>
+        </w:rPr>
+        <w:t xml:space="preserve">USB </w:t>
+      </w:r>
+      <w:r>
+        <w:rPr>
+          <w:sz w:val="21"/>
+          <w:szCs w:val="21"/>
+          <w:lang w:val="it-IT"/>
+        </w:rPr>
+        <w:t xml:space="preserve">bisognava compilare il programma e caricarlo. </w:t>
+      </w:r>
+    </w:p>
+    <w:p>
+      <w:pPr>
+        <w:rPr>
+          <w:lang w:val="it-IT"/>
+        </w:rPr>
+      </w:pPr>
+    </w:p>
+    <w:p>
+      <w:pPr>
+        <w:rPr>
+          <w:b/>
+          <w:bCs/>
+          <w:sz w:val="24"/>
+          <w:szCs w:val="24"/>
+        </w:rPr>
+      </w:pPr>
+      <w:r>
+        <w:rPr>
+          <w:b/>
+          <w:bCs/>
+          <w:sz w:val="24"/>
+          <w:szCs w:val="24"/>
+          <w:lang w:val="it-IT"/>
+        </w:rPr>
+        <w:t>Risultato TC-004:</w:t>
+      </w:r>
+    </w:p>
+    <w:p>
+      <w:r>
+        <w:rPr>
+          <w:sz w:val="21"/>
+          <w:szCs w:val="21"/>
+          <w:lang w:val="it-IT"/>
+        </w:rPr>
+        <w:lastRenderedPageBreak/>
+        <w:t xml:space="preserve">Per verificare il giusto funzionamento della libreria abbiamo attaccato al </w:t>
+      </w:r>
+      <w:r>
+        <w:rPr>
+          <w:i/>
+          <w:iCs/>
+          <w:sz w:val="21"/>
+          <w:szCs w:val="21"/>
+          <w:lang w:val="it-IT"/>
+        </w:rPr>
+        <w:t xml:space="preserve">Digispark </w:t>
+      </w:r>
+      <w:r>
+        <w:rPr>
+          <w:sz w:val="21"/>
+          <w:szCs w:val="21"/>
+          <w:lang w:val="it-IT"/>
+        </w:rPr>
+        <w:t>un led e un bottone, utilizzando la libreria per la lettura dello stato del bottone, accendevamo il led se il bottone era premuto o no.</w:t>
+      </w:r>
+    </w:p>
+    <w:p>
+      <w:pPr>
+        <w:rPr>
+          <w:sz w:val="21"/>
+          <w:szCs w:val="21"/>
+          <w:lang w:val="it-IT"/>
+        </w:rPr>
+      </w:pPr>
+    </w:p>
+    <w:p>
+      <w:pPr>
+        <w:rPr>
+          <w:b/>
+          <w:bCs/>
+          <w:sz w:val="24"/>
+          <w:szCs w:val="24"/>
+          <w:lang w:val="it-IT"/>
+        </w:rPr>
+      </w:pPr>
+      <w:r>
+        <w:rPr>
+          <w:b/>
+          <w:bCs/>
+          <w:sz w:val="24"/>
+          <w:szCs w:val="24"/>
+          <w:lang w:val="it-IT"/>
+        </w:rPr>
+        <w:t>Risultato TC-005:</w:t>
+      </w:r>
+    </w:p>
+    <w:p>
+      <w:pPr>
+        <w:rPr>
+          <w:sz w:val="21"/>
+          <w:szCs w:val="21"/>
+          <w:lang w:val="it-IT"/>
+        </w:rPr>
+      </w:pPr>
+      <w:r>
+        <w:rPr>
+          <w:sz w:val="21"/>
+          <w:szCs w:val="21"/>
+          <w:lang w:val="it-IT"/>
+        </w:rPr>
+        <w:t xml:space="preserve">Per verificare il giusto funzionamento abbiamo collegato al </w:t>
+      </w:r>
+      <w:r>
+        <w:rPr>
+          <w:i/>
+          <w:iCs/>
+          <w:sz w:val="21"/>
+          <w:szCs w:val="21"/>
+          <w:lang w:val="it-IT"/>
+        </w:rPr>
+        <w:t xml:space="preserve">Digispark </w:t>
+      </w:r>
+      <w:r>
+        <w:rPr>
+          <w:sz w:val="21"/>
+          <w:szCs w:val="21"/>
+          <w:lang w:val="it-IT"/>
+        </w:rPr>
+        <w:t xml:space="preserve">un bottone e abbiamo fatto un piccolo programma che se </w:t>
+      </w:r>
+      <w:proofErr w:type="gramStart"/>
+      <w:r>
+        <w:rPr>
+          <w:sz w:val="21"/>
+          <w:szCs w:val="21"/>
+          <w:lang w:val="it-IT"/>
+        </w:rPr>
+        <w:t>i bottone</w:t>
+      </w:r>
+      <w:proofErr w:type="gramEnd"/>
+      <w:r>
+        <w:rPr>
+          <w:sz w:val="21"/>
+          <w:szCs w:val="21"/>
+          <w:lang w:val="it-IT"/>
+        </w:rPr>
+        <w:t xml:space="preserve"> era premuto incrementava il valore di un variabile e poi andava a scriverla utilizzando la libreria per il led RGB sul led RGB. Siamo incappati in un errore, ovvero non il led RGB non accendeva il colore che ci saremmo aspettati, la soluzione è stata cambiare l’ordine dei pin perché era sbagliato.</w:t>
+      </w:r>
+    </w:p>
+    <w:p/>
+    <w:p>
+      <w:pPr>
+        <w:rPr>
+          <w:b/>
+          <w:bCs/>
+          <w:sz w:val="24"/>
+          <w:szCs w:val="24"/>
+          <w:lang w:val="it-IT"/>
+        </w:rPr>
+      </w:pPr>
+      <w:r>
+        <w:rPr>
+          <w:b/>
+          <w:bCs/>
+          <w:sz w:val="24"/>
+          <w:szCs w:val="24"/>
+          <w:lang w:val="it-IT"/>
+        </w:rPr>
+        <w:t>Risultato TC-006:</w:t>
+      </w:r>
+    </w:p>
+    <w:p>
+      <w:pPr>
+        <w:pStyle w:val="Titolo2"/>
+      </w:pPr>
+      <w:r>
+        <w:rPr>
+          <w:b w:val="0"/>
+          <w:sz w:val="21"/>
+          <w:szCs w:val="21"/>
+        </w:rPr>
+        <w:t xml:space="preserve">Per verificare il giusto funzionamento abbiamo svolto gli stessi passaggi del test precedente, perché, a differenza di </w:t>
+      </w:r>
+      <w:proofErr w:type="spellStart"/>
+      <w:r>
+        <w:rPr>
+          <w:b w:val="0"/>
+          <w:sz w:val="21"/>
+          <w:szCs w:val="21"/>
+        </w:rPr>
+        <w:t>arduino</w:t>
+      </w:r>
+      <w:proofErr w:type="spellEnd"/>
+      <w:r>
+        <w:rPr>
+          <w:b w:val="0"/>
+          <w:sz w:val="21"/>
+          <w:szCs w:val="21"/>
+        </w:rPr>
+        <w:t>, questa scheda non ha la possibilità di utilizzare il monitor seriale, quindi l’unico modo per verificare che un dato sia corretto è testarlo con componenti fisici reali (attuatori).</w:t>
+      </w:r>
+      <w:bookmarkStart w:id="40" w:name="_GoBack"/>
+      <w:bookmarkEnd w:id="40"/>
+      <w:r>
+        <w:t>Mancanze</w:t>
+      </w:r>
+      <w:r>
+        <w:t>/limitazioni conosciute</w:t>
+      </w:r>
       <w:bookmarkEnd w:id="37"/>
-    </w:p>
-    <w:p>
-      <w:pPr>
-        <w:rPr>
-          <w:lang w:val="it-IT"/>
-        </w:rPr>
-      </w:pPr>
-      <w:r>
-        <w:rPr>
-          <w:lang w:val="it-IT"/>
-        </w:rPr>
-        <w:t>Tabella riassuntiva in cui si inseriscono i test riusciti e non del prodotto finale. Se un test non riesce e viene corretto l’errore, questo dovrà risultare nel documento finale come riuscito (la procedura della correzione apparirà nel diario), altrimenti dovrà essere descritto l’errore con eventuali ipotesi di correzione.</w:t>
+      <w:bookmarkEnd w:id="38"/>
+    </w:p>
+    <w:p>
+      <w:pPr>
+        <w:rPr>
+          <w:lang w:val="it-IT"/>
+        </w:rPr>
+      </w:pPr>
+      <w:r>
+        <w:rPr>
+          <w:lang w:val="it-IT"/>
+        </w:rPr>
+        <w:t>Descrizione con motivazione di eventuali elementi mancanti o non completamente implementati, al di fuori dei test case. Non devono essere riportati gli errori e i problemi riscontrati e poi risolti durante il progetto.</w:t>
+      </w:r>
+    </w:p>
+    <w:p>
+      <w:pPr>
+        <w:pStyle w:val="Titolo1"/>
+        <w:rPr>
+          <w:lang w:val="it-IT"/>
+        </w:rPr>
+      </w:pPr>
+      <w:bookmarkStart w:id="41" w:name="_Toc461179227"/>
+      <w:bookmarkStart w:id="42" w:name="_Toc536022386"/>
+      <w:r>
+        <w:rPr>
+          <w:lang w:val="it-IT"/>
+        </w:rPr>
+        <w:t>Consuntivo</w:t>
+      </w:r>
+      <w:bookmarkEnd w:id="41"/>
+      <w:bookmarkEnd w:id="42"/>
+    </w:p>
+    <w:p>
+      <w:pPr>
+        <w:rPr>
+          <w:lang w:val="it-IT"/>
+        </w:rPr>
+      </w:pPr>
+      <w:r>
+        <w:rPr>
+          <w:lang w:val="it-IT"/>
+        </w:rPr>
+        <w:t>Consuntivo del tempo di lavoro effettivo e considerazioni riguardo le differenze rispetto alla pianificazione (</w:t>
+      </w:r>
+      <w:r>
+        <w:rPr>
+          <w:lang w:val="it-IT"/>
+        </w:rPr>
+        <w:t>cap.</w:t>
+      </w:r>
+      <w:r>
+        <w:rPr>
+          <w:lang w:val="it-IT"/>
+        </w:rPr>
+        <w:t xml:space="preserve"> 1.7) (ad esempio Gan</w:t>
+      </w:r>
+      <w:r>
+        <w:rPr>
+          <w:lang w:val="it-IT"/>
+        </w:rPr>
+        <w:t>tt</w:t>
+      </w:r>
+      <w:r>
+        <w:rPr>
+          <w:lang w:val="it-IT"/>
+        </w:rPr>
+        <w:t xml:space="preserve"> consuntivo).</w:t>
+      </w:r>
+    </w:p>
+    <w:p>
+      <w:pPr>
+        <w:pStyle w:val="Titolo1"/>
+        <w:rPr>
+          <w:lang w:val="it-IT"/>
+        </w:rPr>
+      </w:pPr>
+      <w:bookmarkStart w:id="43" w:name="_Toc461179228"/>
+      <w:bookmarkStart w:id="44" w:name="_Toc536022387"/>
+      <w:r>
+        <w:rPr>
+          <w:lang w:val="it-IT"/>
+        </w:rPr>
+        <w:t>Conclusioni</w:t>
+      </w:r>
+      <w:bookmarkEnd w:id="43"/>
+      <w:bookmarkEnd w:id="44"/>
+    </w:p>
+    <w:p>
+      <w:pPr>
+        <w:rPr>
+          <w:lang w:val="it-IT"/>
+        </w:rPr>
+      </w:pPr>
+      <w:r>
+        <w:rPr>
+          <w:lang w:val="it-IT"/>
+        </w:rPr>
+        <w:t>Quali sono le implicazioni della mia soluzione? Che impatto avrà?</w:t>
+      </w:r>
+      <w:r>
+        <w:rPr>
+          <w:lang w:val="it-IT"/>
+        </w:rPr>
+        <w:t xml:space="preserve"> Cambierà il mondo? È un successo importante? È </w:t>
+      </w:r>
+      <w:r>
+        <w:rPr>
+          <w:lang w:val="it-IT"/>
+        </w:rPr>
+        <w:t>solo un</w:t>
+      </w:r>
+      <w:r>
+        <w:rPr>
+          <w:lang w:val="it-IT"/>
+        </w:rPr>
+        <w:t>’</w:t>
+      </w:r>
+      <w:r>
+        <w:rPr>
+          <w:lang w:val="it-IT"/>
+        </w:rPr>
+        <w:t>aggiunta</w:t>
+      </w:r>
+      <w:r>
+        <w:rPr>
+          <w:lang w:val="it-IT"/>
+        </w:rPr>
+        <w:t xml:space="preserve"> marginale o</w:t>
+      </w:r>
+      <w:r>
+        <w:rPr>
+          <w:lang w:val="it-IT"/>
+        </w:rPr>
+        <w:t xml:space="preserve"> è semplicemente servita per scoprire che questo percorso è</w:t>
+      </w:r>
+      <w:r>
+        <w:rPr>
+          <w:lang w:val="it-IT"/>
+        </w:rPr>
+        <w:t xml:space="preserve"> stato</w:t>
+      </w:r>
+      <w:r>
+        <w:rPr>
+          <w:lang w:val="it-IT"/>
+        </w:rPr>
+        <w:t xml:space="preserve"> una perdita di tempo? I ris</w:t>
+      </w:r>
+      <w:r>
+        <w:rPr>
+          <w:lang w:val="it-IT"/>
+        </w:rPr>
+        <w:t xml:space="preserve">ultati ottenuti sono generali, </w:t>
+      </w:r>
+      <w:r>
+        <w:rPr>
+          <w:lang w:val="it-IT"/>
+        </w:rPr>
+        <w:t>facilmente generalizzabili o sono specifici di un caso particolare?</w:t>
+      </w:r>
+      <w:r>
+        <w:rPr>
+          <w:lang w:val="it-IT"/>
+        </w:rPr>
+        <w:t xml:space="preserve"> </w:t>
+      </w:r>
+      <w:r>
+        <w:rPr>
+          <w:lang w:val="it-IT"/>
+        </w:rPr>
+        <w:t>ecc.</w:t>
       </w:r>
     </w:p>
     <w:p>
       <w:pPr>
         <w:pStyle w:val="Titolo2"/>
       </w:pPr>
-      <w:bookmarkStart w:id="38" w:name="_Toc461179226"/>
-      <w:bookmarkStart w:id="39" w:name="_Toc536022385"/>
-      <w:r>
-        <w:t>Mancanze</w:t>
-      </w:r>
-      <w:r>
-        <w:t>/limitazioni conosciute</w:t>
-      </w:r>
-      <w:bookmarkEnd w:id="38"/>
-      <w:bookmarkEnd w:id="39"/>
-    </w:p>
-    <w:p>
-      <w:pPr>
-        <w:rPr>
-          <w:lang w:val="it-IT"/>
-        </w:rPr>
-      </w:pPr>
-      <w:r>
-        <w:rPr>
-          <w:lang w:val="it-IT"/>
-        </w:rPr>
-        <w:t>Descrizione con motivazione di eventuali elementi mancanti o non completamente implementati, al di fuori dei test case. Non devono essere riportati gli errori e i problemi riscontrati e poi risolti durante il progetto.</w:t>
+      <w:bookmarkStart w:id="45" w:name="_Toc461179229"/>
+      <w:bookmarkStart w:id="46" w:name="_Toc536022388"/>
+      <w:r>
+        <w:t>Sviluppi futuri</w:t>
+      </w:r>
+      <w:bookmarkEnd w:id="45"/>
+      <w:bookmarkEnd w:id="46"/>
+    </w:p>
+    <w:p>
+      <w:pPr>
+        <w:rPr>
+          <w:lang w:val="it-IT"/>
+        </w:rPr>
+      </w:pPr>
+      <w:r>
+        <w:rPr>
+          <w:lang w:val="it-IT"/>
+        </w:rPr>
+        <w:t>Migliorie o estensioni che possono essere sviluppate sul prodotto.</w:t>
+      </w:r>
+    </w:p>
+    <w:p>
+      <w:pPr>
+        <w:pStyle w:val="Titolo2"/>
+      </w:pPr>
+      <w:bookmarkStart w:id="47" w:name="_Toc461179230"/>
+      <w:bookmarkStart w:id="48" w:name="_Toc536022389"/>
+      <w:r>
+        <w:t>Considerazioni personali</w:t>
+      </w:r>
+      <w:bookmarkEnd w:id="47"/>
+      <w:bookmarkEnd w:id="48"/>
+    </w:p>
+    <w:p>
+      <w:pPr>
+        <w:rPr>
+          <w:lang w:val="it-IT"/>
+        </w:rPr>
+      </w:pPr>
+      <w:r>
+        <w:rPr>
+          <w:lang w:val="it-IT"/>
+        </w:rPr>
+        <w:t xml:space="preserve">Cosa ho imparato in questo progetto? </w:t>
+      </w:r>
+      <w:r>
+        <w:rPr>
+          <w:lang w:val="it-IT"/>
+        </w:rPr>
+        <w:t>ecc.</w:t>
       </w:r>
     </w:p>
     <w:p>
@@ -12513,243 +13109,28 @@
           <w:lang w:val="it-IT"/>
         </w:rPr>
       </w:pPr>
-      <w:bookmarkStart w:id="40" w:name="_Toc461179227"/>
-      <w:bookmarkStart w:id="41" w:name="_Toc536022386"/>
-      <w:r>
-        <w:rPr>
-          <w:lang w:val="it-IT"/>
-        </w:rPr>
-        <w:t>Consuntivo</w:t>
-      </w:r>
-      <w:bookmarkEnd w:id="40"/>
-      <w:bookmarkEnd w:id="41"/>
-    </w:p>
-    <w:p>
-      <w:pPr>
-        <w:rPr>
-          <w:lang w:val="it-IT"/>
-        </w:rPr>
-      </w:pPr>
-      <w:r>
-        <w:rPr>
-          <w:lang w:val="it-IT"/>
-        </w:rPr>
-        <w:t>Consuntivo del tempo di lavoro effettivo e considerazioni riguardo le differenze rispetto alla pianificazione (</w:t>
-      </w:r>
-      <w:r>
-        <w:rPr>
-          <w:lang w:val="it-IT"/>
-        </w:rPr>
-        <w:t>cap.</w:t>
-      </w:r>
-      <w:r>
-        <w:rPr>
-          <w:lang w:val="it-IT"/>
-        </w:rPr>
-        <w:t xml:space="preserve"> 1.7) (ad esempio Gan</w:t>
-      </w:r>
-      <w:r>
-        <w:rPr>
-          <w:lang w:val="it-IT"/>
-        </w:rPr>
-        <w:t>tt</w:t>
-      </w:r>
-      <w:r>
-        <w:rPr>
-          <w:lang w:val="it-IT"/>
-        </w:rPr>
-        <w:t xml:space="preserve"> consuntivo).</w:t>
-      </w:r>
-    </w:p>
-    <w:p>
-      <w:pPr>
-        <w:pStyle w:val="Titolo1"/>
-        <w:rPr>
-          <w:lang w:val="it-IT"/>
-        </w:rPr>
-      </w:pPr>
-      <w:bookmarkStart w:id="42" w:name="_Toc461179228"/>
-      <w:bookmarkStart w:id="43" w:name="_Toc536022387"/>
-      <w:r>
-        <w:rPr>
-          <w:lang w:val="it-IT"/>
-        </w:rPr>
-        <w:t>Conclusioni</w:t>
-      </w:r>
-      <w:bookmarkEnd w:id="42"/>
-      <w:bookmarkEnd w:id="43"/>
-    </w:p>
-    <w:p>
-      <w:pPr>
-        <w:rPr>
-          <w:lang w:val="it-IT"/>
-        </w:rPr>
-      </w:pPr>
-      <w:r>
-        <w:rPr>
-          <w:lang w:val="it-IT"/>
-        </w:rPr>
-        <w:t>Quali sono le implicazioni della mia soluzione? Che impatto avrà?</w:t>
-      </w:r>
-      <w:r>
-        <w:rPr>
-          <w:lang w:val="it-IT"/>
-        </w:rPr>
-        <w:t xml:space="preserve"> Cambierà il mondo? È un successo importante? È </w:t>
-      </w:r>
-      <w:r>
-        <w:rPr>
-          <w:lang w:val="it-IT"/>
-        </w:rPr>
-        <w:t>solo un</w:t>
-      </w:r>
-      <w:r>
-        <w:rPr>
-          <w:lang w:val="it-IT"/>
-        </w:rPr>
-        <w:t>’</w:t>
-      </w:r>
-      <w:r>
-        <w:rPr>
-          <w:lang w:val="it-IT"/>
-        </w:rPr>
-        <w:t>aggiunta</w:t>
-      </w:r>
-      <w:r>
-        <w:rPr>
-          <w:lang w:val="it-IT"/>
-        </w:rPr>
-        <w:t xml:space="preserve"> marginale o</w:t>
-      </w:r>
-      <w:r>
-        <w:rPr>
-          <w:lang w:val="it-IT"/>
-        </w:rPr>
-        <w:t xml:space="preserve"> è semplicemente servita per scoprire che questo percorso è</w:t>
-      </w:r>
-      <w:r>
-        <w:rPr>
-          <w:lang w:val="it-IT"/>
-        </w:rPr>
-        <w:t xml:space="preserve"> stato</w:t>
-      </w:r>
-      <w:r>
-        <w:rPr>
-          <w:lang w:val="it-IT"/>
-        </w:rPr>
-        <w:t xml:space="preserve"> una perdita di tempo? I ris</w:t>
-      </w:r>
-      <w:r>
-        <w:rPr>
-          <w:lang w:val="it-IT"/>
-        </w:rPr>
-        <w:t xml:space="preserve">ultati ottenuti sono generali, </w:t>
-      </w:r>
-      <w:r>
-        <w:rPr>
-          <w:lang w:val="it-IT"/>
-        </w:rPr>
-        <w:t>facilmente generalizzabili o sono specifici di un caso particolare?</w:t>
-      </w:r>
-      <w:r>
-        <w:rPr>
-          <w:lang w:val="it-IT"/>
-        </w:rPr>
-        <w:t xml:space="preserve"> </w:t>
-      </w:r>
-      <w:r>
-        <w:rPr>
-          <w:lang w:val="it-IT"/>
-        </w:rPr>
-        <w:t>ecc.</w:t>
-      </w:r>
+      <w:bookmarkStart w:id="49" w:name="_Toc461179231"/>
+      <w:bookmarkStart w:id="50" w:name="_Toc536022390"/>
+      <w:r>
+        <w:rPr>
+          <w:lang w:val="it-IT"/>
+        </w:rPr>
+        <w:t>Bibliografia</w:t>
+      </w:r>
+      <w:bookmarkEnd w:id="49"/>
+      <w:bookmarkEnd w:id="50"/>
     </w:p>
     <w:p>
       <w:pPr>
         <w:pStyle w:val="Titolo2"/>
       </w:pPr>
-      <w:bookmarkStart w:id="44" w:name="_Toc461179229"/>
-      <w:bookmarkStart w:id="45" w:name="_Toc536022388"/>
-      <w:r>
-        <w:lastRenderedPageBreak/>
-        <w:t>Sviluppi futuri</w:t>
-      </w:r>
-      <w:bookmarkEnd w:id="44"/>
-      <w:bookmarkEnd w:id="45"/>
-    </w:p>
-    <w:p>
-      <w:pPr>
-        <w:rPr>
-          <w:lang w:val="it-IT"/>
-        </w:rPr>
-      </w:pPr>
-      <w:r>
-        <w:rPr>
-          <w:lang w:val="it-IT"/>
-        </w:rPr>
-        <w:t>Migliorie o estensioni che possono essere sviluppate sul prodotto.</w:t>
-      </w:r>
-    </w:p>
-    <w:p>
-      <w:pPr>
-        <w:pStyle w:val="Titolo2"/>
-      </w:pPr>
-      <w:bookmarkStart w:id="46" w:name="_Toc461179230"/>
-      <w:bookmarkStart w:id="47" w:name="_Toc536022389"/>
-      <w:r>
-        <w:t>Considerazioni personali</w:t>
-      </w:r>
-      <w:bookmarkEnd w:id="46"/>
-      <w:bookmarkEnd w:id="47"/>
-    </w:p>
-    <w:p>
-      <w:pPr>
-        <w:rPr>
-          <w:lang w:val="it-IT"/>
-        </w:rPr>
-      </w:pPr>
-      <w:r>
-        <w:rPr>
-          <w:lang w:val="it-IT"/>
-        </w:rPr>
-        <w:t xml:space="preserve">Cosa ho imparato in questo progetto? </w:t>
-      </w:r>
-      <w:r>
-        <w:rPr>
-          <w:lang w:val="it-IT"/>
-        </w:rPr>
-        <w:t>ecc.</w:t>
-      </w:r>
-    </w:p>
-    <w:p>
-      <w:pPr>
-        <w:pStyle w:val="Titolo1"/>
-        <w:rPr>
-          <w:lang w:val="it-IT"/>
-        </w:rPr>
-      </w:pPr>
-      <w:bookmarkStart w:id="48" w:name="_Toc461179231"/>
-      <w:bookmarkStart w:id="49" w:name="_Toc536022390"/>
-      <w:r>
-        <w:rPr>
-          <w:lang w:val="it-IT"/>
-        </w:rPr>
-        <w:t>Bibliografia</w:t>
-      </w:r>
-      <w:bookmarkEnd w:id="48"/>
-      <w:bookmarkEnd w:id="49"/>
-    </w:p>
-    <w:p>
-      <w:pPr>
-        <w:pStyle w:val="Titolo2"/>
-      </w:pPr>
-      <w:bookmarkStart w:id="50" w:name="_Toc461179232"/>
-      <w:bookmarkStart w:id="51" w:name="_Toc536022391"/>
+      <w:bookmarkStart w:id="51" w:name="_Toc461179232"/>
+      <w:bookmarkStart w:id="52" w:name="_Toc536022391"/>
       <w:r>
         <w:t>Bibliografia per articoli di riviste:</w:t>
       </w:r>
-      <w:bookmarkEnd w:id="50"/>
       <w:bookmarkEnd w:id="51"/>
+      <w:bookmarkEnd w:id="52"/>
     </w:p>
     <w:p>
       <w:pPr>
@@ -12852,13 +13233,13 @@
       <w:pPr>
         <w:pStyle w:val="Titolo2"/>
       </w:pPr>
-      <w:bookmarkStart w:id="52" w:name="_Toc461179233"/>
-      <w:bookmarkStart w:id="53" w:name="_Toc536022392"/>
+      <w:bookmarkStart w:id="53" w:name="_Toc461179233"/>
+      <w:bookmarkStart w:id="54" w:name="_Toc536022392"/>
       <w:r>
         <w:t>Bibliografia per libri</w:t>
       </w:r>
-      <w:bookmarkEnd w:id="52"/>
       <w:bookmarkEnd w:id="53"/>
+      <w:bookmarkEnd w:id="54"/>
     </w:p>
     <w:p>
       <w:pPr>
@@ -12908,6 +13289,7 @@
         <w:rPr>
           <w:lang w:val="it-IT"/>
         </w:rPr>
+        <w:lastRenderedPageBreak/>
         <w:t>ev. Numero di edizione,</w:t>
       </w:r>
     </w:p>
@@ -12972,13 +13354,13 @@
       <w:pPr>
         <w:pStyle w:val="Titolo2"/>
       </w:pPr>
-      <w:bookmarkStart w:id="54" w:name="_Toc461179234"/>
-      <w:bookmarkStart w:id="55" w:name="_Toc536022393"/>
+      <w:bookmarkStart w:id="55" w:name="_Toc461179234"/>
+      <w:bookmarkStart w:id="56" w:name="_Toc536022393"/>
       <w:r>
         <w:t>Sitografia</w:t>
       </w:r>
-      <w:bookmarkEnd w:id="54"/>
       <w:bookmarkEnd w:id="55"/>
+      <w:bookmarkEnd w:id="56"/>
     </w:p>
     <w:p>
       <w:pPr>
@@ -13115,16 +13497,16 @@
           <w:lang w:val="it-IT"/>
         </w:rPr>
       </w:pPr>
-      <w:bookmarkStart w:id="56" w:name="_Toc461179235"/>
-      <w:bookmarkStart w:id="57" w:name="_Toc536022394"/>
+      <w:bookmarkStart w:id="57" w:name="_Toc461179235"/>
+      <w:bookmarkStart w:id="58" w:name="_Toc536022394"/>
       <w:r>
         <w:rPr>
           <w:lang w:val="it-IT"/>
         </w:rPr>
         <w:t>Allegati</w:t>
       </w:r>
-      <w:bookmarkEnd w:id="56"/>
       <w:bookmarkEnd w:id="57"/>
+      <w:bookmarkEnd w:id="58"/>
     </w:p>
     <w:p>
       <w:pPr>
@@ -13340,40 +13722,19 @@
       <w:tab/>
     </w:r>
     <w:r>
-      <w:rPr>
-        <w:noProof/>
-      </w:rPr>
-      <w:fldChar w:fldCharType="begin"/>
-    </w:r>
-    <w:r>
-      <w:rPr>
-        <w:noProof/>
-      </w:rPr>
-      <w:instrText xml:space="preserve"> FILENAME \* MERGEFORMAT </w:instrText>
-    </w:r>
-    <w:r>
-      <w:rPr>
-        <w:noProof/>
-      </w:rPr>
-      <w:fldChar w:fldCharType="separate"/>
-    </w:r>
-    <w:r>
-      <w:rPr>
-        <w:noProof/>
-      </w:rPr>
-      <w:t>Weishaupt_Pezzotti_doc_Sistema_didattico_per_Arduino.docx</w:t>
-    </w:r>
-    <w:r>
-      <w:rPr>
-        <w:noProof/>
-      </w:rPr>
-      <w:fldChar w:fldCharType="end"/>
-    </w:r>
-    <w:r>
       <w:fldChar w:fldCharType="begin"/>
     </w:r>
     <w:r>
       <w:instrText xml:space="preserve"> FILENAME </w:instrText>
+    </w:r>
+    <w:r>
+      <w:fldChar w:fldCharType="separate"/>
+    </w:r>
+    <w:r>
+      <w:rPr>
+        <w:noProof/>
+      </w:rPr>
+      <w:t>Weishaupt_Pezzotti_doc_Sistema_didattico_per_Arduino.docx</w:t>
     </w:r>
     <w:r>
       <w:fldChar w:fldCharType="end"/>
@@ -13713,7 +14074,7 @@
               <w:lang w:val="it-IT" w:eastAsia="ja-JP"/>
             </w:rPr>
             <w:drawing>
-              <wp:inline distT="0" distB="0" distL="0" distR="0">
+              <wp:inline distT="0" distB="0" distL="0" distR="0" wp14:anchorId="6466CCC7" wp14:editId="56CAD9F7">
                 <wp:extent cx="605155" cy="605155"/>
                 <wp:effectExtent l="0" t="0" r="0" b="0"/>
                 <wp:docPr id="2" name="Immagine 2"/>
@@ -14080,7 +14441,7 @@
               <w:lang w:val="it-IT" w:eastAsia="ja-JP"/>
             </w:rPr>
             <w:drawing>
-              <wp:inline distT="0" distB="0" distL="0" distR="0">
+              <wp:inline distT="0" distB="0" distL="0" distR="0" wp14:anchorId="3F18B33F" wp14:editId="31A13B8C">
                 <wp:extent cx="605155" cy="605155"/>
                 <wp:effectExtent l="0" t="0" r="0" b="0"/>
                 <wp:docPr id="3" name="Immagine 3"/>
@@ -17745,6 +18106,128 @@
     </w:lvl>
   </w:abstractNum>
   <w:abstractNum w:abstractNumId="30" w15:restartNumberingAfterBreak="0">
+    <w:nsid w:val="6FAD08B5"/>
+    <w:multiLevelType w:val="multilevel"/>
+    <w:tmpl w:val="97205246"/>
+    <w:lvl w:ilvl="0">
+      <w:start w:val="1"/>
+      <w:numFmt w:val="decimal"/>
+      <w:pStyle w:val="Titolo1"/>
+      <w:lvlText w:val="%1"/>
+      <w:lvlJc w:val="left"/>
+      <w:pPr>
+        <w:tabs>
+          <w:tab w:val="num" w:pos="432"/>
+        </w:tabs>
+        <w:ind w:left="432" w:hanging="432"/>
+      </w:pPr>
+    </w:lvl>
+    <w:lvl w:ilvl="1">
+      <w:start w:val="1"/>
+      <w:numFmt w:val="decimal"/>
+      <w:pStyle w:val="Titolo2"/>
+      <w:lvlText w:val="%1.%2"/>
+      <w:lvlJc w:val="left"/>
+      <w:pPr>
+        <w:tabs>
+          <w:tab w:val="num" w:pos="576"/>
+        </w:tabs>
+        <w:ind w:left="576" w:hanging="576"/>
+      </w:pPr>
+    </w:lvl>
+    <w:lvl w:ilvl="2">
+      <w:start w:val="1"/>
+      <w:numFmt w:val="decimal"/>
+      <w:pStyle w:val="Titolo3"/>
+      <w:lvlText w:val="%1.%2.%3"/>
+      <w:lvlJc w:val="left"/>
+      <w:pPr>
+        <w:tabs>
+          <w:tab w:val="num" w:pos="720"/>
+        </w:tabs>
+        <w:ind w:left="720" w:hanging="720"/>
+      </w:pPr>
+    </w:lvl>
+    <w:lvl w:ilvl="3">
+      <w:start w:val="1"/>
+      <w:numFmt w:val="decimal"/>
+      <w:pStyle w:val="Titolo4"/>
+      <w:lvlText w:val="%1.%2.%3.%4"/>
+      <w:lvlJc w:val="left"/>
+      <w:pPr>
+        <w:tabs>
+          <w:tab w:val="num" w:pos="864"/>
+        </w:tabs>
+        <w:ind w:left="864" w:hanging="864"/>
+      </w:pPr>
+    </w:lvl>
+    <w:lvl w:ilvl="4">
+      <w:start w:val="1"/>
+      <w:numFmt w:val="decimal"/>
+      <w:pStyle w:val="Titolo5"/>
+      <w:lvlText w:val="%1.%2.%3.%4.%5"/>
+      <w:lvlJc w:val="left"/>
+      <w:pPr>
+        <w:tabs>
+          <w:tab w:val="num" w:pos="1008"/>
+        </w:tabs>
+        <w:ind w:left="1008" w:hanging="1008"/>
+      </w:pPr>
+    </w:lvl>
+    <w:lvl w:ilvl="5">
+      <w:start w:val="1"/>
+      <w:numFmt w:val="decimal"/>
+      <w:pStyle w:val="Titolo6"/>
+      <w:lvlText w:val="%1.%2.%3.%4.%5.%6"/>
+      <w:lvlJc w:val="left"/>
+      <w:pPr>
+        <w:tabs>
+          <w:tab w:val="num" w:pos="1152"/>
+        </w:tabs>
+        <w:ind w:left="1152" w:hanging="1152"/>
+      </w:pPr>
+    </w:lvl>
+    <w:lvl w:ilvl="6">
+      <w:start w:val="1"/>
+      <w:numFmt w:val="decimal"/>
+      <w:pStyle w:val="Titolo7"/>
+      <w:lvlText w:val="%1.%2.%3.%4.%5.%6.%7"/>
+      <w:lvlJc w:val="left"/>
+      <w:pPr>
+        <w:tabs>
+          <w:tab w:val="num" w:pos="1296"/>
+        </w:tabs>
+        <w:ind w:left="1296" w:hanging="1296"/>
+      </w:pPr>
+    </w:lvl>
+    <w:lvl w:ilvl="7">
+      <w:start w:val="1"/>
+      <w:numFmt w:val="decimal"/>
+      <w:pStyle w:val="Titolo8"/>
+      <w:lvlText w:val="%1.%2.%3.%4.%5.%6.%7.%8"/>
+      <w:lvlJc w:val="left"/>
+      <w:pPr>
+        <w:tabs>
+          <w:tab w:val="num" w:pos="1440"/>
+        </w:tabs>
+        <w:ind w:left="1440" w:hanging="1440"/>
+      </w:pPr>
+    </w:lvl>
+    <w:lvl w:ilvl="8">
+      <w:start w:val="1"/>
+      <w:numFmt w:val="decimal"/>
+      <w:pStyle w:val="Titolo9"/>
+      <w:lvlText w:val="%1.%2.%3.%4.%5.%6.%7.%8.%9"/>
+      <w:lvlJc w:val="left"/>
+      <w:pPr>
+        <w:tabs>
+          <w:tab w:val="num" w:pos="1584"/>
+        </w:tabs>
+        <w:ind w:left="1584" w:hanging="1584"/>
+      </w:pPr>
+    </w:lvl>
+  </w:abstractNum>
+  <w:abstractNum w:abstractNumId="31" w15:restartNumberingAfterBreak="0">
     <w:nsid w:val="70E01BE7"/>
     <w:multiLevelType w:val="multilevel"/>
     <w:tmpl w:val="5450FC48"/>
@@ -17893,7 +18376,7 @@
       </w:rPr>
     </w:lvl>
   </w:abstractNum>
-  <w:abstractNum w:abstractNumId="31" w15:restartNumberingAfterBreak="0">
+  <w:abstractNum w:abstractNumId="32" w15:restartNumberingAfterBreak="0">
     <w:nsid w:val="72904C79"/>
     <w:multiLevelType w:val="hybridMultilevel"/>
     <w:tmpl w:val="EB328896"/>
@@ -18033,7 +18516,7 @@
       </w:rPr>
     </w:lvl>
   </w:abstractNum>
-  <w:abstractNum w:abstractNumId="32" w15:restartNumberingAfterBreak="0">
+  <w:abstractNum w:abstractNumId="33" w15:restartNumberingAfterBreak="0">
     <w:nsid w:val="77D4522F"/>
     <w:multiLevelType w:val="hybridMultilevel"/>
     <w:tmpl w:val="424A802E"/>
@@ -18122,7 +18605,7 @@
       </w:pPr>
     </w:lvl>
   </w:abstractNum>
-  <w:abstractNum w:abstractNumId="33" w15:restartNumberingAfterBreak="0">
+  <w:abstractNum w:abstractNumId="34" w15:restartNumberingAfterBreak="0">
     <w:nsid w:val="78BB7FF5"/>
     <w:multiLevelType w:val="hybridMultilevel"/>
     <w:tmpl w:val="8C0AF55E"/>
@@ -18211,7 +18694,7 @@
       </w:pPr>
     </w:lvl>
   </w:abstractNum>
-  <w:abstractNum w:abstractNumId="34" w15:restartNumberingAfterBreak="0">
+  <w:abstractNum w:abstractNumId="35" w15:restartNumberingAfterBreak="0">
     <w:nsid w:val="7ACC392C"/>
     <w:multiLevelType w:val="hybridMultilevel"/>
     <w:tmpl w:val="F282F7F0"/>
@@ -18351,7 +18834,7 @@
       </w:rPr>
     </w:lvl>
   </w:abstractNum>
-  <w:abstractNum w:abstractNumId="35" w15:restartNumberingAfterBreak="0">
+  <w:abstractNum w:abstractNumId="36" w15:restartNumberingAfterBreak="0">
     <w:nsid w:val="7AFC55BD"/>
     <w:multiLevelType w:val="hybridMultilevel"/>
     <w:tmpl w:val="E880FC08"/>
@@ -18443,7 +18926,7 @@
       </w:pPr>
     </w:lvl>
   </w:abstractNum>
-  <w:abstractNum w:abstractNumId="36" w15:restartNumberingAfterBreak="0">
+  <w:abstractNum w:abstractNumId="37" w15:restartNumberingAfterBreak="0">
     <w:nsid w:val="7CD54937"/>
     <w:multiLevelType w:val="hybridMultilevel"/>
     <w:tmpl w:val="1AB0305A"/>
@@ -18583,7 +19066,7 @@
       </w:rPr>
     </w:lvl>
   </w:abstractNum>
-  <w:abstractNum w:abstractNumId="37" w15:restartNumberingAfterBreak="0">
+  <w:abstractNum w:abstractNumId="38" w15:restartNumberingAfterBreak="0">
     <w:nsid w:val="7E15320D"/>
     <w:multiLevelType w:val="hybridMultilevel"/>
     <w:tmpl w:val="B68CA84E"/>
@@ -18696,7 +19179,7 @@
       </w:rPr>
     </w:lvl>
   </w:abstractNum>
-  <w:abstractNum w:abstractNumId="38" w15:restartNumberingAfterBreak="0">
+  <w:abstractNum w:abstractNumId="39" w15:restartNumberingAfterBreak="0">
     <w:nsid w:val="7F5D745B"/>
     <w:multiLevelType w:val="hybridMultilevel"/>
     <w:tmpl w:val="16540D8E"/>
@@ -18837,10 +19320,10 @@
     <w:abstractNumId w:val="0"/>
   </w:num>
   <w:num w:numId="10">
-    <w:abstractNumId w:val="31"/>
+    <w:abstractNumId w:val="32"/>
   </w:num>
   <w:num w:numId="11">
-    <w:abstractNumId w:val="34"/>
+    <w:abstractNumId w:val="35"/>
   </w:num>
   <w:num w:numId="12">
     <w:abstractNumId w:val="6"/>
@@ -18849,7 +19332,7 @@
     <w:abstractNumId w:val="2"/>
   </w:num>
   <w:num w:numId="14">
-    <w:abstractNumId w:val="36"/>
+    <w:abstractNumId w:val="37"/>
   </w:num>
   <w:num w:numId="15">
     <w:abstractNumId w:val="7"/>
@@ -18882,19 +19365,19 @@
     <w:abstractNumId w:val="23"/>
   </w:num>
   <w:num w:numId="25">
-    <w:abstractNumId w:val="30"/>
+    <w:abstractNumId w:val="31"/>
   </w:num>
   <w:num w:numId="26">
-    <w:abstractNumId w:val="35"/>
+    <w:abstractNumId w:val="36"/>
   </w:num>
   <w:num w:numId="27">
     <w:abstractNumId w:val="29"/>
   </w:num>
   <w:num w:numId="28">
-    <w:abstractNumId w:val="32"/>
+    <w:abstractNumId w:val="33"/>
   </w:num>
   <w:num w:numId="29">
-    <w:abstractNumId w:val="33"/>
+    <w:abstractNumId w:val="34"/>
   </w:num>
   <w:num w:numId="30">
     <w:abstractNumId w:val="12"/>
@@ -18903,7 +19386,7 @@
     <w:abstractNumId w:val="14"/>
   </w:num>
   <w:num w:numId="32">
-    <w:abstractNumId w:val="38"/>
+    <w:abstractNumId w:val="39"/>
   </w:num>
   <w:num w:numId="33">
     <w:abstractNumId w:val="22"/>
@@ -18942,10 +19425,13 @@
     <w:abstractNumId w:val="17"/>
   </w:num>
   <w:num w:numId="45">
-    <w:abstractNumId w:val="37"/>
+    <w:abstractNumId w:val="38"/>
   </w:num>
   <w:num w:numId="46">
     <w:abstractNumId w:val="13"/>
+  </w:num>
+  <w:num w:numId="47">
+    <w:abstractNumId w:val="30"/>
   </w:num>
   <w:numIdMacAtCleanup w:val="14"/>
 </w:numbering>
@@ -20267,7 +20753,7 @@
 </file>
 
 <file path=customXml/itemProps1.xml><?xml version="1.0" encoding="utf-8"?>
-<ds:datastoreItem xmlns:ds="http://schemas.openxmlformats.org/officeDocument/2006/customXml" ds:itemID="{624F4772-F352-40FE-9B47-DD7B548D82DF}">
+<ds:datastoreItem xmlns:ds="http://schemas.openxmlformats.org/officeDocument/2006/customXml" ds:itemID="{98B8A692-AC66-4C21-B088-6546891BD3FB}">
   <ds:schemaRefs>
     <ds:schemaRef ds:uri="http://schemas.openxmlformats.org/officeDocument/2006/bibliography"/>
   </ds:schemaRefs>

</xml_diff>